<commit_message>
[Document] Update report 3 QUY
</commit_message>
<xml_diff>
--- a/docs/Reports/tmp/Report3_Quy.docx
+++ b/docs/Reports/tmp/Report3_Quy.docx
@@ -1837,7 +1837,13 @@
               <w:rPr>
                 <w:szCs w:val="24"/>
               </w:rPr>
-              <w:t xml:space="preserve"> list device page.</w:t>
+              <w:t xml:space="preserve"> list device</w:t>
+            </w:r>
+            <w:r>
+              <w:rPr>
+                <w:szCs w:val="24"/>
+              </w:rPr>
+              <w:t>.</w:t>
             </w:r>
           </w:p>
           <w:p>
@@ -3035,26 +3041,6 @@
                     <w:rPr>
                       <w:szCs w:val="24"/>
                     </w:rPr>
-                    <w:t>[Alternative 1]</w:t>
-                  </w:r>
-                </w:p>
-                <w:p>
-                  <w:pPr>
-                    <w:pStyle w:val="ListParagraph"/>
-                    <w:numPr>
-                      <w:ilvl w:val="0"/>
-                      <w:numId w:val="0"/>
-                    </w:numPr>
-                    <w:spacing w:before="120" w:after="120" w:line="240" w:lineRule="exact"/>
-                    <w:ind w:left="720"/>
-                    <w:rPr>
-                      <w:szCs w:val="24"/>
-                    </w:rPr>
-                  </w:pPr>
-                  <w:r>
-                    <w:rPr>
-                      <w:szCs w:val="24"/>
-                    </w:rPr>
                     <w:t>[Exception 1</w:t>
                   </w:r>
                   <w:r>
@@ -3345,15 +3331,7 @@
                       <w:szCs w:val="24"/>
                       <w:lang w:val="en-US"/>
                     </w:rPr>
-                    <w:t xml:space="preserve">System notify staff use right format of </w:t>
-                  </w:r>
-                  <w:r>
-                    <w:rPr>
-                      <w:szCs w:val="24"/>
-                      <w:lang w:val="en-US"/>
-                    </w:rPr>
-                    <w:lastRenderedPageBreak/>
-                    <w:t>UUID</w:t>
+                    <w:t>System notify staff use right format of UUID</w:t>
                   </w:r>
                 </w:p>
               </w:tc>
@@ -3524,7 +3502,13 @@
         </w:tc>
       </w:tr>
     </w:tbl>
-    <w:p/>
+    <w:p>
+      <w:pPr>
+        <w:rPr>
+          <w:lang w:val="en-US"/>
+        </w:rPr>
+      </w:pPr>
+    </w:p>
     <w:p>
       <w:pPr>
         <w:rPr>
@@ -4248,35 +4232,35 @@
                 <w:b/>
                 <w:szCs w:val="24"/>
               </w:rPr>
+              <w:t xml:space="preserve">Fail: </w:t>
+            </w:r>
+            <w:r>
+              <w:rPr>
+                <w:szCs w:val="24"/>
+              </w:rPr>
+              <w:t>Show error message</w:t>
+            </w:r>
+            <w:r>
+              <w:rPr>
+                <w:szCs w:val="24"/>
+              </w:rPr>
+              <w:t>.</w:t>
+            </w:r>
+          </w:p>
+          <w:p>
+            <w:pPr>
+              <w:spacing w:before="120" w:after="120" w:line="240" w:lineRule="exact"/>
+              <w:rPr>
+                <w:b/>
+                <w:szCs w:val="24"/>
+              </w:rPr>
+            </w:pPr>
+            <w:r>
+              <w:rPr>
+                <w:b/>
+                <w:szCs w:val="24"/>
+              </w:rPr>
               <w:lastRenderedPageBreak/>
-              <w:t xml:space="preserve">Fail: </w:t>
-            </w:r>
-            <w:r>
-              <w:rPr>
-                <w:szCs w:val="24"/>
-              </w:rPr>
-              <w:t>Show error message</w:t>
-            </w:r>
-            <w:r>
-              <w:rPr>
-                <w:szCs w:val="24"/>
-              </w:rPr>
-              <w:t>.</w:t>
-            </w:r>
-          </w:p>
-          <w:p>
-            <w:pPr>
-              <w:spacing w:before="120" w:after="120" w:line="240" w:lineRule="exact"/>
-              <w:rPr>
-                <w:b/>
-                <w:szCs w:val="24"/>
-              </w:rPr>
-            </w:pPr>
-            <w:r>
-              <w:rPr>
-                <w:b/>
-                <w:szCs w:val="24"/>
-              </w:rPr>
               <w:t>Main Success Scenario:</w:t>
             </w:r>
           </w:p>
@@ -5209,7 +5193,13 @@
               <w:rPr>
                 <w:szCs w:val="24"/>
               </w:rPr>
-              <w:t>Patient open application and bring wristband near with smartphone</w:t>
+              <w:t xml:space="preserve">Patient does not close application </w:t>
+            </w:r>
+            <w:r>
+              <w:rPr>
+                <w:szCs w:val="24"/>
+              </w:rPr>
+              <w:t>and bring wristband near with smartphone</w:t>
             </w:r>
             <w:r>
               <w:rPr>
@@ -5408,7 +5398,6 @@
                     <w:rPr>
                       <w:szCs w:val="24"/>
                     </w:rPr>
-                    <w:lastRenderedPageBreak/>
                     <w:t>Step</w:t>
                   </w:r>
                 </w:p>
@@ -5479,6 +5468,7 @@
                     <w:rPr>
                       <w:szCs w:val="24"/>
                     </w:rPr>
+                    <w:lastRenderedPageBreak/>
                     <w:t>1</w:t>
                   </w:r>
                 </w:p>
@@ -5520,6 +5510,15 @@
                       <w:lang w:val="en-US"/>
                     </w:rPr>
                   </w:pPr>
+                  <w:r>
+                    <w:rPr>
+                      <w:szCs w:val="24"/>
+                      <w:lang w:val="en-US"/>
+                    </w:rPr>
+                    <w:t>System auto tracking to get data from wristband</w:t>
+                  </w:r>
+                  <w:bookmarkStart w:id="0" w:name="_GoBack"/>
+                  <w:bookmarkEnd w:id="0"/>
                 </w:p>
                 <w:p>
                   <w:pPr>
@@ -5537,6 +5536,7 @@
               <w:spacing w:before="120" w:after="120" w:line="240" w:lineRule="exact"/>
               <w:rPr>
                 <w:szCs w:val="24"/>
+                <w:lang w:val="en-US"/>
               </w:rPr>
             </w:pPr>
             <w:r>
@@ -5546,152 +5546,29 @@
               </w:rPr>
               <w:t>Alternative Scenario:</w:t>
             </w:r>
-          </w:p>
-          <w:tbl>
-            <w:tblPr>
-              <w:tblW w:w="0" w:type="auto"/>
-              <w:tblBorders>
-                <w:top w:val="single" w:sz="4" w:space="0" w:color="auto"/>
-                <w:left w:val="single" w:sz="4" w:space="0" w:color="auto"/>
-                <w:bottom w:val="single" w:sz="4" w:space="0" w:color="auto"/>
-                <w:right w:val="single" w:sz="4" w:space="0" w:color="auto"/>
-                <w:insideH w:val="single" w:sz="4" w:space="0" w:color="auto"/>
-                <w:insideV w:val="single" w:sz="4" w:space="0" w:color="auto"/>
-              </w:tblBorders>
-              <w:tblLayout w:type="fixed"/>
-              <w:tblLook w:val="04A0" w:firstRow="1" w:lastRow="0" w:firstColumn="1" w:lastColumn="0" w:noHBand="0" w:noVBand="1"/>
-            </w:tblPr>
-            <w:tblGrid>
-              <w:gridCol w:w="846"/>
-              <w:gridCol w:w="3827"/>
-              <w:gridCol w:w="3861"/>
-            </w:tblGrid>
-            <w:tr>
-              <w:trPr>
-                <w:trHeight w:hRule="exact" w:val="397"/>
-              </w:trPr>
-              <w:tc>
-                <w:tcPr>
-                  <w:tcW w:w="846" w:type="dxa"/>
-                  <w:shd w:val="clear" w:color="auto" w:fill="F2F2F2" w:themeFill="background1" w:themeFillShade="F2"/>
-                </w:tcPr>
-                <w:p>
-                  <w:pPr>
-                    <w:spacing w:before="120" w:after="120" w:line="240" w:lineRule="exact"/>
-                    <w:ind w:left="142" w:hanging="142"/>
-                    <w:jc w:val="center"/>
-                    <w:rPr>
-                      <w:szCs w:val="24"/>
-                    </w:rPr>
-                  </w:pPr>
-                  <w:r>
-                    <w:rPr>
-                      <w:szCs w:val="24"/>
-                    </w:rPr>
-                    <w:t>No</w:t>
-                  </w:r>
-                </w:p>
-              </w:tc>
-              <w:tc>
-                <w:tcPr>
-                  <w:tcW w:w="3827" w:type="dxa"/>
-                  <w:shd w:val="clear" w:color="auto" w:fill="F2F2F2" w:themeFill="background1" w:themeFillShade="F2"/>
-                </w:tcPr>
-                <w:p>
-                  <w:pPr>
-                    <w:spacing w:before="120" w:after="120" w:line="240" w:lineRule="exact"/>
-                    <w:ind w:left="142" w:hanging="142"/>
-                    <w:jc w:val="center"/>
-                    <w:rPr>
-                      <w:szCs w:val="24"/>
-                    </w:rPr>
-                  </w:pPr>
-                  <w:r>
-                    <w:rPr>
-                      <w:szCs w:val="24"/>
-                    </w:rPr>
-                    <w:t>Actor Action</w:t>
-                  </w:r>
-                </w:p>
-              </w:tc>
-              <w:tc>
-                <w:tcPr>
-                  <w:tcW w:w="3861" w:type="dxa"/>
-                  <w:shd w:val="clear" w:color="auto" w:fill="F2F2F2" w:themeFill="background1" w:themeFillShade="F2"/>
-                </w:tcPr>
-                <w:p>
-                  <w:pPr>
-                    <w:spacing w:before="120" w:after="120" w:line="240" w:lineRule="exact"/>
-                    <w:ind w:left="142" w:hanging="142"/>
-                    <w:jc w:val="center"/>
-                    <w:rPr>
-                      <w:szCs w:val="24"/>
-                    </w:rPr>
-                  </w:pPr>
-                  <w:r>
-                    <w:rPr>
-                      <w:szCs w:val="24"/>
-                    </w:rPr>
-                    <w:t>System Response</w:t>
-                  </w:r>
-                </w:p>
-              </w:tc>
-            </w:tr>
-            <w:tr>
-              <w:tc>
-                <w:tcPr>
-                  <w:tcW w:w="846" w:type="dxa"/>
-                </w:tcPr>
-                <w:p>
-                  <w:pPr>
-                    <w:spacing w:before="120" w:after="120" w:line="240" w:lineRule="exact"/>
-                    <w:ind w:left="142" w:hanging="142"/>
-                    <w:jc w:val="center"/>
-                    <w:rPr>
-                      <w:szCs w:val="24"/>
-                    </w:rPr>
-                  </w:pPr>
-                  <w:r>
-                    <w:rPr>
-                      <w:szCs w:val="24"/>
-                    </w:rPr>
-                    <w:t>1</w:t>
-                  </w:r>
-                </w:p>
-              </w:tc>
-              <w:tc>
-                <w:tcPr>
-                  <w:tcW w:w="3827" w:type="dxa"/>
-                </w:tcPr>
-                <w:p>
-                  <w:pPr>
-                    <w:spacing w:before="120" w:after="120" w:line="240" w:lineRule="exact"/>
-                    <w:rPr>
-                      <w:szCs w:val="24"/>
-                    </w:rPr>
-                  </w:pPr>
-                </w:p>
-              </w:tc>
-              <w:tc>
-                <w:tcPr>
-                  <w:tcW w:w="3861" w:type="dxa"/>
-                </w:tcPr>
-                <w:p>
-                  <w:pPr>
-                    <w:spacing w:before="120" w:after="120" w:line="240" w:lineRule="exact"/>
-                    <w:rPr>
-                      <w:szCs w:val="24"/>
-                    </w:rPr>
-                  </w:pPr>
-                </w:p>
-              </w:tc>
-            </w:tr>
-          </w:tbl>
-          <w:p>
-            <w:pPr>
-              <w:spacing w:before="120" w:after="120" w:line="240" w:lineRule="exact"/>
-              <w:rPr>
-                <w:szCs w:val="24"/>
+            <w:r>
+              <w:rPr>
+                <w:b/>
+                <w:szCs w:val="24"/>
+                <w:lang w:val="en-US"/>
+              </w:rPr>
+              <w:t xml:space="preserve"> </w:t>
+            </w:r>
+            <w:r>
+              <w:rPr>
+                <w:szCs w:val="24"/>
+                <w:lang w:val="en-US"/>
+              </w:rPr>
+              <w:t>N/A</w:t>
+            </w:r>
+          </w:p>
+          <w:p>
+            <w:pPr>
+              <w:spacing w:before="120" w:after="120" w:line="240" w:lineRule="exact"/>
+              <w:rPr>
+                <w:b/>
+                <w:szCs w:val="24"/>
+                <w:lang w:val="en-US"/>
               </w:rPr>
             </w:pPr>
             <w:r>
@@ -5707,148 +5584,21 @@
               </w:rPr>
               <w:t xml:space="preserve"> </w:t>
             </w:r>
-          </w:p>
-          <w:tbl>
-            <w:tblPr>
-              <w:tblW w:w="0" w:type="auto"/>
-              <w:tblBorders>
-                <w:top w:val="single" w:sz="4" w:space="0" w:color="auto"/>
-                <w:left w:val="single" w:sz="4" w:space="0" w:color="auto"/>
-                <w:bottom w:val="single" w:sz="4" w:space="0" w:color="auto"/>
-                <w:right w:val="single" w:sz="4" w:space="0" w:color="auto"/>
-                <w:insideH w:val="single" w:sz="4" w:space="0" w:color="auto"/>
-                <w:insideV w:val="single" w:sz="4" w:space="0" w:color="auto"/>
-              </w:tblBorders>
-              <w:tblLayout w:type="fixed"/>
-              <w:tblLook w:val="04A0" w:firstRow="1" w:lastRow="0" w:firstColumn="1" w:lastColumn="0" w:noHBand="0" w:noVBand="1"/>
-            </w:tblPr>
-            <w:tblGrid>
-              <w:gridCol w:w="846"/>
-              <w:gridCol w:w="3827"/>
-              <w:gridCol w:w="3861"/>
-            </w:tblGrid>
-            <w:tr>
-              <w:trPr>
-                <w:trHeight w:hRule="exact" w:val="397"/>
-              </w:trPr>
-              <w:tc>
-                <w:tcPr>
-                  <w:tcW w:w="846" w:type="dxa"/>
-                  <w:shd w:val="clear" w:color="auto" w:fill="F2F2F2" w:themeFill="background1" w:themeFillShade="F2"/>
-                </w:tcPr>
-                <w:p>
-                  <w:pPr>
-                    <w:spacing w:before="120" w:after="120" w:line="240" w:lineRule="exact"/>
-                    <w:ind w:left="142" w:hanging="142"/>
-                    <w:jc w:val="center"/>
-                    <w:rPr>
-                      <w:szCs w:val="24"/>
-                    </w:rPr>
-                  </w:pPr>
-                  <w:r>
-                    <w:rPr>
-                      <w:szCs w:val="24"/>
-                    </w:rPr>
-                    <w:t>No</w:t>
-                  </w:r>
-                </w:p>
-              </w:tc>
-              <w:tc>
-                <w:tcPr>
-                  <w:tcW w:w="3827" w:type="dxa"/>
-                  <w:shd w:val="clear" w:color="auto" w:fill="F2F2F2" w:themeFill="background1" w:themeFillShade="F2"/>
-                </w:tcPr>
-                <w:p>
-                  <w:pPr>
-                    <w:spacing w:before="120" w:after="120" w:line="240" w:lineRule="exact"/>
-                    <w:ind w:left="142" w:hanging="142"/>
-                    <w:jc w:val="center"/>
-                    <w:rPr>
-                      <w:szCs w:val="24"/>
-                    </w:rPr>
-                  </w:pPr>
-                  <w:r>
-                    <w:rPr>
-                      <w:szCs w:val="24"/>
-                    </w:rPr>
-                    <w:t>Actor Action</w:t>
-                  </w:r>
-                </w:p>
-              </w:tc>
-              <w:tc>
-                <w:tcPr>
-                  <w:tcW w:w="3861" w:type="dxa"/>
-                  <w:shd w:val="clear" w:color="auto" w:fill="F2F2F2" w:themeFill="background1" w:themeFillShade="F2"/>
-                </w:tcPr>
-                <w:p>
-                  <w:pPr>
-                    <w:spacing w:before="120" w:after="120" w:line="240" w:lineRule="exact"/>
-                    <w:ind w:left="142" w:hanging="142"/>
-                    <w:jc w:val="center"/>
-                    <w:rPr>
-                      <w:szCs w:val="24"/>
-                    </w:rPr>
-                  </w:pPr>
-                  <w:r>
-                    <w:rPr>
-                      <w:szCs w:val="24"/>
-                    </w:rPr>
-                    <w:t>System Response</w:t>
-                  </w:r>
-                </w:p>
-              </w:tc>
-            </w:tr>
-            <w:tr>
-              <w:tc>
-                <w:tcPr>
-                  <w:tcW w:w="846" w:type="dxa"/>
-                </w:tcPr>
-                <w:p>
-                  <w:pPr>
-                    <w:spacing w:before="120" w:after="120" w:line="240" w:lineRule="exact"/>
-                    <w:ind w:left="142" w:hanging="142"/>
-                    <w:jc w:val="center"/>
-                    <w:rPr>
-                      <w:szCs w:val="24"/>
-                    </w:rPr>
-                  </w:pPr>
-                  <w:r>
-                    <w:rPr>
-                      <w:szCs w:val="24"/>
-                    </w:rPr>
-                    <w:t>1</w:t>
-                  </w:r>
-                </w:p>
-              </w:tc>
-              <w:tc>
-                <w:tcPr>
-                  <w:tcW w:w="3827" w:type="dxa"/>
-                </w:tcPr>
-                <w:p>
-                  <w:pPr>
-                    <w:spacing w:before="120" w:after="120" w:line="240" w:lineRule="exact"/>
-                    <w:ind w:left="142" w:hanging="142"/>
-                    <w:rPr>
-                      <w:szCs w:val="24"/>
-                    </w:rPr>
-                  </w:pPr>
-                </w:p>
-              </w:tc>
-              <w:tc>
-                <w:tcPr>
-                  <w:tcW w:w="3861" w:type="dxa"/>
-                </w:tcPr>
-                <w:p>
-                  <w:pPr>
-                    <w:spacing w:before="120" w:after="120" w:line="240" w:lineRule="exact"/>
-                    <w:rPr>
-                      <w:szCs w:val="24"/>
-                    </w:rPr>
-                  </w:pPr>
-                </w:p>
-              </w:tc>
-            </w:tr>
-          </w:tbl>
+            <w:r>
+              <w:rPr>
+                <w:szCs w:val="24"/>
+                <w:lang w:val="en-US"/>
+              </w:rPr>
+              <w:t xml:space="preserve"> </w:t>
+            </w:r>
+            <w:r>
+              <w:rPr>
+                <w:szCs w:val="24"/>
+                <w:lang w:val="en-US"/>
+              </w:rPr>
+              <w:t>N/A</w:t>
+            </w:r>
+          </w:p>
           <w:p>
             <w:pPr>
               <w:spacing w:before="120" w:after="120" w:line="240" w:lineRule="exact"/>
@@ -5901,35 +5651,6 @@
                 <w:szCs w:val="24"/>
               </w:rPr>
             </w:pPr>
-            <w:r>
-              <w:rPr>
-                <w:szCs w:val="24"/>
-              </w:rPr>
-              <w:t>The username is not empty or include whitespace, special character, max length is 20 characters.</w:t>
-            </w:r>
-          </w:p>
-          <w:p>
-            <w:pPr>
-              <w:pStyle w:val="ListParagraph"/>
-              <w:keepNext/>
-              <w:numPr>
-                <w:ilvl w:val="0"/>
-                <w:numId w:val="4"/>
-              </w:numPr>
-              <w:spacing w:before="120" w:after="120" w:line="240" w:lineRule="exact"/>
-              <w:jc w:val="both"/>
-              <w:rPr>
-                <w:szCs w:val="24"/>
-              </w:rPr>
-            </w:pPr>
-            <w:r>
-              <w:rPr>
-                <w:szCs w:val="24"/>
-              </w:rPr>
-              <w:t>The password is not empty or include whitespace, special character, max length is 20 characters.</w:t>
-            </w:r>
-            <w:bookmarkStart w:id="0" w:name="_GoBack"/>
-            <w:bookmarkEnd w:id="0"/>
           </w:p>
         </w:tc>
       </w:tr>
@@ -6384,7 +6105,6 @@
               <w:rPr>
                 <w:szCs w:val="24"/>
               </w:rPr>
-              <w:lastRenderedPageBreak/>
               <w:t>Patient</w:t>
             </w:r>
           </w:p>
@@ -6566,6 +6286,7 @@
               <w:rPr>
                 <w:szCs w:val="24"/>
               </w:rPr>
+              <w:lastRenderedPageBreak/>
               <w:t>None.</w:t>
             </w:r>
           </w:p>
@@ -7324,7 +7045,6 @@
           <w:noProof/>
           <w:lang w:eastAsia="vi-VN"/>
         </w:rPr>
-        <w:lastRenderedPageBreak/>
         <w:drawing>
           <wp:inline distT="0" distB="0" distL="0" distR="0" wp14:anchorId="4478E0E4" wp14:editId="13D0602E">
             <wp:extent cx="5629275" cy="1752600"/>
@@ -7526,6 +7246,7 @@
                 <w:b/>
                 <w:szCs w:val="24"/>
               </w:rPr>
+              <w:lastRenderedPageBreak/>
               <w:t>Use Case Name</w:t>
             </w:r>
           </w:p>
@@ -8436,7 +8157,6 @@
                 <w:b/>
                 <w:szCs w:val="24"/>
               </w:rPr>
-              <w:lastRenderedPageBreak/>
               <w:t xml:space="preserve">Relationships: </w:t>
             </w:r>
             <w:r>
@@ -8513,6 +8233,7 @@
           <w:noProof/>
           <w:lang w:eastAsia="vi-VN"/>
         </w:rPr>
+        <w:lastRenderedPageBreak/>
         <w:drawing>
           <wp:inline distT="0" distB="0" distL="0" distR="0" wp14:anchorId="4046F11A" wp14:editId="7C9C46D0">
             <wp:extent cx="3638550" cy="1524000"/>
@@ -9464,15 +9185,7 @@
                       <w:szCs w:val="24"/>
                       <w:lang w:val="en-US"/>
                     </w:rPr>
-                    <w:t xml:space="preserve">Patient setup some information and </w:t>
-                  </w:r>
-                  <w:r>
-                    <w:rPr>
-                      <w:szCs w:val="24"/>
-                      <w:lang w:val="en-US"/>
-                    </w:rPr>
-                    <w:lastRenderedPageBreak/>
-                    <w:t>click “Done” button</w:t>
+                    <w:t>Patient setup some information and click “Done” button</w:t>
                   </w:r>
                 </w:p>
               </w:tc>
@@ -9493,16 +9206,7 @@
                       <w:szCs w:val="24"/>
                       <w:lang w:val="en-US"/>
                     </w:rPr>
-                    <w:lastRenderedPageBreak/>
-                    <w:t xml:space="preserve">Display message success and back </w:t>
-                  </w:r>
-                  <w:r>
-                    <w:rPr>
-                      <w:szCs w:val="24"/>
-                      <w:lang w:val="en-US"/>
-                    </w:rPr>
-                    <w:lastRenderedPageBreak/>
-                    <w:t>to home layout</w:t>
+                    <w:t>Display message success and back to home layout</w:t>
                   </w:r>
                 </w:p>
                 <w:p>
@@ -9537,7 +9241,6 @@
                 <w:b/>
                 <w:szCs w:val="24"/>
               </w:rPr>
-              <w:lastRenderedPageBreak/>
               <w:t>Alternative Scenario:</w:t>
             </w:r>
             <w:r>
@@ -9735,7 +9438,14 @@
                     <w:rPr>
                       <w:szCs w:val="24"/>
                     </w:rPr>
-                    <w:t xml:space="preserve">page with message: “System has </w:t>
+                    <w:t xml:space="preserve">page with message: </w:t>
+                  </w:r>
+                  <w:r>
+                    <w:rPr>
+                      <w:szCs w:val="24"/>
+                    </w:rPr>
+                    <w:lastRenderedPageBreak/>
+                    <w:t xml:space="preserve">“System has </w:t>
                   </w:r>
                   <w:r>
                     <w:rPr>
@@ -9766,6 +9476,7 @@
                 <w:b/>
                 <w:szCs w:val="24"/>
               </w:rPr>
+              <w:lastRenderedPageBreak/>
               <w:t xml:space="preserve">Relationships: </w:t>
             </w:r>
             <w:r>
@@ -11658,7 +11369,7 @@
 </file>
 
 <file path=customXml/itemProps1.xml><?xml version="1.0" encoding="utf-8"?>
-<ds:datastoreItem xmlns:ds="http://schemas.openxmlformats.org/officeDocument/2006/customXml" ds:itemID="{15916A6C-4AA2-458D-8054-BC877C02B2E5}">
+<ds:datastoreItem xmlns:ds="http://schemas.openxmlformats.org/officeDocument/2006/customXml" ds:itemID="{3E2AD409-467B-4CB8-A79F-1B06ECBB44A8}">
   <ds:schemaRefs>
     <ds:schemaRef ds:uri="http://schemas.openxmlformats.org/officeDocument/2006/bibliography"/>
   </ds:schemaRefs>

</xml_diff>

<commit_message>
review, comment error Quy's report
</commit_message>
<xml_diff>
--- a/docs/Reports/tmp/Report3_Quy.docx
+++ b/docs/Reports/tmp/Report3_Quy.docx
@@ -1,6 +1,6 @@
 
 <file path=word/document.xml><?xml version="1.0" encoding="utf-8"?>
-<w:document xmlns:wpc="http://schemas.microsoft.com/office/word/2010/wordprocessingCanvas" xmlns:mc="http://schemas.openxmlformats.org/markup-compatibility/2006" xmlns:o="urn:schemas-microsoft-com:office:office" xmlns:r="http://schemas.openxmlformats.org/officeDocument/2006/relationships" xmlns:m="http://schemas.openxmlformats.org/officeDocument/2006/math" xmlns:v="urn:schemas-microsoft-com:vml" xmlns:wp14="http://schemas.microsoft.com/office/word/2010/wordprocessingDrawing" xmlns:wp="http://schemas.openxmlformats.org/drawingml/2006/wordprocessingDrawing" xmlns:w10="urn:schemas-microsoft-com:office:word" xmlns:w="http://schemas.openxmlformats.org/wordprocessingml/2006/main" xmlns:w14="http://schemas.microsoft.com/office/word/2010/wordml" xmlns:wpg="http://schemas.microsoft.com/office/word/2010/wordprocessingGroup" xmlns:wpi="http://schemas.microsoft.com/office/word/2010/wordprocessingInk" xmlns:wne="http://schemas.microsoft.com/office/word/2006/wordml" xmlns:wps="http://schemas.microsoft.com/office/word/2010/wordprocessingShape" mc:Ignorable="w14 wp14">
+<w:document xmlns:wpc="http://schemas.microsoft.com/office/word/2010/wordprocessingCanvas" xmlns:mc="http://schemas.openxmlformats.org/markup-compatibility/2006" xmlns:o="urn:schemas-microsoft-com:office:office" xmlns:r="http://schemas.openxmlformats.org/officeDocument/2006/relationships" xmlns:m="http://schemas.openxmlformats.org/officeDocument/2006/math" xmlns:v="urn:schemas-microsoft-com:vml" xmlns:wp14="http://schemas.microsoft.com/office/word/2010/wordprocessingDrawing" xmlns:wp="http://schemas.openxmlformats.org/drawingml/2006/wordprocessingDrawing" xmlns:w10="urn:schemas-microsoft-com:office:word" xmlns:w="http://schemas.openxmlformats.org/wordprocessingml/2006/main" xmlns:w14="http://schemas.microsoft.com/office/word/2010/wordml" xmlns:w15="http://schemas.microsoft.com/office/word/2012/wordml" xmlns:wpg="http://schemas.microsoft.com/office/word/2010/wordprocessingGroup" xmlns:wpi="http://schemas.microsoft.com/office/word/2010/wordprocessingInk" xmlns:wne="http://schemas.microsoft.com/office/word/2006/wordml" xmlns:wps="http://schemas.microsoft.com/office/word/2010/wordprocessingShape" mc:Ignorable="w14 w15 wp14">
   <w:body>
     <w:p>
       <w:pPr>
@@ -30,10 +30,10 @@
       <w:r>
         <w:rPr>
           <w:noProof/>
-          <w:lang w:eastAsia="vi-VN"/>
+          <w:lang w:val="en-US"/>
         </w:rPr>
         <w:drawing>
-          <wp:inline distT="0" distB="0" distL="0" distR="0" wp14:anchorId="12437FAD" wp14:editId="21C84BA3">
+          <wp:inline distT="0" distB="0" distL="0" distR="0" wp14:anchorId="110A970E" wp14:editId="5E51A2B1">
             <wp:extent cx="3971925" cy="1866900"/>
             <wp:effectExtent l="0" t="0" r="9525" b="0"/>
             <wp:docPr id="1" name="Picture 1"/>
@@ -48,7 +48,7 @@
                     <pic:cNvPicPr/>
                   </pic:nvPicPr>
                   <pic:blipFill>
-                    <a:blip r:embed="rId7"/>
+                    <a:blip r:embed="rId6"/>
                     <a:stretch>
                       <a:fillRect/>
                     </a:stretch>
@@ -903,7 +903,27 @@
                     <w:rPr>
                       <w:szCs w:val="24"/>
                     </w:rPr>
-                    <w:t xml:space="preserve"> goes to add new device view</w:t>
+                    <w:t xml:space="preserve"> goes to </w:t>
+                  </w:r>
+                  <w:commentRangeStart w:id="0"/>
+                  <w:r>
+                    <w:rPr>
+                      <w:szCs w:val="24"/>
+                    </w:rPr>
+                    <w:t>add</w:t>
+                  </w:r>
+                  <w:commentRangeEnd w:id="0"/>
+                  <w:r>
+                    <w:rPr>
+                      <w:rStyle w:val="CommentReference"/>
+                    </w:rPr>
+                    <w:commentReference w:id="0"/>
+                  </w:r>
+                  <w:r>
+                    <w:rPr>
+                      <w:szCs w:val="24"/>
+                    </w:rPr>
+                    <w:t xml:space="preserve"> new device view</w:t>
                   </w:r>
                   <w:r>
                     <w:rPr>
@@ -1038,7 +1058,14 @@
                     <w:rPr>
                       <w:szCs w:val="24"/>
                     </w:rPr>
-                    <w:t>, required, length 8</w:t>
+                    <w:t xml:space="preserve">, required, </w:t>
+                  </w:r>
+                  <w:r>
+                    <w:rPr>
+                      <w:szCs w:val="24"/>
+                      <w:highlight w:val="yellow"/>
+                    </w:rPr>
+                    <w:t>length 8</w:t>
                   </w:r>
                 </w:p>
                 <w:p>
@@ -1088,7 +1115,14 @@
                     <w:rPr>
                       <w:szCs w:val="24"/>
                     </w:rPr>
-                    <w:t>, required, length 8</w:t>
+                    <w:t xml:space="preserve">, required, </w:t>
+                  </w:r>
+                  <w:r>
+                    <w:rPr>
+                      <w:szCs w:val="24"/>
+                      <w:highlight w:val="yellow"/>
+                    </w:rPr>
+                    <w:t>length 8</w:t>
                   </w:r>
                 </w:p>
                 <w:p>
@@ -1159,17 +1193,6 @@
                       <w:szCs w:val="18"/>
                     </w:rPr>
                     <w:t>0000180a</w:t>
-                  </w:r>
-                  <w:r>
-                    <w:rPr>
-                      <w:b/>
-                      <w:bCs/>
-                      <w:color w:val="008000"/>
-                      <w:sz w:val="18"/>
-                      <w:szCs w:val="18"/>
-                      <w:lang w:val="en-US"/>
-                    </w:rPr>
-                    <w:t xml:space="preserve"> </w:t>
                   </w:r>
                 </w:p>
               </w:tc>
@@ -2334,7 +2357,7 @@
               </w:rPr>
               <w:t xml:space="preserve">Bluetooth standard on page  </w:t>
             </w:r>
-            <w:hyperlink r:id="rId8" w:history="1">
+            <w:hyperlink r:id="rId9" w:history="1">
               <w:r>
                 <w:rPr>
                   <w:rStyle w:val="Hyperlink"/>
@@ -2367,18 +2390,38 @@
             <w:r>
               <w:rPr>
                 <w:szCs w:val="24"/>
-              </w:rPr>
-              <w:t>An UUID have to start with 0000 in head and have to have 8 character</w:t>
-            </w:r>
-            <w:r>
-              <w:rPr>
-                <w:szCs w:val="24"/>
+                <w:highlight w:val="yellow"/>
+              </w:rPr>
+              <w:t xml:space="preserve">An UUID have to start with 0000 in head and have to have 8 </w:t>
+            </w:r>
+            <w:commentRangeStart w:id="1"/>
+            <w:r>
+              <w:rPr>
+                <w:szCs w:val="24"/>
+                <w:highlight w:val="yellow"/>
+              </w:rPr>
+              <w:t>character</w:t>
+            </w:r>
+            <w:r>
+              <w:rPr>
+                <w:szCs w:val="24"/>
+                <w:highlight w:val="yellow"/>
               </w:rPr>
               <w:t>s</w:t>
             </w:r>
-            <w:r>
-              <w:rPr>
-                <w:szCs w:val="24"/>
+            <w:commentRangeEnd w:id="1"/>
+            <w:r>
+              <w:rPr>
+                <w:rStyle w:val="CommentReference"/>
+                <w:rFonts w:asciiTheme="minorHAnsi" w:hAnsiTheme="minorHAnsi"/>
+                <w:lang w:val="vi-VN"/>
+              </w:rPr>
+              <w:commentReference w:id="1"/>
+            </w:r>
+            <w:r>
+              <w:rPr>
+                <w:szCs w:val="24"/>
+                <w:highlight w:val="yellow"/>
               </w:rPr>
               <w:t>.</w:t>
             </w:r>
@@ -2526,10 +2569,10 @@
       <w:r>
         <w:rPr>
           <w:noProof/>
-          <w:lang w:eastAsia="vi-VN"/>
+          <w:lang w:val="en-US"/>
         </w:rPr>
         <w:drawing>
-          <wp:inline distT="0" distB="0" distL="0" distR="0" wp14:anchorId="36C6E967" wp14:editId="07F4E904">
+          <wp:inline distT="0" distB="0" distL="0" distR="0" wp14:anchorId="7CDB3963" wp14:editId="01358A0C">
             <wp:extent cx="4362450" cy="1752600"/>
             <wp:effectExtent l="0" t="0" r="0" b="0"/>
             <wp:docPr id="2" name="Picture 2"/>
@@ -2544,7 +2587,7 @@
                     <pic:cNvPicPr/>
                   </pic:nvPicPr>
                   <pic:blipFill>
-                    <a:blip r:embed="rId9"/>
+                    <a:blip r:embed="rId10"/>
                     <a:stretch>
                       <a:fillRect/>
                     </a:stretch>
@@ -3934,7 +3977,30 @@
                       <w:szCs w:val="24"/>
                       <w:lang w:val="en-US"/>
                     </w:rPr>
-                    <w:t>of device and show message nofity device is updated successfully.</w:t>
+                    <w:t xml:space="preserve">of device and show message </w:t>
+                  </w:r>
+                  <w:commentRangeStart w:id="2"/>
+                  <w:r>
+                    <w:rPr>
+                      <w:szCs w:val="24"/>
+                      <w:highlight w:val="yellow"/>
+                      <w:lang w:val="en-US"/>
+                    </w:rPr>
+                    <w:t>nofity</w:t>
+                  </w:r>
+                  <w:commentRangeEnd w:id="2"/>
+                  <w:r>
+                    <w:rPr>
+                      <w:rStyle w:val="CommentReference"/>
+                    </w:rPr>
+                    <w:commentReference w:id="2"/>
+                  </w:r>
+                  <w:r>
+                    <w:rPr>
+                      <w:szCs w:val="24"/>
+                      <w:lang w:val="en-US"/>
+                    </w:rPr>
+                    <w:t xml:space="preserve"> device is updated successfully.</w:t>
                   </w:r>
                 </w:p>
                 <w:p>
@@ -4907,10 +4973,10 @@
       <w:r>
         <w:rPr>
           <w:noProof/>
-          <w:lang w:eastAsia="vi-VN"/>
+          <w:lang w:val="en-US"/>
         </w:rPr>
         <w:drawing>
-          <wp:inline distT="0" distB="0" distL="0" distR="0" wp14:anchorId="52232DCF" wp14:editId="075F98C1">
+          <wp:inline distT="0" distB="0" distL="0" distR="0" wp14:anchorId="7DFDA43B" wp14:editId="06925C48">
             <wp:extent cx="4391025" cy="1714500"/>
             <wp:effectExtent l="0" t="0" r="9525" b="0"/>
             <wp:docPr id="3" name="Picture 3"/>
@@ -4925,7 +4991,7 @@
                     <pic:cNvPicPr/>
                   </pic:nvPicPr>
                   <pic:blipFill>
-                    <a:blip r:embed="rId10"/>
+                    <a:blip r:embed="rId11"/>
                     <a:stretch>
                       <a:fillRect/>
                     </a:stretch>
@@ -6158,7 +6224,22 @@
                       <w:szCs w:val="24"/>
                       <w:lang w:val="en-US"/>
                     </w:rPr>
-                    <w:t>System delete device and show message nofity device is deleted successfully.</w:t>
+                    <w:t xml:space="preserve">System delete device and show message </w:t>
+                  </w:r>
+                  <w:r>
+                    <w:rPr>
+                      <w:szCs w:val="24"/>
+                      <w:highlight w:val="yellow"/>
+                      <w:lang w:val="en-US"/>
+                    </w:rPr>
+                    <w:t>nofity</w:t>
+                  </w:r>
+                  <w:r>
+                    <w:rPr>
+                      <w:szCs w:val="24"/>
+                      <w:lang w:val="en-US"/>
+                    </w:rPr>
+                    <w:t xml:space="preserve"> device is deleted successfully.</w:t>
                   </w:r>
                 </w:p>
                 <w:p>
@@ -6361,8 +6442,27 @@
                   <w:r>
                     <w:rPr>
                       <w:szCs w:val="24"/>
-                    </w:rPr>
-                    <w:t>Staff does not accept delete device</w:t>
+                      <w:highlight w:val="yellow"/>
+                    </w:rPr>
+                    <w:t xml:space="preserve">Staff does not accept delete </w:t>
+                  </w:r>
+                  <w:commentRangeStart w:id="3"/>
+                  <w:r>
+                    <w:rPr>
+                      <w:szCs w:val="24"/>
+                      <w:highlight w:val="yellow"/>
+                    </w:rPr>
+                    <w:t>device</w:t>
+                  </w:r>
+                  <w:commentRangeEnd w:id="3"/>
+                  <w:r>
+                    <w:rPr>
+                      <w:rStyle w:val="CommentReference"/>
+                      <w:rFonts w:asciiTheme="minorHAnsi" w:hAnsiTheme="minorHAnsi"/>
+                      <w:color w:val="auto"/>
+                      <w:lang w:val="vi-VN"/>
+                    </w:rPr>
+                    <w:commentReference w:id="3"/>
                   </w:r>
                 </w:p>
               </w:tc>
@@ -6695,6 +6795,7 @@
               </w:rPr>
               <w:t>Business Rules:</w:t>
             </w:r>
+            <w:commentRangeStart w:id="4"/>
           </w:p>
           <w:p>
             <w:pPr>
@@ -6709,25 +6810,38 @@
               <w:rPr>
                 <w:b/>
                 <w:szCs w:val="24"/>
-              </w:rPr>
-            </w:pPr>
-            <w:r>
-              <w:rPr>
-                <w:szCs w:val="24"/>
+                <w:highlight w:val="yellow"/>
+              </w:rPr>
+            </w:pPr>
+            <w:r>
+              <w:rPr>
+                <w:szCs w:val="24"/>
+                <w:highlight w:val="yellow"/>
               </w:rPr>
               <w:t xml:space="preserve">Their must be at least 01 </w:t>
             </w:r>
             <w:r>
               <w:rPr>
                 <w:szCs w:val="24"/>
+                <w:highlight w:val="yellow"/>
               </w:rPr>
               <w:t>device</w:t>
             </w:r>
             <w:r>
               <w:rPr>
                 <w:szCs w:val="24"/>
+                <w:highlight w:val="yellow"/>
               </w:rPr>
               <w:t xml:space="preserve"> in the system.</w:t>
+            </w:r>
+            <w:commentRangeEnd w:id="4"/>
+            <w:r>
+              <w:rPr>
+                <w:rStyle w:val="CommentReference"/>
+                <w:rFonts w:asciiTheme="minorHAnsi" w:hAnsiTheme="minorHAnsi"/>
+                <w:lang w:val="vi-VN"/>
+              </w:rPr>
+              <w:commentReference w:id="4"/>
             </w:r>
           </w:p>
           <w:p>
@@ -8641,13 +8755,32 @@
               <w:jc w:val="both"/>
               <w:rPr>
                 <w:szCs w:val="24"/>
-              </w:rPr>
-            </w:pPr>
-            <w:r>
-              <w:rPr>
-                <w:szCs w:val="24"/>
-              </w:rPr>
-              <w:t>If wristband disconnect with android application, system does not get number of step.</w:t>
+                <w:highlight w:val="yellow"/>
+              </w:rPr>
+            </w:pPr>
+            <w:commentRangeStart w:id="5"/>
+            <w:r>
+              <w:rPr>
+                <w:szCs w:val="24"/>
+                <w:highlight w:val="yellow"/>
+              </w:rPr>
+              <w:t>If</w:t>
+            </w:r>
+            <w:commentRangeEnd w:id="5"/>
+            <w:r>
+              <w:rPr>
+                <w:rStyle w:val="CommentReference"/>
+                <w:rFonts w:asciiTheme="minorHAnsi" w:hAnsiTheme="minorHAnsi"/>
+                <w:lang w:val="vi-VN"/>
+              </w:rPr>
+              <w:commentReference w:id="5"/>
+            </w:r>
+            <w:r>
+              <w:rPr>
+                <w:szCs w:val="24"/>
+                <w:highlight w:val="yellow"/>
+              </w:rPr>
+              <w:t xml:space="preserve"> wristband disconnect with android application, system does not get number of step.</w:t>
             </w:r>
           </w:p>
           <w:p>
@@ -10268,8 +10401,6 @@
           <w:lang w:val="en-US"/>
         </w:rPr>
       </w:pPr>
-      <w:bookmarkStart w:id="0" w:name="_GoBack"/>
-      <w:bookmarkEnd w:id="0"/>
     </w:p>
     <w:sectPr>
       <w:pgSz w:w="11906" w:h="16838"/>
@@ -10281,9 +10412,165 @@
 </w:document>
 </file>
 
+<file path=word/comments.xml><?xml version="1.0" encoding="utf-8"?>
+<w:comments xmlns:wpc="http://schemas.microsoft.com/office/word/2010/wordprocessingCanvas" xmlns:mc="http://schemas.openxmlformats.org/markup-compatibility/2006" xmlns:o="urn:schemas-microsoft-com:office:office" xmlns:r="http://schemas.openxmlformats.org/officeDocument/2006/relationships" xmlns:m="http://schemas.openxmlformats.org/officeDocument/2006/math" xmlns:v="urn:schemas-microsoft-com:vml" xmlns:wp14="http://schemas.microsoft.com/office/word/2010/wordprocessingDrawing" xmlns:wp="http://schemas.openxmlformats.org/drawingml/2006/wordprocessingDrawing" xmlns:w10="urn:schemas-microsoft-com:office:word" xmlns:w="http://schemas.openxmlformats.org/wordprocessingml/2006/main" xmlns:w14="http://schemas.microsoft.com/office/word/2010/wordml" xmlns:w15="http://schemas.microsoft.com/office/word/2012/wordml" xmlns:wpg="http://schemas.microsoft.com/office/word/2010/wordprocessingGroup" xmlns:wpi="http://schemas.microsoft.com/office/word/2010/wordprocessingInk" xmlns:wne="http://schemas.microsoft.com/office/word/2006/wordml" xmlns:wps="http://schemas.microsoft.com/office/word/2010/wordprocessingShape" mc:Ignorable="w14 w15 wp14">
+  <w:comment w:id="0" w:author="dangquantran" w:date="2015-10-04T11:56:00Z" w:initials="d">
+    <w:p>
+      <w:pPr>
+        <w:pStyle w:val="CommentText"/>
+        <w:rPr>
+          <w:lang w:val="en-US"/>
+        </w:rPr>
+      </w:pPr>
+      <w:r>
+        <w:rPr>
+          <w:rStyle w:val="CommentReference"/>
+        </w:rPr>
+        <w:annotationRef/>
+      </w:r>
+      <w:r>
+        <w:rPr>
+          <w:lang w:val="en-US"/>
+        </w:rPr>
+        <w:t xml:space="preserve">Ràng buộc length hoặc value đều </w:t>
+      </w:r>
+      <w:r>
+        <w:rPr>
+          <w:lang w:val="en-US"/>
+        </w:rPr>
+        <w:t xml:space="preserve">nên </w:t>
+      </w:r>
+      <w:r>
+        <w:rPr>
+          <w:lang w:val="en-US"/>
+        </w:rPr>
+        <w:t>có min – max value.</w:t>
+      </w:r>
+    </w:p>
+  </w:comment>
+  <w:comment w:id="1" w:author="dangquantran" w:date="2015-10-04T12:03:00Z" w:initials="d">
+    <w:p>
+      <w:pPr>
+        <w:pStyle w:val="CommentText"/>
+      </w:pPr>
+      <w:r>
+        <w:rPr>
+          <w:rStyle w:val="CommentReference"/>
+        </w:rPr>
+        <w:annotationRef/>
+      </w:r>
+      <w:r>
+        <w:rPr>
+          <w:szCs w:val="24"/>
+        </w:rPr>
+        <w:t>-&gt; A valid UUID must have 8 characters and start with “0000”</w:t>
+      </w:r>
+    </w:p>
+  </w:comment>
+  <w:comment w:id="2" w:author="dangquantran" w:date="2015-10-04T12:04:00Z" w:initials="d">
+    <w:p>
+      <w:pPr>
+        <w:pStyle w:val="CommentText"/>
+        <w:rPr>
+          <w:lang w:val="en-US"/>
+        </w:rPr>
+      </w:pPr>
+      <w:r>
+        <w:rPr>
+          <w:rStyle w:val="CommentReference"/>
+        </w:rPr>
+        <w:annotationRef/>
+      </w:r>
+      <w:r>
+        <w:rPr>
+          <w:lang w:val="en-US"/>
+        </w:rPr>
+        <w:t>Sai chính tả</w:t>
+      </w:r>
+    </w:p>
+  </w:comment>
+  <w:comment w:id="3" w:author="dangquantran" w:date="2015-10-04T12:05:00Z" w:initials="d">
+    <w:p>
+      <w:pPr>
+        <w:pStyle w:val="CommentText"/>
+      </w:pPr>
+      <w:r>
+        <w:rPr>
+          <w:rStyle w:val="CommentReference"/>
+        </w:rPr>
+        <w:annotationRef/>
+      </w:r>
+      <w:r>
+        <w:rPr>
+          <w:szCs w:val="24"/>
+        </w:rPr>
+        <w:t>Staff send cancel command.</w:t>
+      </w:r>
+    </w:p>
+  </w:comment>
+  <w:comment w:id="4" w:author="dangquantran" w:date="2015-10-04T12:05:00Z" w:initials="d">
+    <w:p>
+      <w:pPr>
+        <w:pStyle w:val="CommentText"/>
+        <w:rPr>
+          <w:lang w:val="en-US"/>
+        </w:rPr>
+      </w:pPr>
+      <w:r>
+        <w:rPr>
+          <w:rStyle w:val="CommentReference"/>
+        </w:rPr>
+        <w:annotationRef/>
+      </w:r>
+      <w:r>
+        <w:rPr>
+          <w:lang w:val="en-US"/>
+        </w:rPr>
+        <w:t>Nên rang buộc device UUID đã tồn tại ở mục Pre-condition.</w:t>
+      </w:r>
+    </w:p>
+  </w:comment>
+  <w:comment w:id="5" w:author="dangquantran" w:date="2015-10-04T12:09:00Z" w:initials="d">
+    <w:p>
+      <w:pPr>
+        <w:pStyle w:val="CommentText"/>
+        <w:rPr>
+          <w:lang w:val="en-US"/>
+        </w:rPr>
+      </w:pPr>
+      <w:r>
+        <w:rPr>
+          <w:rStyle w:val="CommentReference"/>
+        </w:rPr>
+        <w:annotationRef/>
+      </w:r>
+      <w:r>
+        <w:rPr>
+          <w:lang w:val="en-US"/>
+        </w:rPr>
+        <w:t>Điều kiện trong Pre-condition thì nên viết thành Exception.</w:t>
+      </w:r>
+      <w:bookmarkStart w:id="6" w:name="_GoBack"/>
+      <w:bookmarkEnd w:id="6"/>
+    </w:p>
+  </w:comment>
+</w:comments>
+</file>
+
+<file path=word/commentsExtended.xml><?xml version="1.0" encoding="utf-8"?>
+<w15:commentsEx xmlns:wpc="http://schemas.microsoft.com/office/word/2010/wordprocessingCanvas" xmlns:mc="http://schemas.openxmlformats.org/markup-compatibility/2006" xmlns:o="urn:schemas-microsoft-com:office:office" xmlns:r="http://schemas.openxmlformats.org/officeDocument/2006/relationships" xmlns:m="http://schemas.openxmlformats.org/officeDocument/2006/math" xmlns:v="urn:schemas-microsoft-com:vml" xmlns:wp14="http://schemas.microsoft.com/office/word/2010/wordprocessingDrawing" xmlns:wp="http://schemas.openxmlformats.org/drawingml/2006/wordprocessingDrawing" xmlns:w10="urn:schemas-microsoft-com:office:word" xmlns:w="http://schemas.openxmlformats.org/wordprocessingml/2006/main" xmlns:w14="http://schemas.microsoft.com/office/word/2010/wordml" xmlns:w15="http://schemas.microsoft.com/office/word/2012/wordml" xmlns:wpg="http://schemas.microsoft.com/office/word/2010/wordprocessingGroup" xmlns:wpi="http://schemas.microsoft.com/office/word/2010/wordprocessingInk" xmlns:wne="http://schemas.microsoft.com/office/word/2006/wordml" xmlns:wps="http://schemas.microsoft.com/office/word/2010/wordprocessingShape" mc:Ignorable="w14 w15 wp14">
+  <w15:commentEx w15:paraId="4937475A" w15:done="0"/>
+  <w15:commentEx w15:paraId="3A320EC4" w15:done="0"/>
+  <w15:commentEx w15:paraId="3CF98BEE" w15:done="0"/>
+  <w15:commentEx w15:paraId="2F78850E" w15:done="0"/>
+  <w15:commentEx w15:paraId="56C735CC" w15:done="0"/>
+  <w15:commentEx w15:paraId="1D90D6E9" w15:done="0"/>
+</w15:commentsEx>
+</file>
+
 <file path=word/numbering.xml><?xml version="1.0" encoding="utf-8"?>
-<w:numbering xmlns:wpc="http://schemas.microsoft.com/office/word/2010/wordprocessingCanvas" xmlns:mc="http://schemas.openxmlformats.org/markup-compatibility/2006" xmlns:o="urn:schemas-microsoft-com:office:office" xmlns:r="http://schemas.openxmlformats.org/officeDocument/2006/relationships" xmlns:m="http://schemas.openxmlformats.org/officeDocument/2006/math" xmlns:v="urn:schemas-microsoft-com:vml" xmlns:wp14="http://schemas.microsoft.com/office/word/2010/wordprocessingDrawing" xmlns:wp="http://schemas.openxmlformats.org/drawingml/2006/wordprocessingDrawing" xmlns:w10="urn:schemas-microsoft-com:office:word" xmlns:w="http://schemas.openxmlformats.org/wordprocessingml/2006/main" xmlns:w14="http://schemas.microsoft.com/office/word/2010/wordml" xmlns:wpg="http://schemas.microsoft.com/office/word/2010/wordprocessingGroup" xmlns:wpi="http://schemas.microsoft.com/office/word/2010/wordprocessingInk" xmlns:wne="http://schemas.microsoft.com/office/word/2006/wordml" xmlns:wps="http://schemas.microsoft.com/office/word/2010/wordprocessingShape" mc:Ignorable="w14 wp14">
-  <w:abstractNum w:abstractNumId="0">
+<w:numbering xmlns:wpc="http://schemas.microsoft.com/office/word/2010/wordprocessingCanvas" xmlns:mc="http://schemas.openxmlformats.org/markup-compatibility/2006" xmlns:o="urn:schemas-microsoft-com:office:office" xmlns:r="http://schemas.openxmlformats.org/officeDocument/2006/relationships" xmlns:m="http://schemas.openxmlformats.org/officeDocument/2006/math" xmlns:v="urn:schemas-microsoft-com:vml" xmlns:wp14="http://schemas.microsoft.com/office/word/2010/wordprocessingDrawing" xmlns:wp="http://schemas.openxmlformats.org/drawingml/2006/wordprocessingDrawing" xmlns:w10="urn:schemas-microsoft-com:office:word" xmlns:w="http://schemas.openxmlformats.org/wordprocessingml/2006/main" xmlns:w14="http://schemas.microsoft.com/office/word/2010/wordml" xmlns:w15="http://schemas.microsoft.com/office/word/2012/wordml" xmlns:wpg="http://schemas.microsoft.com/office/word/2010/wordprocessingGroup" xmlns:wpi="http://schemas.microsoft.com/office/word/2010/wordprocessingInk" xmlns:wne="http://schemas.microsoft.com/office/word/2006/wordml" xmlns:wps="http://schemas.microsoft.com/office/word/2010/wordprocessingShape" mc:Ignorable="w14 w15 wp14">
+  <w:abstractNum w:abstractNumId="0" w15:restartNumberingAfterBreak="0">
     <w:nsid w:val="00835AC4"/>
     <w:multiLevelType w:val="hybridMultilevel"/>
     <w:tmpl w:val="C090C592"/>
@@ -10406,7 +10693,7 @@
       </w:rPr>
     </w:lvl>
   </w:abstractNum>
-  <w:abstractNum w:abstractNumId="1">
+  <w:abstractNum w:abstractNumId="1" w15:restartNumberingAfterBreak="0">
     <w:nsid w:val="0475265C"/>
     <w:multiLevelType w:val="multilevel"/>
     <w:tmpl w:val="937CA8BE"/>
@@ -10519,7 +10806,7 @@
       </w:rPr>
     </w:lvl>
   </w:abstractNum>
-  <w:abstractNum w:abstractNumId="2">
+  <w:abstractNum w:abstractNumId="2" w15:restartNumberingAfterBreak="0">
     <w:nsid w:val="0A614CCC"/>
     <w:multiLevelType w:val="hybridMultilevel"/>
     <w:tmpl w:val="CE180AB8"/>
@@ -10632,7 +10919,7 @@
       </w:rPr>
     </w:lvl>
   </w:abstractNum>
-  <w:abstractNum w:abstractNumId="3">
+  <w:abstractNum w:abstractNumId="3" w15:restartNumberingAfterBreak="0">
     <w:nsid w:val="0AA87BD0"/>
     <w:multiLevelType w:val="hybridMultilevel"/>
     <w:tmpl w:val="120463FA"/>
@@ -10756,7 +11043,7 @@
       </w:rPr>
     </w:lvl>
   </w:abstractNum>
-  <w:abstractNum w:abstractNumId="4">
+  <w:abstractNum w:abstractNumId="4" w15:restartNumberingAfterBreak="0">
     <w:nsid w:val="1C826C27"/>
     <w:multiLevelType w:val="hybridMultilevel"/>
     <w:tmpl w:val="A3301342"/>
@@ -10868,7 +11155,7 @@
       </w:rPr>
     </w:lvl>
   </w:abstractNum>
-  <w:abstractNum w:abstractNumId="5">
+  <w:abstractNum w:abstractNumId="5" w15:restartNumberingAfterBreak="0">
     <w:nsid w:val="3FE909F0"/>
     <w:multiLevelType w:val="hybridMultilevel"/>
     <w:tmpl w:val="765E8BD6"/>
@@ -10980,7 +11267,7 @@
       </w:rPr>
     </w:lvl>
   </w:abstractNum>
-  <w:abstractNum w:abstractNumId="6">
+  <w:abstractNum w:abstractNumId="6" w15:restartNumberingAfterBreak="0">
     <w:nsid w:val="438A4CC2"/>
     <w:multiLevelType w:val="hybridMultilevel"/>
     <w:tmpl w:val="26889826"/>
@@ -11103,7 +11390,7 @@
       </w:rPr>
     </w:lvl>
   </w:abstractNum>
-  <w:abstractNum w:abstractNumId="7">
+  <w:abstractNum w:abstractNumId="7" w15:restartNumberingAfterBreak="0">
     <w:nsid w:val="50730463"/>
     <w:multiLevelType w:val="hybridMultilevel"/>
     <w:tmpl w:val="861683C4"/>
@@ -11226,7 +11513,7 @@
       </w:rPr>
     </w:lvl>
   </w:abstractNum>
-  <w:abstractNum w:abstractNumId="8">
+  <w:abstractNum w:abstractNumId="8" w15:restartNumberingAfterBreak="0">
     <w:nsid w:val="546B4497"/>
     <w:multiLevelType w:val="hybridMultilevel"/>
     <w:tmpl w:val="027CC58A"/>
@@ -11349,7 +11636,7 @@
       </w:rPr>
     </w:lvl>
   </w:abstractNum>
-  <w:abstractNum w:abstractNumId="9">
+  <w:abstractNum w:abstractNumId="9" w15:restartNumberingAfterBreak="0">
     <w:nsid w:val="681250C6"/>
     <w:multiLevelType w:val="hybridMultilevel"/>
     <w:tmpl w:val="1FF2D94A"/>
@@ -11462,7 +11749,7 @@
       </w:rPr>
     </w:lvl>
   </w:abstractNum>
-  <w:abstractNum w:abstractNumId="10">
+  <w:abstractNum w:abstractNumId="10" w15:restartNumberingAfterBreak="0">
     <w:nsid w:val="71186923"/>
     <w:multiLevelType w:val="hybridMultilevel"/>
     <w:tmpl w:val="8794DDDA"/>
@@ -11611,8 +11898,16 @@
 </w:numbering>
 </file>
 
+<file path=word/people.xml><?xml version="1.0" encoding="utf-8"?>
+<w15:people xmlns:wpc="http://schemas.microsoft.com/office/word/2010/wordprocessingCanvas" xmlns:mc="http://schemas.openxmlformats.org/markup-compatibility/2006" xmlns:o="urn:schemas-microsoft-com:office:office" xmlns:r="http://schemas.openxmlformats.org/officeDocument/2006/relationships" xmlns:m="http://schemas.openxmlformats.org/officeDocument/2006/math" xmlns:v="urn:schemas-microsoft-com:vml" xmlns:wp14="http://schemas.microsoft.com/office/word/2010/wordprocessingDrawing" xmlns:wp="http://schemas.openxmlformats.org/drawingml/2006/wordprocessingDrawing" xmlns:w10="urn:schemas-microsoft-com:office:word" xmlns:w="http://schemas.openxmlformats.org/wordprocessingml/2006/main" xmlns:w14="http://schemas.microsoft.com/office/word/2010/wordml" xmlns:w15="http://schemas.microsoft.com/office/word/2012/wordml" xmlns:wpg="http://schemas.microsoft.com/office/word/2010/wordprocessingGroup" xmlns:wpi="http://schemas.microsoft.com/office/word/2010/wordprocessingInk" xmlns:wne="http://schemas.microsoft.com/office/word/2006/wordml" xmlns:wps="http://schemas.microsoft.com/office/word/2010/wordprocessingShape" mc:Ignorable="w14 w15 wp14">
+  <w15:person w15:author="dangquantran">
+    <w15:presenceInfo w15:providerId="None" w15:userId="dangquantran"/>
+  </w15:person>
+</w15:people>
+</file>
+
 <file path=word/styles.xml><?xml version="1.0" encoding="utf-8"?>
-<w:styles xmlns:mc="http://schemas.openxmlformats.org/markup-compatibility/2006" xmlns:r="http://schemas.openxmlformats.org/officeDocument/2006/relationships" xmlns:w="http://schemas.openxmlformats.org/wordprocessingml/2006/main" xmlns:w14="http://schemas.microsoft.com/office/word/2010/wordml" mc:Ignorable="w14">
+<w:styles xmlns:mc="http://schemas.openxmlformats.org/markup-compatibility/2006" xmlns:r="http://schemas.openxmlformats.org/officeDocument/2006/relationships" xmlns:w="http://schemas.openxmlformats.org/wordprocessingml/2006/main" xmlns:w14="http://schemas.microsoft.com/office/word/2010/wordml" xmlns:w15="http://schemas.microsoft.com/office/word/2012/wordml" mc:Ignorable="w14 w15">
   <w:docDefaults>
     <w:rPrDefault>
       <w:rPr>
@@ -11628,144 +11923,378 @@
       </w:pPr>
     </w:pPrDefault>
   </w:docDefaults>
-  <w:latentStyles w:defLockedState="0" w:defUIPriority="99" w:defSemiHidden="1" w:defUnhideWhenUsed="1" w:defQFormat="0" w:count="267">
-    <w:lsdException w:name="Normal" w:semiHidden="0" w:uiPriority="0" w:unhideWhenUsed="0" w:qFormat="1"/>
-    <w:lsdException w:name="heading 1" w:semiHidden="0" w:uiPriority="9" w:unhideWhenUsed="0" w:qFormat="1"/>
-    <w:lsdException w:name="heading 2" w:uiPriority="9" w:qFormat="1"/>
-    <w:lsdException w:name="heading 3" w:uiPriority="9" w:qFormat="1"/>
-    <w:lsdException w:name="heading 4" w:uiPriority="9" w:qFormat="1"/>
-    <w:lsdException w:name="heading 5" w:uiPriority="9" w:qFormat="1"/>
-    <w:lsdException w:name="heading 6" w:uiPriority="9" w:qFormat="1"/>
-    <w:lsdException w:name="heading 7" w:uiPriority="9" w:qFormat="1"/>
-    <w:lsdException w:name="heading 8" w:uiPriority="9" w:qFormat="1"/>
-    <w:lsdException w:name="heading 9" w:uiPriority="9" w:qFormat="1"/>
-    <w:lsdException w:name="toc 1" w:uiPriority="39"/>
-    <w:lsdException w:name="toc 2" w:uiPriority="39"/>
-    <w:lsdException w:name="toc 3" w:uiPriority="39"/>
-    <w:lsdException w:name="toc 4" w:uiPriority="39"/>
-    <w:lsdException w:name="toc 5" w:uiPriority="39"/>
-    <w:lsdException w:name="toc 6" w:uiPriority="39"/>
-    <w:lsdException w:name="toc 7" w:uiPriority="39"/>
-    <w:lsdException w:name="toc 8" w:uiPriority="39"/>
-    <w:lsdException w:name="toc 9" w:uiPriority="39"/>
-    <w:lsdException w:name="caption" w:uiPriority="35" w:qFormat="1"/>
-    <w:lsdException w:name="Title" w:semiHidden="0" w:uiPriority="10" w:unhideWhenUsed="0" w:qFormat="1"/>
-    <w:lsdException w:name="Default Paragraph Font" w:uiPriority="1"/>
-    <w:lsdException w:name="Subtitle" w:semiHidden="0" w:uiPriority="11" w:unhideWhenUsed="0" w:qFormat="1"/>
-    <w:lsdException w:name="Strong" w:semiHidden="0" w:uiPriority="22" w:unhideWhenUsed="0" w:qFormat="1"/>
-    <w:lsdException w:name="Emphasis" w:semiHidden="0" w:uiPriority="20" w:unhideWhenUsed="0" w:qFormat="1"/>
-    <w:lsdException w:name="Table Grid" w:semiHidden="0" w:uiPriority="59" w:unhideWhenUsed="0"/>
-    <w:lsdException w:name="Placeholder Text" w:unhideWhenUsed="0"/>
-    <w:lsdException w:name="No Spacing" w:semiHidden="0" w:uiPriority="1" w:unhideWhenUsed="0" w:qFormat="1"/>
-    <w:lsdException w:name="Light Shading" w:semiHidden="0" w:uiPriority="60" w:unhideWhenUsed="0"/>
-    <w:lsdException w:name="Light List" w:semiHidden="0" w:uiPriority="61" w:unhideWhenUsed="0"/>
-    <w:lsdException w:name="Light Grid" w:semiHidden="0" w:uiPriority="62" w:unhideWhenUsed="0"/>
-    <w:lsdException w:name="Medium Shading 1" w:semiHidden="0" w:uiPriority="63" w:unhideWhenUsed="0"/>
-    <w:lsdException w:name="Medium Shading 2" w:semiHidden="0" w:uiPriority="64" w:unhideWhenUsed="0"/>
-    <w:lsdException w:name="Medium List 1" w:semiHidden="0" w:uiPriority="65" w:unhideWhenUsed="0"/>
-    <w:lsdException w:name="Medium List 2" w:semiHidden="0" w:uiPriority="66" w:unhideWhenUsed="0"/>
-    <w:lsdException w:name="Medium Grid 1" w:semiHidden="0" w:uiPriority="67" w:unhideWhenUsed="0"/>
-    <w:lsdException w:name="Medium Grid 2" w:semiHidden="0" w:uiPriority="68" w:unhideWhenUsed="0"/>
-    <w:lsdException w:name="Medium Grid 3" w:semiHidden="0" w:uiPriority="69" w:unhideWhenUsed="0"/>
-    <w:lsdException w:name="Dark List" w:semiHidden="0" w:uiPriority="70" w:unhideWhenUsed="0"/>
-    <w:lsdException w:name="Colorful Shading" w:semiHidden="0" w:uiPriority="71" w:unhideWhenUsed="0"/>
-    <w:lsdException w:name="Colorful List" w:semiHidden="0" w:uiPriority="72" w:unhideWhenUsed="0"/>
-    <w:lsdException w:name="Colorful Grid" w:semiHidden="0" w:uiPriority="73" w:unhideWhenUsed="0"/>
-    <w:lsdException w:name="Light Shading Accent 1" w:semiHidden="0" w:uiPriority="60" w:unhideWhenUsed="0"/>
-    <w:lsdException w:name="Light List Accent 1" w:semiHidden="0" w:uiPriority="61" w:unhideWhenUsed="0"/>
-    <w:lsdException w:name="Light Grid Accent 1" w:semiHidden="0" w:uiPriority="62" w:unhideWhenUsed="0"/>
-    <w:lsdException w:name="Medium Shading 1 Accent 1" w:semiHidden="0" w:uiPriority="63" w:unhideWhenUsed="0"/>
-    <w:lsdException w:name="Medium Shading 2 Accent 1" w:semiHidden="0" w:uiPriority="64" w:unhideWhenUsed="0"/>
-    <w:lsdException w:name="Medium List 1 Accent 1" w:semiHidden="0" w:uiPriority="65" w:unhideWhenUsed="0"/>
-    <w:lsdException w:name="Revision" w:unhideWhenUsed="0"/>
-    <w:lsdException w:name="List Paragraph" w:semiHidden="0" w:uiPriority="34" w:unhideWhenUsed="0" w:qFormat="1"/>
-    <w:lsdException w:name="Quote" w:semiHidden="0" w:uiPriority="29" w:unhideWhenUsed="0" w:qFormat="1"/>
-    <w:lsdException w:name="Intense Quote" w:semiHidden="0" w:uiPriority="30" w:unhideWhenUsed="0" w:qFormat="1"/>
-    <w:lsdException w:name="Medium List 2 Accent 1" w:semiHidden="0" w:uiPriority="66" w:unhideWhenUsed="0"/>
-    <w:lsdException w:name="Medium Grid 1 Accent 1" w:semiHidden="0" w:uiPriority="67" w:unhideWhenUsed="0"/>
-    <w:lsdException w:name="Medium Grid 2 Accent 1" w:semiHidden="0" w:uiPriority="68" w:unhideWhenUsed="0"/>
-    <w:lsdException w:name="Medium Grid 3 Accent 1" w:semiHidden="0" w:uiPriority="69" w:unhideWhenUsed="0"/>
-    <w:lsdException w:name="Dark List Accent 1" w:semiHidden="0" w:uiPriority="70" w:unhideWhenUsed="0"/>
-    <w:lsdException w:name="Colorful Shading Accent 1" w:semiHidden="0" w:uiPriority="71" w:unhideWhenUsed="0"/>
-    <w:lsdException w:name="Colorful List Accent 1" w:semiHidden="0" w:uiPriority="72" w:unhideWhenUsed="0"/>
-    <w:lsdException w:name="Colorful Grid Accent 1" w:semiHidden="0" w:uiPriority="73" w:unhideWhenUsed="0"/>
-    <w:lsdException w:name="Light Shading Accent 2" w:semiHidden="0" w:uiPriority="60" w:unhideWhenUsed="0"/>
-    <w:lsdException w:name="Light List Accent 2" w:semiHidden="0" w:uiPriority="61" w:unhideWhenUsed="0"/>
-    <w:lsdException w:name="Light Grid Accent 2" w:semiHidden="0" w:uiPriority="62" w:unhideWhenUsed="0"/>
-    <w:lsdException w:name="Medium Shading 1 Accent 2" w:semiHidden="0" w:uiPriority="63" w:unhideWhenUsed="0"/>
-    <w:lsdException w:name="Medium Shading 2 Accent 2" w:semiHidden="0" w:uiPriority="64" w:unhideWhenUsed="0"/>
-    <w:lsdException w:name="Medium List 1 Accent 2" w:semiHidden="0" w:uiPriority="65" w:unhideWhenUsed="0"/>
-    <w:lsdException w:name="Medium List 2 Accent 2" w:semiHidden="0" w:uiPriority="66" w:unhideWhenUsed="0"/>
-    <w:lsdException w:name="Medium Grid 1 Accent 2" w:semiHidden="0" w:uiPriority="67" w:unhideWhenUsed="0"/>
-    <w:lsdException w:name="Medium Grid 2 Accent 2" w:semiHidden="0" w:uiPriority="68" w:unhideWhenUsed="0"/>
-    <w:lsdException w:name="Medium Grid 3 Accent 2" w:semiHidden="0" w:uiPriority="69" w:unhideWhenUsed="0"/>
-    <w:lsdException w:name="Dark List Accent 2" w:semiHidden="0" w:uiPriority="70" w:unhideWhenUsed="0"/>
-    <w:lsdException w:name="Colorful Shading Accent 2" w:semiHidden="0" w:uiPriority="71" w:unhideWhenUsed="0"/>
-    <w:lsdException w:name="Colorful List Accent 2" w:semiHidden="0" w:uiPriority="72" w:unhideWhenUsed="0"/>
-    <w:lsdException w:name="Colorful Grid Accent 2" w:semiHidden="0" w:uiPriority="73" w:unhideWhenUsed="0"/>
-    <w:lsdException w:name="Light Shading Accent 3" w:semiHidden="0" w:uiPriority="60" w:unhideWhenUsed="0"/>
-    <w:lsdException w:name="Light List Accent 3" w:semiHidden="0" w:uiPriority="61" w:unhideWhenUsed="0"/>
-    <w:lsdException w:name="Light Grid Accent 3" w:semiHidden="0" w:uiPriority="62" w:unhideWhenUsed="0"/>
-    <w:lsdException w:name="Medium Shading 1 Accent 3" w:semiHidden="0" w:uiPriority="63" w:unhideWhenUsed="0"/>
-    <w:lsdException w:name="Medium Shading 2 Accent 3" w:semiHidden="0" w:uiPriority="64" w:unhideWhenUsed="0"/>
-    <w:lsdException w:name="Medium List 1 Accent 3" w:semiHidden="0" w:uiPriority="65" w:unhideWhenUsed="0"/>
-    <w:lsdException w:name="Medium List 2 Accent 3" w:semiHidden="0" w:uiPriority="66" w:unhideWhenUsed="0"/>
-    <w:lsdException w:name="Medium Grid 1 Accent 3" w:semiHidden="0" w:uiPriority="67" w:unhideWhenUsed="0"/>
-    <w:lsdException w:name="Medium Grid 2 Accent 3" w:semiHidden="0" w:uiPriority="68" w:unhideWhenUsed="0"/>
-    <w:lsdException w:name="Medium Grid 3 Accent 3" w:semiHidden="0" w:uiPriority="69" w:unhideWhenUsed="0"/>
-    <w:lsdException w:name="Dark List Accent 3" w:semiHidden="0" w:uiPriority="70" w:unhideWhenUsed="0"/>
-    <w:lsdException w:name="Colorful Shading Accent 3" w:semiHidden="0" w:uiPriority="71" w:unhideWhenUsed="0"/>
-    <w:lsdException w:name="Colorful List Accent 3" w:semiHidden="0" w:uiPriority="72" w:unhideWhenUsed="0"/>
-    <w:lsdException w:name="Colorful Grid Accent 3" w:semiHidden="0" w:uiPriority="73" w:unhideWhenUsed="0"/>
-    <w:lsdException w:name="Light Shading Accent 4" w:semiHidden="0" w:uiPriority="60" w:unhideWhenUsed="0"/>
-    <w:lsdException w:name="Light List Accent 4" w:semiHidden="0" w:uiPriority="61" w:unhideWhenUsed="0"/>
-    <w:lsdException w:name="Light Grid Accent 4" w:semiHidden="0" w:uiPriority="62" w:unhideWhenUsed="0"/>
-    <w:lsdException w:name="Medium Shading 1 Accent 4" w:semiHidden="0" w:uiPriority="63" w:unhideWhenUsed="0"/>
-    <w:lsdException w:name="Medium Shading 2 Accent 4" w:semiHidden="0" w:uiPriority="64" w:unhideWhenUsed="0"/>
-    <w:lsdException w:name="Medium List 1 Accent 4" w:semiHidden="0" w:uiPriority="65" w:unhideWhenUsed="0"/>
-    <w:lsdException w:name="Medium List 2 Accent 4" w:semiHidden="0" w:uiPriority="66" w:unhideWhenUsed="0"/>
-    <w:lsdException w:name="Medium Grid 1 Accent 4" w:semiHidden="0" w:uiPriority="67" w:unhideWhenUsed="0"/>
-    <w:lsdException w:name="Medium Grid 2 Accent 4" w:semiHidden="0" w:uiPriority="68" w:unhideWhenUsed="0"/>
-    <w:lsdException w:name="Medium Grid 3 Accent 4" w:semiHidden="0" w:uiPriority="69" w:unhideWhenUsed="0"/>
-    <w:lsdException w:name="Dark List Accent 4" w:semiHidden="0" w:uiPriority="70" w:unhideWhenUsed="0"/>
-    <w:lsdException w:name="Colorful Shading Accent 4" w:semiHidden="0" w:uiPriority="71" w:unhideWhenUsed="0"/>
-    <w:lsdException w:name="Colorful List Accent 4" w:semiHidden="0" w:uiPriority="72" w:unhideWhenUsed="0"/>
-    <w:lsdException w:name="Colorful Grid Accent 4" w:semiHidden="0" w:uiPriority="73" w:unhideWhenUsed="0"/>
-    <w:lsdException w:name="Light Shading Accent 5" w:semiHidden="0" w:uiPriority="60" w:unhideWhenUsed="0"/>
-    <w:lsdException w:name="Light List Accent 5" w:semiHidden="0" w:uiPriority="61" w:unhideWhenUsed="0"/>
-    <w:lsdException w:name="Light Grid Accent 5" w:semiHidden="0" w:uiPriority="62" w:unhideWhenUsed="0"/>
-    <w:lsdException w:name="Medium Shading 1 Accent 5" w:semiHidden="0" w:uiPriority="63" w:unhideWhenUsed="0"/>
-    <w:lsdException w:name="Medium Shading 2 Accent 5" w:semiHidden="0" w:uiPriority="64" w:unhideWhenUsed="0"/>
-    <w:lsdException w:name="Medium List 1 Accent 5" w:semiHidden="0" w:uiPriority="65" w:unhideWhenUsed="0"/>
-    <w:lsdException w:name="Medium List 2 Accent 5" w:semiHidden="0" w:uiPriority="66" w:unhideWhenUsed="0"/>
-    <w:lsdException w:name="Medium Grid 1 Accent 5" w:semiHidden="0" w:uiPriority="67" w:unhideWhenUsed="0"/>
-    <w:lsdException w:name="Medium Grid 2 Accent 5" w:semiHidden="0" w:uiPriority="68" w:unhideWhenUsed="0"/>
-    <w:lsdException w:name="Medium Grid 3 Accent 5" w:semiHidden="0" w:uiPriority="69" w:unhideWhenUsed="0"/>
-    <w:lsdException w:name="Dark List Accent 5" w:semiHidden="0" w:uiPriority="70" w:unhideWhenUsed="0"/>
-    <w:lsdException w:name="Colorful Shading Accent 5" w:semiHidden="0" w:uiPriority="71" w:unhideWhenUsed="0"/>
-    <w:lsdException w:name="Colorful List Accent 5" w:semiHidden="0" w:uiPriority="72" w:unhideWhenUsed="0"/>
-    <w:lsdException w:name="Colorful Grid Accent 5" w:semiHidden="0" w:uiPriority="73" w:unhideWhenUsed="0"/>
-    <w:lsdException w:name="Light Shading Accent 6" w:semiHidden="0" w:uiPriority="60" w:unhideWhenUsed="0"/>
-    <w:lsdException w:name="Light List Accent 6" w:semiHidden="0" w:uiPriority="61" w:unhideWhenUsed="0"/>
-    <w:lsdException w:name="Light Grid Accent 6" w:semiHidden="0" w:uiPriority="62" w:unhideWhenUsed="0"/>
-    <w:lsdException w:name="Medium Shading 1 Accent 6" w:semiHidden="0" w:uiPriority="63" w:unhideWhenUsed="0"/>
-    <w:lsdException w:name="Medium Shading 2 Accent 6" w:semiHidden="0" w:uiPriority="64" w:unhideWhenUsed="0"/>
-    <w:lsdException w:name="Medium List 1 Accent 6" w:semiHidden="0" w:uiPriority="65" w:unhideWhenUsed="0"/>
-    <w:lsdException w:name="Medium List 2 Accent 6" w:semiHidden="0" w:uiPriority="66" w:unhideWhenUsed="0"/>
-    <w:lsdException w:name="Medium Grid 1 Accent 6" w:semiHidden="0" w:uiPriority="67" w:unhideWhenUsed="0"/>
-    <w:lsdException w:name="Medium Grid 2 Accent 6" w:semiHidden="0" w:uiPriority="68" w:unhideWhenUsed="0"/>
-    <w:lsdException w:name="Medium Grid 3 Accent 6" w:semiHidden="0" w:uiPriority="69" w:unhideWhenUsed="0"/>
-    <w:lsdException w:name="Dark List Accent 6" w:semiHidden="0" w:uiPriority="70" w:unhideWhenUsed="0"/>
-    <w:lsdException w:name="Colorful Shading Accent 6" w:semiHidden="0" w:uiPriority="71" w:unhideWhenUsed="0"/>
-    <w:lsdException w:name="Colorful List Accent 6" w:semiHidden="0" w:uiPriority="72" w:unhideWhenUsed="0"/>
-    <w:lsdException w:name="Colorful Grid Accent 6" w:semiHidden="0" w:uiPriority="73" w:unhideWhenUsed="0"/>
-    <w:lsdException w:name="Subtle Emphasis" w:semiHidden="0" w:uiPriority="19" w:unhideWhenUsed="0" w:qFormat="1"/>
-    <w:lsdException w:name="Intense Emphasis" w:semiHidden="0" w:uiPriority="21" w:unhideWhenUsed="0" w:qFormat="1"/>
-    <w:lsdException w:name="Subtle Reference" w:semiHidden="0" w:uiPriority="31" w:unhideWhenUsed="0" w:qFormat="1"/>
-    <w:lsdException w:name="Intense Reference" w:semiHidden="0" w:uiPriority="32" w:unhideWhenUsed="0" w:qFormat="1"/>
-    <w:lsdException w:name="Book Title" w:semiHidden="0" w:uiPriority="33" w:unhideWhenUsed="0" w:qFormat="1"/>
-    <w:lsdException w:name="Bibliography" w:uiPriority="37"/>
-    <w:lsdException w:name="TOC Heading" w:uiPriority="39" w:qFormat="1"/>
+  <w:latentStyles w:defLockedState="0" w:defUIPriority="99" w:defSemiHidden="0" w:defUnhideWhenUsed="0" w:defQFormat="0" w:count="371">
+    <w:lsdException w:name="Normal" w:uiPriority="0" w:qFormat="1"/>
+    <w:lsdException w:name="heading 1" w:uiPriority="9" w:qFormat="1"/>
+    <w:lsdException w:name="heading 2" w:semiHidden="1" w:uiPriority="9" w:unhideWhenUsed="1" w:qFormat="1"/>
+    <w:lsdException w:name="heading 3" w:semiHidden="1" w:uiPriority="9" w:unhideWhenUsed="1" w:qFormat="1"/>
+    <w:lsdException w:name="heading 4" w:semiHidden="1" w:uiPriority="9" w:unhideWhenUsed="1" w:qFormat="1"/>
+    <w:lsdException w:name="heading 5" w:semiHidden="1" w:uiPriority="9" w:unhideWhenUsed="1" w:qFormat="1"/>
+    <w:lsdException w:name="heading 6" w:semiHidden="1" w:uiPriority="9" w:unhideWhenUsed="1" w:qFormat="1"/>
+    <w:lsdException w:name="heading 7" w:semiHidden="1" w:uiPriority="9" w:unhideWhenUsed="1" w:qFormat="1"/>
+    <w:lsdException w:name="heading 8" w:semiHidden="1" w:uiPriority="9" w:unhideWhenUsed="1" w:qFormat="1"/>
+    <w:lsdException w:name="heading 9" w:semiHidden="1" w:uiPriority="9" w:unhideWhenUsed="1" w:qFormat="1"/>
+    <w:lsdException w:name="index 1" w:semiHidden="1" w:unhideWhenUsed="1"/>
+    <w:lsdException w:name="index 2" w:semiHidden="1" w:unhideWhenUsed="1"/>
+    <w:lsdException w:name="index 3" w:semiHidden="1" w:unhideWhenUsed="1"/>
+    <w:lsdException w:name="index 4" w:semiHidden="1" w:unhideWhenUsed="1"/>
+    <w:lsdException w:name="index 5" w:semiHidden="1" w:unhideWhenUsed="1"/>
+    <w:lsdException w:name="index 6" w:semiHidden="1" w:unhideWhenUsed="1"/>
+    <w:lsdException w:name="index 7" w:semiHidden="1" w:unhideWhenUsed="1"/>
+    <w:lsdException w:name="index 8" w:semiHidden="1" w:unhideWhenUsed="1"/>
+    <w:lsdException w:name="index 9" w:semiHidden="1" w:unhideWhenUsed="1"/>
+    <w:lsdException w:name="toc 1" w:semiHidden="1" w:uiPriority="39" w:unhideWhenUsed="1"/>
+    <w:lsdException w:name="toc 2" w:semiHidden="1" w:uiPriority="39" w:unhideWhenUsed="1"/>
+    <w:lsdException w:name="toc 3" w:semiHidden="1" w:uiPriority="39" w:unhideWhenUsed="1"/>
+    <w:lsdException w:name="toc 4" w:semiHidden="1" w:uiPriority="39" w:unhideWhenUsed="1"/>
+    <w:lsdException w:name="toc 5" w:semiHidden="1" w:uiPriority="39" w:unhideWhenUsed="1"/>
+    <w:lsdException w:name="toc 6" w:semiHidden="1" w:uiPriority="39" w:unhideWhenUsed="1"/>
+    <w:lsdException w:name="toc 7" w:semiHidden="1" w:uiPriority="39" w:unhideWhenUsed="1"/>
+    <w:lsdException w:name="toc 8" w:semiHidden="1" w:uiPriority="39" w:unhideWhenUsed="1"/>
+    <w:lsdException w:name="toc 9" w:semiHidden="1" w:uiPriority="39" w:unhideWhenUsed="1"/>
+    <w:lsdException w:name="Normal Indent" w:semiHidden="1" w:unhideWhenUsed="1"/>
+    <w:lsdException w:name="footnote text" w:semiHidden="1" w:unhideWhenUsed="1"/>
+    <w:lsdException w:name="annotation text" w:semiHidden="1" w:unhideWhenUsed="1"/>
+    <w:lsdException w:name="header" w:semiHidden="1" w:unhideWhenUsed="1"/>
+    <w:lsdException w:name="footer" w:semiHidden="1" w:unhideWhenUsed="1"/>
+    <w:lsdException w:name="index heading" w:semiHidden="1" w:unhideWhenUsed="1"/>
+    <w:lsdException w:name="caption" w:semiHidden="1" w:uiPriority="35" w:unhideWhenUsed="1" w:qFormat="1"/>
+    <w:lsdException w:name="table of figures" w:semiHidden="1" w:unhideWhenUsed="1"/>
+    <w:lsdException w:name="envelope address" w:semiHidden="1" w:unhideWhenUsed="1"/>
+    <w:lsdException w:name="envelope return" w:semiHidden="1" w:unhideWhenUsed="1"/>
+    <w:lsdException w:name="footnote reference" w:semiHidden="1" w:unhideWhenUsed="1"/>
+    <w:lsdException w:name="annotation reference" w:semiHidden="1" w:unhideWhenUsed="1"/>
+    <w:lsdException w:name="line number" w:semiHidden="1" w:unhideWhenUsed="1"/>
+    <w:lsdException w:name="page number" w:semiHidden="1" w:unhideWhenUsed="1"/>
+    <w:lsdException w:name="endnote reference" w:semiHidden="1" w:unhideWhenUsed="1"/>
+    <w:lsdException w:name="endnote text" w:semiHidden="1" w:unhideWhenUsed="1"/>
+    <w:lsdException w:name="table of authorities" w:semiHidden="1" w:unhideWhenUsed="1"/>
+    <w:lsdException w:name="macro" w:semiHidden="1" w:unhideWhenUsed="1"/>
+    <w:lsdException w:name="toa heading" w:semiHidden="1" w:unhideWhenUsed="1"/>
+    <w:lsdException w:name="List" w:semiHidden="1" w:unhideWhenUsed="1"/>
+    <w:lsdException w:name="List Bullet" w:semiHidden="1" w:unhideWhenUsed="1"/>
+    <w:lsdException w:name="List Number" w:semiHidden="1" w:unhideWhenUsed="1"/>
+    <w:lsdException w:name="List 2" w:semiHidden="1" w:unhideWhenUsed="1"/>
+    <w:lsdException w:name="List 3" w:semiHidden="1" w:unhideWhenUsed="1"/>
+    <w:lsdException w:name="List 4" w:semiHidden="1" w:unhideWhenUsed="1"/>
+    <w:lsdException w:name="List 5" w:semiHidden="1" w:unhideWhenUsed="1"/>
+    <w:lsdException w:name="List Bullet 2" w:semiHidden="1" w:unhideWhenUsed="1"/>
+    <w:lsdException w:name="List Bullet 3" w:semiHidden="1" w:unhideWhenUsed="1"/>
+    <w:lsdException w:name="List Bullet 4" w:semiHidden="1" w:unhideWhenUsed="1"/>
+    <w:lsdException w:name="List Bullet 5" w:semiHidden="1" w:unhideWhenUsed="1"/>
+    <w:lsdException w:name="List Number 2" w:semiHidden="1" w:unhideWhenUsed="1"/>
+    <w:lsdException w:name="List Number 3" w:semiHidden="1" w:unhideWhenUsed="1"/>
+    <w:lsdException w:name="List Number 4" w:semiHidden="1" w:unhideWhenUsed="1"/>
+    <w:lsdException w:name="List Number 5" w:semiHidden="1" w:unhideWhenUsed="1"/>
+    <w:lsdException w:name="Title" w:uiPriority="10" w:qFormat="1"/>
+    <w:lsdException w:name="Closing" w:semiHidden="1" w:unhideWhenUsed="1"/>
+    <w:lsdException w:name="Signature" w:semiHidden="1" w:unhideWhenUsed="1"/>
+    <w:lsdException w:name="Default Paragraph Font" w:semiHidden="1" w:uiPriority="1" w:unhideWhenUsed="1"/>
+    <w:lsdException w:name="Body Text" w:semiHidden="1" w:unhideWhenUsed="1"/>
+    <w:lsdException w:name="Body Text Indent" w:semiHidden="1" w:unhideWhenUsed="1"/>
+    <w:lsdException w:name="List Continue" w:semiHidden="1" w:unhideWhenUsed="1"/>
+    <w:lsdException w:name="List Continue 2" w:semiHidden="1" w:unhideWhenUsed="1"/>
+    <w:lsdException w:name="List Continue 3" w:semiHidden="1" w:unhideWhenUsed="1"/>
+    <w:lsdException w:name="List Continue 4" w:semiHidden="1" w:unhideWhenUsed="1"/>
+    <w:lsdException w:name="List Continue 5" w:semiHidden="1" w:unhideWhenUsed="1"/>
+    <w:lsdException w:name="Message Header" w:semiHidden="1" w:unhideWhenUsed="1"/>
+    <w:lsdException w:name="Subtitle" w:uiPriority="11" w:qFormat="1"/>
+    <w:lsdException w:name="Salutation" w:semiHidden="1" w:unhideWhenUsed="1"/>
+    <w:lsdException w:name="Date" w:semiHidden="1" w:unhideWhenUsed="1"/>
+    <w:lsdException w:name="Body Text First Indent" w:semiHidden="1" w:unhideWhenUsed="1"/>
+    <w:lsdException w:name="Body Text First Indent 2" w:semiHidden="1" w:unhideWhenUsed="1"/>
+    <w:lsdException w:name="Note Heading" w:semiHidden="1" w:unhideWhenUsed="1"/>
+    <w:lsdException w:name="Body Text 2" w:semiHidden="1" w:unhideWhenUsed="1"/>
+    <w:lsdException w:name="Body Text 3" w:semiHidden="1" w:unhideWhenUsed="1"/>
+    <w:lsdException w:name="Body Text Indent 2" w:semiHidden="1" w:unhideWhenUsed="1"/>
+    <w:lsdException w:name="Body Text Indent 3" w:semiHidden="1" w:unhideWhenUsed="1"/>
+    <w:lsdException w:name="Block Text" w:semiHidden="1" w:unhideWhenUsed="1"/>
+    <w:lsdException w:name="Hyperlink" w:semiHidden="1" w:unhideWhenUsed="1"/>
+    <w:lsdException w:name="FollowedHyperlink" w:semiHidden="1" w:unhideWhenUsed="1"/>
+    <w:lsdException w:name="Strong" w:uiPriority="22" w:qFormat="1"/>
+    <w:lsdException w:name="Emphasis" w:uiPriority="20" w:qFormat="1"/>
+    <w:lsdException w:name="Document Map" w:semiHidden="1" w:unhideWhenUsed="1"/>
+    <w:lsdException w:name="Plain Text" w:semiHidden="1" w:unhideWhenUsed="1"/>
+    <w:lsdException w:name="E-mail Signature" w:semiHidden="1" w:unhideWhenUsed="1"/>
+    <w:lsdException w:name="HTML Top of Form" w:semiHidden="1" w:unhideWhenUsed="1"/>
+    <w:lsdException w:name="HTML Bottom of Form" w:semiHidden="1" w:unhideWhenUsed="1"/>
+    <w:lsdException w:name="Normal (Web)" w:semiHidden="1" w:unhideWhenUsed="1"/>
+    <w:lsdException w:name="HTML Acronym" w:semiHidden="1" w:unhideWhenUsed="1"/>
+    <w:lsdException w:name="HTML Address" w:semiHidden="1" w:unhideWhenUsed="1"/>
+    <w:lsdException w:name="HTML Cite" w:semiHidden="1" w:unhideWhenUsed="1"/>
+    <w:lsdException w:name="HTML Code" w:semiHidden="1" w:unhideWhenUsed="1"/>
+    <w:lsdException w:name="HTML Definition" w:semiHidden="1" w:unhideWhenUsed="1"/>
+    <w:lsdException w:name="HTML Keyboard" w:semiHidden="1" w:unhideWhenUsed="1"/>
+    <w:lsdException w:name="HTML Preformatted" w:semiHidden="1" w:unhideWhenUsed="1"/>
+    <w:lsdException w:name="HTML Sample" w:semiHidden="1" w:unhideWhenUsed="1"/>
+    <w:lsdException w:name="HTML Typewriter" w:semiHidden="1" w:unhideWhenUsed="1"/>
+    <w:lsdException w:name="HTML Variable" w:semiHidden="1" w:unhideWhenUsed="1"/>
+    <w:lsdException w:name="Normal Table" w:semiHidden="1" w:unhideWhenUsed="1"/>
+    <w:lsdException w:name="annotation subject" w:semiHidden="1" w:unhideWhenUsed="1"/>
+    <w:lsdException w:name="No List" w:semiHidden="1" w:unhideWhenUsed="1"/>
+    <w:lsdException w:name="Outline List 1" w:semiHidden="1" w:unhideWhenUsed="1"/>
+    <w:lsdException w:name="Outline List 2" w:semiHidden="1" w:unhideWhenUsed="1"/>
+    <w:lsdException w:name="Outline List 3" w:semiHidden="1" w:unhideWhenUsed="1"/>
+    <w:lsdException w:name="Table Simple 1" w:semiHidden="1" w:unhideWhenUsed="1"/>
+    <w:lsdException w:name="Table Simple 2" w:semiHidden="1" w:unhideWhenUsed="1"/>
+    <w:lsdException w:name="Table Simple 3" w:semiHidden="1" w:unhideWhenUsed="1"/>
+    <w:lsdException w:name="Table Classic 1" w:semiHidden="1" w:unhideWhenUsed="1"/>
+    <w:lsdException w:name="Table Classic 2" w:semiHidden="1" w:unhideWhenUsed="1"/>
+    <w:lsdException w:name="Table Classic 3" w:semiHidden="1" w:unhideWhenUsed="1"/>
+    <w:lsdException w:name="Table Classic 4" w:semiHidden="1" w:unhideWhenUsed="1"/>
+    <w:lsdException w:name="Table Colorful 1" w:semiHidden="1" w:unhideWhenUsed="1"/>
+    <w:lsdException w:name="Table Colorful 2" w:semiHidden="1" w:unhideWhenUsed="1"/>
+    <w:lsdException w:name="Table Colorful 3" w:semiHidden="1" w:unhideWhenUsed="1"/>
+    <w:lsdException w:name="Table Columns 1" w:semiHidden="1" w:unhideWhenUsed="1"/>
+    <w:lsdException w:name="Table Columns 2" w:semiHidden="1" w:unhideWhenUsed="1"/>
+    <w:lsdException w:name="Table Columns 3" w:semiHidden="1" w:unhideWhenUsed="1"/>
+    <w:lsdException w:name="Table Columns 4" w:semiHidden="1" w:unhideWhenUsed="1"/>
+    <w:lsdException w:name="Table Columns 5" w:semiHidden="1" w:unhideWhenUsed="1"/>
+    <w:lsdException w:name="Table Grid 1" w:semiHidden="1" w:unhideWhenUsed="1"/>
+    <w:lsdException w:name="Table Grid 2" w:semiHidden="1" w:unhideWhenUsed="1"/>
+    <w:lsdException w:name="Table Grid 3" w:semiHidden="1" w:unhideWhenUsed="1"/>
+    <w:lsdException w:name="Table Grid 4" w:semiHidden="1" w:unhideWhenUsed="1"/>
+    <w:lsdException w:name="Table Grid 5" w:semiHidden="1" w:unhideWhenUsed="1"/>
+    <w:lsdException w:name="Table Grid 6" w:semiHidden="1" w:unhideWhenUsed="1"/>
+    <w:lsdException w:name="Table Grid 7" w:semiHidden="1" w:unhideWhenUsed="1"/>
+    <w:lsdException w:name="Table Grid 8" w:semiHidden="1" w:unhideWhenUsed="1"/>
+    <w:lsdException w:name="Table List 1" w:semiHidden="1" w:unhideWhenUsed="1"/>
+    <w:lsdException w:name="Table List 2" w:semiHidden="1" w:unhideWhenUsed="1"/>
+    <w:lsdException w:name="Table List 3" w:semiHidden="1" w:unhideWhenUsed="1"/>
+    <w:lsdException w:name="Table List 4" w:semiHidden="1" w:unhideWhenUsed="1"/>
+    <w:lsdException w:name="Table List 5" w:semiHidden="1" w:unhideWhenUsed="1"/>
+    <w:lsdException w:name="Table List 6" w:semiHidden="1" w:unhideWhenUsed="1"/>
+    <w:lsdException w:name="Table List 7" w:semiHidden="1" w:unhideWhenUsed="1"/>
+    <w:lsdException w:name="Table List 8" w:semiHidden="1" w:unhideWhenUsed="1"/>
+    <w:lsdException w:name="Table 3D effects 1" w:semiHidden="1" w:unhideWhenUsed="1"/>
+    <w:lsdException w:name="Table 3D effects 2" w:semiHidden="1" w:unhideWhenUsed="1"/>
+    <w:lsdException w:name="Table 3D effects 3" w:semiHidden="1" w:unhideWhenUsed="1"/>
+    <w:lsdException w:name="Table Contemporary" w:semiHidden="1" w:unhideWhenUsed="1"/>
+    <w:lsdException w:name="Table Elegant" w:semiHidden="1" w:unhideWhenUsed="1"/>
+    <w:lsdException w:name="Table Professional" w:semiHidden="1" w:unhideWhenUsed="1"/>
+    <w:lsdException w:name="Table Subtle 1" w:semiHidden="1" w:unhideWhenUsed="1"/>
+    <w:lsdException w:name="Table Subtle 2" w:semiHidden="1" w:unhideWhenUsed="1"/>
+    <w:lsdException w:name="Table Web 1" w:semiHidden="1" w:unhideWhenUsed="1"/>
+    <w:lsdException w:name="Table Web 2" w:semiHidden="1" w:unhideWhenUsed="1"/>
+    <w:lsdException w:name="Table Web 3" w:semiHidden="1" w:unhideWhenUsed="1"/>
+    <w:lsdException w:name="Balloon Text" w:semiHidden="1" w:unhideWhenUsed="1"/>
+    <w:lsdException w:name="Table Grid" w:uiPriority="59"/>
+    <w:lsdException w:name="Table Theme" w:semiHidden="1" w:unhideWhenUsed="1"/>
+    <w:lsdException w:name="Placeholder Text" w:semiHidden="1"/>
+    <w:lsdException w:name="No Spacing" w:uiPriority="1" w:qFormat="1"/>
+    <w:lsdException w:name="Light Shading" w:uiPriority="60"/>
+    <w:lsdException w:name="Light List" w:uiPriority="61"/>
+    <w:lsdException w:name="Light Grid" w:uiPriority="62"/>
+    <w:lsdException w:name="Medium Shading 1" w:uiPriority="63"/>
+    <w:lsdException w:name="Medium Shading 2" w:uiPriority="64"/>
+    <w:lsdException w:name="Medium List 1" w:uiPriority="65"/>
+    <w:lsdException w:name="Medium List 2" w:uiPriority="66"/>
+    <w:lsdException w:name="Medium Grid 1" w:uiPriority="67"/>
+    <w:lsdException w:name="Medium Grid 2" w:uiPriority="68"/>
+    <w:lsdException w:name="Medium Grid 3" w:uiPriority="69"/>
+    <w:lsdException w:name="Dark List" w:uiPriority="70"/>
+    <w:lsdException w:name="Colorful Shading" w:uiPriority="71"/>
+    <w:lsdException w:name="Colorful List" w:uiPriority="72"/>
+    <w:lsdException w:name="Colorful Grid" w:uiPriority="73"/>
+    <w:lsdException w:name="Light Shading Accent 1" w:uiPriority="60"/>
+    <w:lsdException w:name="Light List Accent 1" w:uiPriority="61"/>
+    <w:lsdException w:name="Light Grid Accent 1" w:uiPriority="62"/>
+    <w:lsdException w:name="Medium Shading 1 Accent 1" w:uiPriority="63"/>
+    <w:lsdException w:name="Medium Shading 2 Accent 1" w:uiPriority="64"/>
+    <w:lsdException w:name="Medium List 1 Accent 1" w:uiPriority="65"/>
+    <w:lsdException w:name="Revision" w:semiHidden="1"/>
+    <w:lsdException w:name="List Paragraph" w:uiPriority="34" w:qFormat="1"/>
+    <w:lsdException w:name="Quote" w:uiPriority="29" w:qFormat="1"/>
+    <w:lsdException w:name="Intense Quote" w:uiPriority="30" w:qFormat="1"/>
+    <w:lsdException w:name="Medium List 2 Accent 1" w:uiPriority="66"/>
+    <w:lsdException w:name="Medium Grid 1 Accent 1" w:uiPriority="67"/>
+    <w:lsdException w:name="Medium Grid 2 Accent 1" w:uiPriority="68"/>
+    <w:lsdException w:name="Medium Grid 3 Accent 1" w:uiPriority="69"/>
+    <w:lsdException w:name="Dark List Accent 1" w:uiPriority="70"/>
+    <w:lsdException w:name="Colorful Shading Accent 1" w:uiPriority="71"/>
+    <w:lsdException w:name="Colorful List Accent 1" w:uiPriority="72"/>
+    <w:lsdException w:name="Colorful Grid Accent 1" w:uiPriority="73"/>
+    <w:lsdException w:name="Light Shading Accent 2" w:uiPriority="60"/>
+    <w:lsdException w:name="Light List Accent 2" w:uiPriority="61"/>
+    <w:lsdException w:name="Light Grid Accent 2" w:uiPriority="62"/>
+    <w:lsdException w:name="Medium Shading 1 Accent 2" w:uiPriority="63"/>
+    <w:lsdException w:name="Medium Shading 2 Accent 2" w:uiPriority="64"/>
+    <w:lsdException w:name="Medium List 1 Accent 2" w:uiPriority="65"/>
+    <w:lsdException w:name="Medium List 2 Accent 2" w:uiPriority="66"/>
+    <w:lsdException w:name="Medium Grid 1 Accent 2" w:uiPriority="67"/>
+    <w:lsdException w:name="Medium Grid 2 Accent 2" w:uiPriority="68"/>
+    <w:lsdException w:name="Medium Grid 3 Accent 2" w:uiPriority="69"/>
+    <w:lsdException w:name="Dark List Accent 2" w:uiPriority="70"/>
+    <w:lsdException w:name="Colorful Shading Accent 2" w:uiPriority="71"/>
+    <w:lsdException w:name="Colorful List Accent 2" w:uiPriority="72"/>
+    <w:lsdException w:name="Colorful Grid Accent 2" w:uiPriority="73"/>
+    <w:lsdException w:name="Light Shading Accent 3" w:uiPriority="60"/>
+    <w:lsdException w:name="Light List Accent 3" w:uiPriority="61"/>
+    <w:lsdException w:name="Light Grid Accent 3" w:uiPriority="62"/>
+    <w:lsdException w:name="Medium Shading 1 Accent 3" w:uiPriority="63"/>
+    <w:lsdException w:name="Medium Shading 2 Accent 3" w:uiPriority="64"/>
+    <w:lsdException w:name="Medium List 1 Accent 3" w:uiPriority="65"/>
+    <w:lsdException w:name="Medium List 2 Accent 3" w:uiPriority="66"/>
+    <w:lsdException w:name="Medium Grid 1 Accent 3" w:uiPriority="67"/>
+    <w:lsdException w:name="Medium Grid 2 Accent 3" w:uiPriority="68"/>
+    <w:lsdException w:name="Medium Grid 3 Accent 3" w:uiPriority="69"/>
+    <w:lsdException w:name="Dark List Accent 3" w:uiPriority="70"/>
+    <w:lsdException w:name="Colorful Shading Accent 3" w:uiPriority="71"/>
+    <w:lsdException w:name="Colorful List Accent 3" w:uiPriority="72"/>
+    <w:lsdException w:name="Colorful Grid Accent 3" w:uiPriority="73"/>
+    <w:lsdException w:name="Light Shading Accent 4" w:uiPriority="60"/>
+    <w:lsdException w:name="Light List Accent 4" w:uiPriority="61"/>
+    <w:lsdException w:name="Light Grid Accent 4" w:uiPriority="62"/>
+    <w:lsdException w:name="Medium Shading 1 Accent 4" w:uiPriority="63"/>
+    <w:lsdException w:name="Medium Shading 2 Accent 4" w:uiPriority="64"/>
+    <w:lsdException w:name="Medium List 1 Accent 4" w:uiPriority="65"/>
+    <w:lsdException w:name="Medium List 2 Accent 4" w:uiPriority="66"/>
+    <w:lsdException w:name="Medium Grid 1 Accent 4" w:uiPriority="67"/>
+    <w:lsdException w:name="Medium Grid 2 Accent 4" w:uiPriority="68"/>
+    <w:lsdException w:name="Medium Grid 3 Accent 4" w:uiPriority="69"/>
+    <w:lsdException w:name="Dark List Accent 4" w:uiPriority="70"/>
+    <w:lsdException w:name="Colorful Shading Accent 4" w:uiPriority="71"/>
+    <w:lsdException w:name="Colorful List Accent 4" w:uiPriority="72"/>
+    <w:lsdException w:name="Colorful Grid Accent 4" w:uiPriority="73"/>
+    <w:lsdException w:name="Light Shading Accent 5" w:uiPriority="60"/>
+    <w:lsdException w:name="Light List Accent 5" w:uiPriority="61"/>
+    <w:lsdException w:name="Light Grid Accent 5" w:uiPriority="62"/>
+    <w:lsdException w:name="Medium Shading 1 Accent 5" w:uiPriority="63"/>
+    <w:lsdException w:name="Medium Shading 2 Accent 5" w:uiPriority="64"/>
+    <w:lsdException w:name="Medium List 1 Accent 5" w:uiPriority="65"/>
+    <w:lsdException w:name="Medium List 2 Accent 5" w:uiPriority="66"/>
+    <w:lsdException w:name="Medium Grid 1 Accent 5" w:uiPriority="67"/>
+    <w:lsdException w:name="Medium Grid 2 Accent 5" w:uiPriority="68"/>
+    <w:lsdException w:name="Medium Grid 3 Accent 5" w:uiPriority="69"/>
+    <w:lsdException w:name="Dark List Accent 5" w:uiPriority="70"/>
+    <w:lsdException w:name="Colorful Shading Accent 5" w:uiPriority="71"/>
+    <w:lsdException w:name="Colorful List Accent 5" w:uiPriority="72"/>
+    <w:lsdException w:name="Colorful Grid Accent 5" w:uiPriority="73"/>
+    <w:lsdException w:name="Light Shading Accent 6" w:uiPriority="60"/>
+    <w:lsdException w:name="Light List Accent 6" w:uiPriority="61"/>
+    <w:lsdException w:name="Light Grid Accent 6" w:uiPriority="62"/>
+    <w:lsdException w:name="Medium Shading 1 Accent 6" w:uiPriority="63"/>
+    <w:lsdException w:name="Medium Shading 2 Accent 6" w:uiPriority="64"/>
+    <w:lsdException w:name="Medium List 1 Accent 6" w:uiPriority="65"/>
+    <w:lsdException w:name="Medium List 2 Accent 6" w:uiPriority="66"/>
+    <w:lsdException w:name="Medium Grid 1 Accent 6" w:uiPriority="67"/>
+    <w:lsdException w:name="Medium Grid 2 Accent 6" w:uiPriority="68"/>
+    <w:lsdException w:name="Medium Grid 3 Accent 6" w:uiPriority="69"/>
+    <w:lsdException w:name="Dark List Accent 6" w:uiPriority="70"/>
+    <w:lsdException w:name="Colorful Shading Accent 6" w:uiPriority="71"/>
+    <w:lsdException w:name="Colorful List Accent 6" w:uiPriority="72"/>
+    <w:lsdException w:name="Colorful Grid Accent 6" w:uiPriority="73"/>
+    <w:lsdException w:name="Subtle Emphasis" w:uiPriority="19" w:qFormat="1"/>
+    <w:lsdException w:name="Intense Emphasis" w:uiPriority="21" w:qFormat="1"/>
+    <w:lsdException w:name="Subtle Reference" w:uiPriority="31" w:qFormat="1"/>
+    <w:lsdException w:name="Intense Reference" w:uiPriority="32" w:qFormat="1"/>
+    <w:lsdException w:name="Book Title" w:uiPriority="33" w:qFormat="1"/>
+    <w:lsdException w:name="Bibliography" w:semiHidden="1" w:uiPriority="37" w:unhideWhenUsed="1"/>
+    <w:lsdException w:name="TOC Heading" w:semiHidden="1" w:uiPriority="39" w:unhideWhenUsed="1" w:qFormat="1"/>
+    <w:lsdException w:name="Plain Table 1" w:uiPriority="41"/>
+    <w:lsdException w:name="Plain Table 2" w:uiPriority="42"/>
+    <w:lsdException w:name="Plain Table 3" w:uiPriority="43"/>
+    <w:lsdException w:name="Plain Table 4" w:uiPriority="44"/>
+    <w:lsdException w:name="Plain Table 5" w:uiPriority="45"/>
+    <w:lsdException w:name="Grid Table Light" w:uiPriority="40"/>
+    <w:lsdException w:name="Grid Table 1 Light" w:uiPriority="46"/>
+    <w:lsdException w:name="Grid Table 2" w:uiPriority="47"/>
+    <w:lsdException w:name="Grid Table 3" w:uiPriority="48"/>
+    <w:lsdException w:name="Grid Table 4" w:uiPriority="49"/>
+    <w:lsdException w:name="Grid Table 5 Dark" w:uiPriority="50"/>
+    <w:lsdException w:name="Grid Table 6 Colorful" w:uiPriority="51"/>
+    <w:lsdException w:name="Grid Table 7 Colorful" w:uiPriority="52"/>
+    <w:lsdException w:name="Grid Table 1 Light Accent 1" w:uiPriority="46"/>
+    <w:lsdException w:name="Grid Table 2 Accent 1" w:uiPriority="47"/>
+    <w:lsdException w:name="Grid Table 3 Accent 1" w:uiPriority="48"/>
+    <w:lsdException w:name="Grid Table 4 Accent 1" w:uiPriority="49"/>
+    <w:lsdException w:name="Grid Table 5 Dark Accent 1" w:uiPriority="50"/>
+    <w:lsdException w:name="Grid Table 6 Colorful Accent 1" w:uiPriority="51"/>
+    <w:lsdException w:name="Grid Table 7 Colorful Accent 1" w:uiPriority="52"/>
+    <w:lsdException w:name="Grid Table 1 Light Accent 2" w:uiPriority="46"/>
+    <w:lsdException w:name="Grid Table 2 Accent 2" w:uiPriority="47"/>
+    <w:lsdException w:name="Grid Table 3 Accent 2" w:uiPriority="48"/>
+    <w:lsdException w:name="Grid Table 4 Accent 2" w:uiPriority="49"/>
+    <w:lsdException w:name="Grid Table 5 Dark Accent 2" w:uiPriority="50"/>
+    <w:lsdException w:name="Grid Table 6 Colorful Accent 2" w:uiPriority="51"/>
+    <w:lsdException w:name="Grid Table 7 Colorful Accent 2" w:uiPriority="52"/>
+    <w:lsdException w:name="Grid Table 1 Light Accent 3" w:uiPriority="46"/>
+    <w:lsdException w:name="Grid Table 2 Accent 3" w:uiPriority="47"/>
+    <w:lsdException w:name="Grid Table 3 Accent 3" w:uiPriority="48"/>
+    <w:lsdException w:name="Grid Table 4 Accent 3" w:uiPriority="49"/>
+    <w:lsdException w:name="Grid Table 5 Dark Accent 3" w:uiPriority="50"/>
+    <w:lsdException w:name="Grid Table 6 Colorful Accent 3" w:uiPriority="51"/>
+    <w:lsdException w:name="Grid Table 7 Colorful Accent 3" w:uiPriority="52"/>
+    <w:lsdException w:name="Grid Table 1 Light Accent 4" w:uiPriority="46"/>
+    <w:lsdException w:name="Grid Table 2 Accent 4" w:uiPriority="47"/>
+    <w:lsdException w:name="Grid Table 3 Accent 4" w:uiPriority="48"/>
+    <w:lsdException w:name="Grid Table 4 Accent 4" w:uiPriority="49"/>
+    <w:lsdException w:name="Grid Table 5 Dark Accent 4" w:uiPriority="50"/>
+    <w:lsdException w:name="Grid Table 6 Colorful Accent 4" w:uiPriority="51"/>
+    <w:lsdException w:name="Grid Table 7 Colorful Accent 4" w:uiPriority="52"/>
+    <w:lsdException w:name="Grid Table 1 Light Accent 5" w:uiPriority="46"/>
+    <w:lsdException w:name="Grid Table 2 Accent 5" w:uiPriority="47"/>
+    <w:lsdException w:name="Grid Table 3 Accent 5" w:uiPriority="48"/>
+    <w:lsdException w:name="Grid Table 4 Accent 5" w:uiPriority="49"/>
+    <w:lsdException w:name="Grid Table 5 Dark Accent 5" w:uiPriority="50"/>
+    <w:lsdException w:name="Grid Table 6 Colorful Accent 5" w:uiPriority="51"/>
+    <w:lsdException w:name="Grid Table 7 Colorful Accent 5" w:uiPriority="52"/>
+    <w:lsdException w:name="Grid Table 1 Light Accent 6" w:uiPriority="46"/>
+    <w:lsdException w:name="Grid Table 2 Accent 6" w:uiPriority="47"/>
+    <w:lsdException w:name="Grid Table 3 Accent 6" w:uiPriority="48"/>
+    <w:lsdException w:name="Grid Table 4 Accent 6" w:uiPriority="49"/>
+    <w:lsdException w:name="Grid Table 5 Dark Accent 6" w:uiPriority="50"/>
+    <w:lsdException w:name="Grid Table 6 Colorful Accent 6" w:uiPriority="51"/>
+    <w:lsdException w:name="Grid Table 7 Colorful Accent 6" w:uiPriority="52"/>
+    <w:lsdException w:name="List Table 1 Light" w:uiPriority="46"/>
+    <w:lsdException w:name="List Table 2" w:uiPriority="47"/>
+    <w:lsdException w:name="List Table 3" w:uiPriority="48"/>
+    <w:lsdException w:name="List Table 4" w:uiPriority="49"/>
+    <w:lsdException w:name="List Table 5 Dark" w:uiPriority="50"/>
+    <w:lsdException w:name="List Table 6 Colorful" w:uiPriority="51"/>
+    <w:lsdException w:name="List Table 7 Colorful" w:uiPriority="52"/>
+    <w:lsdException w:name="List Table 1 Light Accent 1" w:uiPriority="46"/>
+    <w:lsdException w:name="List Table 2 Accent 1" w:uiPriority="47"/>
+    <w:lsdException w:name="List Table 3 Accent 1" w:uiPriority="48"/>
+    <w:lsdException w:name="List Table 4 Accent 1" w:uiPriority="49"/>
+    <w:lsdException w:name="List Table 5 Dark Accent 1" w:uiPriority="50"/>
+    <w:lsdException w:name="List Table 6 Colorful Accent 1" w:uiPriority="51"/>
+    <w:lsdException w:name="List Table 7 Colorful Accent 1" w:uiPriority="52"/>
+    <w:lsdException w:name="List Table 1 Light Accent 2" w:uiPriority="46"/>
+    <w:lsdException w:name="List Table 2 Accent 2" w:uiPriority="47"/>
+    <w:lsdException w:name="List Table 3 Accent 2" w:uiPriority="48"/>
+    <w:lsdException w:name="List Table 4 Accent 2" w:uiPriority="49"/>
+    <w:lsdException w:name="List Table 5 Dark Accent 2" w:uiPriority="50"/>
+    <w:lsdException w:name="List Table 6 Colorful Accent 2" w:uiPriority="51"/>
+    <w:lsdException w:name="List Table 7 Colorful Accent 2" w:uiPriority="52"/>
+    <w:lsdException w:name="List Table 1 Light Accent 3" w:uiPriority="46"/>
+    <w:lsdException w:name="List Table 2 Accent 3" w:uiPriority="47"/>
+    <w:lsdException w:name="List Table 3 Accent 3" w:uiPriority="48"/>
+    <w:lsdException w:name="List Table 4 Accent 3" w:uiPriority="49"/>
+    <w:lsdException w:name="List Table 5 Dark Accent 3" w:uiPriority="50"/>
+    <w:lsdException w:name="List Table 6 Colorful Accent 3" w:uiPriority="51"/>
+    <w:lsdException w:name="List Table 7 Colorful Accent 3" w:uiPriority="52"/>
+    <w:lsdException w:name="List Table 1 Light Accent 4" w:uiPriority="46"/>
+    <w:lsdException w:name="List Table 2 Accent 4" w:uiPriority="47"/>
+    <w:lsdException w:name="List Table 3 Accent 4" w:uiPriority="48"/>
+    <w:lsdException w:name="List Table 4 Accent 4" w:uiPriority="49"/>
+    <w:lsdException w:name="List Table 5 Dark Accent 4" w:uiPriority="50"/>
+    <w:lsdException w:name="List Table 6 Colorful Accent 4" w:uiPriority="51"/>
+    <w:lsdException w:name="List Table 7 Colorful Accent 4" w:uiPriority="52"/>
+    <w:lsdException w:name="List Table 1 Light Accent 5" w:uiPriority="46"/>
+    <w:lsdException w:name="List Table 2 Accent 5" w:uiPriority="47"/>
+    <w:lsdException w:name="List Table 3 Accent 5" w:uiPriority="48"/>
+    <w:lsdException w:name="List Table 4 Accent 5" w:uiPriority="49"/>
+    <w:lsdException w:name="List Table 5 Dark Accent 5" w:uiPriority="50"/>
+    <w:lsdException w:name="List Table 6 Colorful Accent 5" w:uiPriority="51"/>
+    <w:lsdException w:name="List Table 7 Colorful Accent 5" w:uiPriority="52"/>
+    <w:lsdException w:name="List Table 1 Light Accent 6" w:uiPriority="46"/>
+    <w:lsdException w:name="List Table 2 Accent 6" w:uiPriority="47"/>
+    <w:lsdException w:name="List Table 3 Accent 6" w:uiPriority="48"/>
+    <w:lsdException w:name="List Table 4 Accent 6" w:uiPriority="49"/>
+    <w:lsdException w:name="List Table 5 Dark Accent 6" w:uiPriority="50"/>
+    <w:lsdException w:name="List Table 6 Colorful Accent 6" w:uiPriority="51"/>
+    <w:lsdException w:name="List Table 7 Colorful Accent 6" w:uiPriority="52"/>
   </w:latentStyles>
   <w:style w:type="paragraph" w:default="1" w:styleId="Normal">
     <w:name w:val="Normal"/>
@@ -11810,25 +12339,9 @@
       <w:rFonts w:ascii="Calibri" w:eastAsia="SimSun" w:hAnsi="Calibri" w:cs="Times New Roman"/>
       <w:sz w:val="20"/>
       <w:szCs w:val="20"/>
-      <w:lang w:eastAsia="zh-CN"/>
+      <w:lang w:val="en-US" w:eastAsia="zh-CN"/>
     </w:rPr>
-    <w:tblPr>
-      <w:tblInd w:w="0" w:type="dxa"/>
-      <w:tblBorders>
-        <w:top w:val="single" w:sz="6" w:space="0" w:color="000000"/>
-        <w:left w:val="single" w:sz="6" w:space="0" w:color="000000"/>
-        <w:bottom w:val="single" w:sz="6" w:space="0" w:color="000000"/>
-        <w:right w:val="single" w:sz="6" w:space="0" w:color="000000"/>
-        <w:insideH w:val="single" w:sz="6" w:space="0" w:color="000000"/>
-        <w:insideV w:val="single" w:sz="6" w:space="0" w:color="000000"/>
-      </w:tblBorders>
-      <w:tblCellMar>
-        <w:top w:w="0" w:type="dxa"/>
-        <w:left w:w="108" w:type="dxa"/>
-        <w:bottom w:w="0" w:type="dxa"/>
-        <w:right w:w="108" w:type="dxa"/>
-      </w:tblCellMar>
-    </w:tblPr>
+    <w:tblPr/>
     <w:tcPr>
       <w:shd w:val="clear" w:color="auto" w:fill="auto"/>
     </w:tcPr>
@@ -11856,7 +12369,6 @@
     <w:unhideWhenUsed/>
     <w:rsid w:val="007E3DDC"/>
     <w:tblPr>
-      <w:tblInd w:w="0" w:type="dxa"/>
       <w:tblBorders>
         <w:top w:val="single" w:sz="6" w:space="0" w:color="000000"/>
         <w:left w:val="single" w:sz="6" w:space="0" w:color="000000"/>
@@ -11865,12 +12377,6 @@
         <w:insideH w:val="single" w:sz="6" w:space="0" w:color="000000"/>
         <w:insideV w:val="single" w:sz="6" w:space="0" w:color="000000"/>
       </w:tblBorders>
-      <w:tblCellMar>
-        <w:top w:w="0" w:type="dxa"/>
-        <w:left w:w="108" w:type="dxa"/>
-        <w:bottom w:w="0" w:type="dxa"/>
-        <w:right w:w="108" w:type="dxa"/>
-      </w:tblCellMar>
     </w:tblPr>
     <w:tcPr>
       <w:shd w:val="clear" w:color="auto" w:fill="auto"/>
@@ -12030,17 +12536,10 @@
     <w:tblPr>
       <w:tblStyleRowBandSize w:val="1"/>
       <w:tblStyleColBandSize w:val="1"/>
-      <w:tblInd w:w="0" w:type="dxa"/>
       <w:tblBorders>
         <w:top w:val="single" w:sz="8" w:space="0" w:color="000000" w:themeColor="text1"/>
         <w:bottom w:val="single" w:sz="8" w:space="0" w:color="000000" w:themeColor="text1"/>
       </w:tblBorders>
-      <w:tblCellMar>
-        <w:top w:w="0" w:type="dxa"/>
-        <w:left w:w="108" w:type="dxa"/>
-        <w:bottom w:w="0" w:type="dxa"/>
-        <w:right w:w="108" w:type="dxa"/>
-      </w:tblCellMar>
     </w:tblPr>
     <w:tblStylePr w:type="firstRow">
       <w:pPr>
@@ -12131,7 +12630,6 @@
       <w:lang w:val="en-US"/>
     </w:rPr>
     <w:tblPr>
-      <w:tblInd w:w="0" w:type="dxa"/>
       <w:tblBorders>
         <w:top w:val="single" w:sz="4" w:space="0" w:color="auto"/>
         <w:left w:val="single" w:sz="4" w:space="0" w:color="auto"/>
@@ -12140,553 +12638,75 @@
         <w:insideH w:val="single" w:sz="4" w:space="0" w:color="auto"/>
         <w:insideV w:val="single" w:sz="4" w:space="0" w:color="auto"/>
       </w:tblBorders>
-      <w:tblCellMar>
-        <w:top w:w="0" w:type="dxa"/>
-        <w:left w:w="108" w:type="dxa"/>
-        <w:bottom w:w="0" w:type="dxa"/>
-        <w:right w:w="108" w:type="dxa"/>
-      </w:tblCellMar>
     </w:tblPr>
   </w:style>
-</w:styles>
-</file>
-
-<file path=word/stylesWithEffects.xml><?xml version="1.0" encoding="utf-8"?>
-<w:styles xmlns:wpc="http://schemas.microsoft.com/office/word/2010/wordprocessingCanvas" xmlns:mc="http://schemas.openxmlformats.org/markup-compatibility/2006" xmlns:o="urn:schemas-microsoft-com:office:office" xmlns:r="http://schemas.openxmlformats.org/officeDocument/2006/relationships" xmlns:m="http://schemas.openxmlformats.org/officeDocument/2006/math" xmlns:v="urn:schemas-microsoft-com:vml" xmlns:wp14="http://schemas.microsoft.com/office/word/2010/wordprocessingDrawing" xmlns:wp="http://schemas.openxmlformats.org/drawingml/2006/wordprocessingDrawing" xmlns:w10="urn:schemas-microsoft-com:office:word" xmlns:w="http://schemas.openxmlformats.org/wordprocessingml/2006/main" xmlns:w14="http://schemas.microsoft.com/office/word/2010/wordml" xmlns:wpg="http://schemas.microsoft.com/office/word/2010/wordprocessingGroup" xmlns:wpi="http://schemas.microsoft.com/office/word/2010/wordprocessingInk" xmlns:wne="http://schemas.microsoft.com/office/word/2006/wordml" xmlns:wps="http://schemas.microsoft.com/office/word/2010/wordprocessingShape" mc:Ignorable="w14 wp14">
-  <w:docDefaults>
-    <w:rPrDefault>
-      <w:rPr>
-        <w:rFonts w:asciiTheme="minorHAnsi" w:eastAsiaTheme="minorHAnsi" w:hAnsiTheme="minorHAnsi" w:cstheme="minorBidi"/>
-        <w:sz w:val="22"/>
-        <w:szCs w:val="22"/>
-        <w:lang w:val="vi-VN" w:eastAsia="en-US" w:bidi="ar-SA"/>
-      </w:rPr>
-    </w:rPrDefault>
-    <w:pPrDefault>
-      <w:pPr>
-        <w:spacing w:after="200" w:line="276" w:lineRule="auto"/>
-      </w:pPr>
-    </w:pPrDefault>
-  </w:docDefaults>
-  <w:latentStyles w:defLockedState="0" w:defUIPriority="99" w:defSemiHidden="1" w:defUnhideWhenUsed="1" w:defQFormat="0" w:count="267">
-    <w:lsdException w:name="Normal" w:semiHidden="0" w:uiPriority="0" w:unhideWhenUsed="0" w:qFormat="1"/>
-    <w:lsdException w:name="heading 1" w:semiHidden="0" w:uiPriority="9" w:unhideWhenUsed="0" w:qFormat="1"/>
-    <w:lsdException w:name="heading 2" w:uiPriority="9" w:qFormat="1"/>
-    <w:lsdException w:name="heading 3" w:uiPriority="9" w:qFormat="1"/>
-    <w:lsdException w:name="heading 4" w:uiPriority="9" w:qFormat="1"/>
-    <w:lsdException w:name="heading 5" w:uiPriority="9" w:qFormat="1"/>
-    <w:lsdException w:name="heading 6" w:uiPriority="9" w:qFormat="1"/>
-    <w:lsdException w:name="heading 7" w:uiPriority="9" w:qFormat="1"/>
-    <w:lsdException w:name="heading 8" w:uiPriority="9" w:qFormat="1"/>
-    <w:lsdException w:name="heading 9" w:uiPriority="9" w:qFormat="1"/>
-    <w:lsdException w:name="toc 1" w:uiPriority="39"/>
-    <w:lsdException w:name="toc 2" w:uiPriority="39"/>
-    <w:lsdException w:name="toc 3" w:uiPriority="39"/>
-    <w:lsdException w:name="toc 4" w:uiPriority="39"/>
-    <w:lsdException w:name="toc 5" w:uiPriority="39"/>
-    <w:lsdException w:name="toc 6" w:uiPriority="39"/>
-    <w:lsdException w:name="toc 7" w:uiPriority="39"/>
-    <w:lsdException w:name="toc 8" w:uiPriority="39"/>
-    <w:lsdException w:name="toc 9" w:uiPriority="39"/>
-    <w:lsdException w:name="caption" w:uiPriority="35" w:qFormat="1"/>
-    <w:lsdException w:name="Title" w:semiHidden="0" w:uiPriority="10" w:unhideWhenUsed="0" w:qFormat="1"/>
-    <w:lsdException w:name="Default Paragraph Font" w:uiPriority="1"/>
-    <w:lsdException w:name="Subtitle" w:semiHidden="0" w:uiPriority="11" w:unhideWhenUsed="0" w:qFormat="1"/>
-    <w:lsdException w:name="Strong" w:semiHidden="0" w:uiPriority="22" w:unhideWhenUsed="0" w:qFormat="1"/>
-    <w:lsdException w:name="Emphasis" w:semiHidden="0" w:uiPriority="20" w:unhideWhenUsed="0" w:qFormat="1"/>
-    <w:lsdException w:name="Table Grid" w:semiHidden="0" w:uiPriority="59" w:unhideWhenUsed="0"/>
-    <w:lsdException w:name="Placeholder Text" w:unhideWhenUsed="0"/>
-    <w:lsdException w:name="No Spacing" w:semiHidden="0" w:uiPriority="1" w:unhideWhenUsed="0" w:qFormat="1"/>
-    <w:lsdException w:name="Light Shading" w:semiHidden="0" w:uiPriority="60" w:unhideWhenUsed="0"/>
-    <w:lsdException w:name="Light List" w:semiHidden="0" w:uiPriority="61" w:unhideWhenUsed="0"/>
-    <w:lsdException w:name="Light Grid" w:semiHidden="0" w:uiPriority="62" w:unhideWhenUsed="0"/>
-    <w:lsdException w:name="Medium Shading 1" w:semiHidden="0" w:uiPriority="63" w:unhideWhenUsed="0"/>
-    <w:lsdException w:name="Medium Shading 2" w:semiHidden="0" w:uiPriority="64" w:unhideWhenUsed="0"/>
-    <w:lsdException w:name="Medium List 1" w:semiHidden="0" w:uiPriority="65" w:unhideWhenUsed="0"/>
-    <w:lsdException w:name="Medium List 2" w:semiHidden="0" w:uiPriority="66" w:unhideWhenUsed="0"/>
-    <w:lsdException w:name="Medium Grid 1" w:semiHidden="0" w:uiPriority="67" w:unhideWhenUsed="0"/>
-    <w:lsdException w:name="Medium Grid 2" w:semiHidden="0" w:uiPriority="68" w:unhideWhenUsed="0"/>
-    <w:lsdException w:name="Medium Grid 3" w:semiHidden="0" w:uiPriority="69" w:unhideWhenUsed="0"/>
-    <w:lsdException w:name="Dark List" w:semiHidden="0" w:uiPriority="70" w:unhideWhenUsed="0"/>
-    <w:lsdException w:name="Colorful Shading" w:semiHidden="0" w:uiPriority="71" w:unhideWhenUsed="0"/>
-    <w:lsdException w:name="Colorful List" w:semiHidden="0" w:uiPriority="72" w:unhideWhenUsed="0"/>
-    <w:lsdException w:name="Colorful Grid" w:semiHidden="0" w:uiPriority="73" w:unhideWhenUsed="0"/>
-    <w:lsdException w:name="Light Shading Accent 1" w:semiHidden="0" w:uiPriority="60" w:unhideWhenUsed="0"/>
-    <w:lsdException w:name="Light List Accent 1" w:semiHidden="0" w:uiPriority="61" w:unhideWhenUsed="0"/>
-    <w:lsdException w:name="Light Grid Accent 1" w:semiHidden="0" w:uiPriority="62" w:unhideWhenUsed="0"/>
-    <w:lsdException w:name="Medium Shading 1 Accent 1" w:semiHidden="0" w:uiPriority="63" w:unhideWhenUsed="0"/>
-    <w:lsdException w:name="Medium Shading 2 Accent 1" w:semiHidden="0" w:uiPriority="64" w:unhideWhenUsed="0"/>
-    <w:lsdException w:name="Medium List 1 Accent 1" w:semiHidden="0" w:uiPriority="65" w:unhideWhenUsed="0"/>
-    <w:lsdException w:name="Revision" w:unhideWhenUsed="0"/>
-    <w:lsdException w:name="List Paragraph" w:semiHidden="0" w:uiPriority="34" w:unhideWhenUsed="0" w:qFormat="1"/>
-    <w:lsdException w:name="Quote" w:semiHidden="0" w:uiPriority="29" w:unhideWhenUsed="0" w:qFormat="1"/>
-    <w:lsdException w:name="Intense Quote" w:semiHidden="0" w:uiPriority="30" w:unhideWhenUsed="0" w:qFormat="1"/>
-    <w:lsdException w:name="Medium List 2 Accent 1" w:semiHidden="0" w:uiPriority="66" w:unhideWhenUsed="0"/>
-    <w:lsdException w:name="Medium Grid 1 Accent 1" w:semiHidden="0" w:uiPriority="67" w:unhideWhenUsed="0"/>
-    <w:lsdException w:name="Medium Grid 2 Accent 1" w:semiHidden="0" w:uiPriority="68" w:unhideWhenUsed="0"/>
-    <w:lsdException w:name="Medium Grid 3 Accent 1" w:semiHidden="0" w:uiPriority="69" w:unhideWhenUsed="0"/>
-    <w:lsdException w:name="Dark List Accent 1" w:semiHidden="0" w:uiPriority="70" w:unhideWhenUsed="0"/>
-    <w:lsdException w:name="Colorful Shading Accent 1" w:semiHidden="0" w:uiPriority="71" w:unhideWhenUsed="0"/>
-    <w:lsdException w:name="Colorful List Accent 1" w:semiHidden="0" w:uiPriority="72" w:unhideWhenUsed="0"/>
-    <w:lsdException w:name="Colorful Grid Accent 1" w:semiHidden="0" w:uiPriority="73" w:unhideWhenUsed="0"/>
-    <w:lsdException w:name="Light Shading Accent 2" w:semiHidden="0" w:uiPriority="60" w:unhideWhenUsed="0"/>
-    <w:lsdException w:name="Light List Accent 2" w:semiHidden="0" w:uiPriority="61" w:unhideWhenUsed="0"/>
-    <w:lsdException w:name="Light Grid Accent 2" w:semiHidden="0" w:uiPriority="62" w:unhideWhenUsed="0"/>
-    <w:lsdException w:name="Medium Shading 1 Accent 2" w:semiHidden="0" w:uiPriority="63" w:unhideWhenUsed="0"/>
-    <w:lsdException w:name="Medium Shading 2 Accent 2" w:semiHidden="0" w:uiPriority="64" w:unhideWhenUsed="0"/>
-    <w:lsdException w:name="Medium List 1 Accent 2" w:semiHidden="0" w:uiPriority="65" w:unhideWhenUsed="0"/>
-    <w:lsdException w:name="Medium List 2 Accent 2" w:semiHidden="0" w:uiPriority="66" w:unhideWhenUsed="0"/>
-    <w:lsdException w:name="Medium Grid 1 Accent 2" w:semiHidden="0" w:uiPriority="67" w:unhideWhenUsed="0"/>
-    <w:lsdException w:name="Medium Grid 2 Accent 2" w:semiHidden="0" w:uiPriority="68" w:unhideWhenUsed="0"/>
-    <w:lsdException w:name="Medium Grid 3 Accent 2" w:semiHidden="0" w:uiPriority="69" w:unhideWhenUsed="0"/>
-    <w:lsdException w:name="Dark List Accent 2" w:semiHidden="0" w:uiPriority="70" w:unhideWhenUsed="0"/>
-    <w:lsdException w:name="Colorful Shading Accent 2" w:semiHidden="0" w:uiPriority="71" w:unhideWhenUsed="0"/>
-    <w:lsdException w:name="Colorful List Accent 2" w:semiHidden="0" w:uiPriority="72" w:unhideWhenUsed="0"/>
-    <w:lsdException w:name="Colorful Grid Accent 2" w:semiHidden="0" w:uiPriority="73" w:unhideWhenUsed="0"/>
-    <w:lsdException w:name="Light Shading Accent 3" w:semiHidden="0" w:uiPriority="60" w:unhideWhenUsed="0"/>
-    <w:lsdException w:name="Light List Accent 3" w:semiHidden="0" w:uiPriority="61" w:unhideWhenUsed="0"/>
-    <w:lsdException w:name="Light Grid Accent 3" w:semiHidden="0" w:uiPriority="62" w:unhideWhenUsed="0"/>
-    <w:lsdException w:name="Medium Shading 1 Accent 3" w:semiHidden="0" w:uiPriority="63" w:unhideWhenUsed="0"/>
-    <w:lsdException w:name="Medium Shading 2 Accent 3" w:semiHidden="0" w:uiPriority="64" w:unhideWhenUsed="0"/>
-    <w:lsdException w:name="Medium List 1 Accent 3" w:semiHidden="0" w:uiPriority="65" w:unhideWhenUsed="0"/>
-    <w:lsdException w:name="Medium List 2 Accent 3" w:semiHidden="0" w:uiPriority="66" w:unhideWhenUsed="0"/>
-    <w:lsdException w:name="Medium Grid 1 Accent 3" w:semiHidden="0" w:uiPriority="67" w:unhideWhenUsed="0"/>
-    <w:lsdException w:name="Medium Grid 2 Accent 3" w:semiHidden="0" w:uiPriority="68" w:unhideWhenUsed="0"/>
-    <w:lsdException w:name="Medium Grid 3 Accent 3" w:semiHidden="0" w:uiPriority="69" w:unhideWhenUsed="0"/>
-    <w:lsdException w:name="Dark List Accent 3" w:semiHidden="0" w:uiPriority="70" w:unhideWhenUsed="0"/>
-    <w:lsdException w:name="Colorful Shading Accent 3" w:semiHidden="0" w:uiPriority="71" w:unhideWhenUsed="0"/>
-    <w:lsdException w:name="Colorful List Accent 3" w:semiHidden="0" w:uiPriority="72" w:unhideWhenUsed="0"/>
-    <w:lsdException w:name="Colorful Grid Accent 3" w:semiHidden="0" w:uiPriority="73" w:unhideWhenUsed="0"/>
-    <w:lsdException w:name="Light Shading Accent 4" w:semiHidden="0" w:uiPriority="60" w:unhideWhenUsed="0"/>
-    <w:lsdException w:name="Light List Accent 4" w:semiHidden="0" w:uiPriority="61" w:unhideWhenUsed="0"/>
-    <w:lsdException w:name="Light Grid Accent 4" w:semiHidden="0" w:uiPriority="62" w:unhideWhenUsed="0"/>
-    <w:lsdException w:name="Medium Shading 1 Accent 4" w:semiHidden="0" w:uiPriority="63" w:unhideWhenUsed="0"/>
-    <w:lsdException w:name="Medium Shading 2 Accent 4" w:semiHidden="0" w:uiPriority="64" w:unhideWhenUsed="0"/>
-    <w:lsdException w:name="Medium List 1 Accent 4" w:semiHidden="0" w:uiPriority="65" w:unhideWhenUsed="0"/>
-    <w:lsdException w:name="Medium List 2 Accent 4" w:semiHidden="0" w:uiPriority="66" w:unhideWhenUsed="0"/>
-    <w:lsdException w:name="Medium Grid 1 Accent 4" w:semiHidden="0" w:uiPriority="67" w:unhideWhenUsed="0"/>
-    <w:lsdException w:name="Medium Grid 2 Accent 4" w:semiHidden="0" w:uiPriority="68" w:unhideWhenUsed="0"/>
-    <w:lsdException w:name="Medium Grid 3 Accent 4" w:semiHidden="0" w:uiPriority="69" w:unhideWhenUsed="0"/>
-    <w:lsdException w:name="Dark List Accent 4" w:semiHidden="0" w:uiPriority="70" w:unhideWhenUsed="0"/>
-    <w:lsdException w:name="Colorful Shading Accent 4" w:semiHidden="0" w:uiPriority="71" w:unhideWhenUsed="0"/>
-    <w:lsdException w:name="Colorful List Accent 4" w:semiHidden="0" w:uiPriority="72" w:unhideWhenUsed="0"/>
-    <w:lsdException w:name="Colorful Grid Accent 4" w:semiHidden="0" w:uiPriority="73" w:unhideWhenUsed="0"/>
-    <w:lsdException w:name="Light Shading Accent 5" w:semiHidden="0" w:uiPriority="60" w:unhideWhenUsed="0"/>
-    <w:lsdException w:name="Light List Accent 5" w:semiHidden="0" w:uiPriority="61" w:unhideWhenUsed="0"/>
-    <w:lsdException w:name="Light Grid Accent 5" w:semiHidden="0" w:uiPriority="62" w:unhideWhenUsed="0"/>
-    <w:lsdException w:name="Medium Shading 1 Accent 5" w:semiHidden="0" w:uiPriority="63" w:unhideWhenUsed="0"/>
-    <w:lsdException w:name="Medium Shading 2 Accent 5" w:semiHidden="0" w:uiPriority="64" w:unhideWhenUsed="0"/>
-    <w:lsdException w:name="Medium List 1 Accent 5" w:semiHidden="0" w:uiPriority="65" w:unhideWhenUsed="0"/>
-    <w:lsdException w:name="Medium List 2 Accent 5" w:semiHidden="0" w:uiPriority="66" w:unhideWhenUsed="0"/>
-    <w:lsdException w:name="Medium Grid 1 Accent 5" w:semiHidden="0" w:uiPriority="67" w:unhideWhenUsed="0"/>
-    <w:lsdException w:name="Medium Grid 2 Accent 5" w:semiHidden="0" w:uiPriority="68" w:unhideWhenUsed="0"/>
-    <w:lsdException w:name="Medium Grid 3 Accent 5" w:semiHidden="0" w:uiPriority="69" w:unhideWhenUsed="0"/>
-    <w:lsdException w:name="Dark List Accent 5" w:semiHidden="0" w:uiPriority="70" w:unhideWhenUsed="0"/>
-    <w:lsdException w:name="Colorful Shading Accent 5" w:semiHidden="0" w:uiPriority="71" w:unhideWhenUsed="0"/>
-    <w:lsdException w:name="Colorful List Accent 5" w:semiHidden="0" w:uiPriority="72" w:unhideWhenUsed="0"/>
-    <w:lsdException w:name="Colorful Grid Accent 5" w:semiHidden="0" w:uiPriority="73" w:unhideWhenUsed="0"/>
-    <w:lsdException w:name="Light Shading Accent 6" w:semiHidden="0" w:uiPriority="60" w:unhideWhenUsed="0"/>
-    <w:lsdException w:name="Light List Accent 6" w:semiHidden="0" w:uiPriority="61" w:unhideWhenUsed="0"/>
-    <w:lsdException w:name="Light Grid Accent 6" w:semiHidden="0" w:uiPriority="62" w:unhideWhenUsed="0"/>
-    <w:lsdException w:name="Medium Shading 1 Accent 6" w:semiHidden="0" w:uiPriority="63" w:unhideWhenUsed="0"/>
-    <w:lsdException w:name="Medium Shading 2 Accent 6" w:semiHidden="0" w:uiPriority="64" w:unhideWhenUsed="0"/>
-    <w:lsdException w:name="Medium List 1 Accent 6" w:semiHidden="0" w:uiPriority="65" w:unhideWhenUsed="0"/>
-    <w:lsdException w:name="Medium List 2 Accent 6" w:semiHidden="0" w:uiPriority="66" w:unhideWhenUsed="0"/>
-    <w:lsdException w:name="Medium Grid 1 Accent 6" w:semiHidden="0" w:uiPriority="67" w:unhideWhenUsed="0"/>
-    <w:lsdException w:name="Medium Grid 2 Accent 6" w:semiHidden="0" w:uiPriority="68" w:unhideWhenUsed="0"/>
-    <w:lsdException w:name="Medium Grid 3 Accent 6" w:semiHidden="0" w:uiPriority="69" w:unhideWhenUsed="0"/>
-    <w:lsdException w:name="Dark List Accent 6" w:semiHidden="0" w:uiPriority="70" w:unhideWhenUsed="0"/>
-    <w:lsdException w:name="Colorful Shading Accent 6" w:semiHidden="0" w:uiPriority="71" w:unhideWhenUsed="0"/>
-    <w:lsdException w:name="Colorful List Accent 6" w:semiHidden="0" w:uiPriority="72" w:unhideWhenUsed="0"/>
-    <w:lsdException w:name="Colorful Grid Accent 6" w:semiHidden="0" w:uiPriority="73" w:unhideWhenUsed="0"/>
-    <w:lsdException w:name="Subtle Emphasis" w:semiHidden="0" w:uiPriority="19" w:unhideWhenUsed="0" w:qFormat="1"/>
-    <w:lsdException w:name="Intense Emphasis" w:semiHidden="0" w:uiPriority="21" w:unhideWhenUsed="0" w:qFormat="1"/>
-    <w:lsdException w:name="Subtle Reference" w:semiHidden="0" w:uiPriority="31" w:unhideWhenUsed="0" w:qFormat="1"/>
-    <w:lsdException w:name="Intense Reference" w:semiHidden="0" w:uiPriority="32" w:unhideWhenUsed="0" w:qFormat="1"/>
-    <w:lsdException w:name="Book Title" w:semiHidden="0" w:uiPriority="33" w:unhideWhenUsed="0" w:qFormat="1"/>
-    <w:lsdException w:name="Bibliography" w:uiPriority="37"/>
-    <w:lsdException w:name="TOC Heading" w:uiPriority="39" w:qFormat="1"/>
-  </w:latentStyles>
-  <w:style w:type="paragraph" w:default="1" w:styleId="Normal">
-    <w:name w:val="Normal"/>
-    <w:qFormat/>
-  </w:style>
-  <w:style w:type="character" w:default="1" w:styleId="DefaultParagraphFont">
-    <w:name w:val="Default Paragraph Font"/>
-    <w:uiPriority w:val="1"/>
-    <w:semiHidden/>
-    <w:unhideWhenUsed/>
-  </w:style>
-  <w:style w:type="table" w:default="1" w:styleId="TableNormal">
-    <w:name w:val="Normal Table"/>
+  <w:style w:type="character" w:styleId="CommentReference">
+    <w:name w:val="annotation reference"/>
+    <w:basedOn w:val="DefaultParagraphFont"/>
     <w:uiPriority w:val="99"/>
     <w:semiHidden/>
     <w:unhideWhenUsed/>
-    <w:tblPr>
-      <w:tblInd w:w="0" w:type="dxa"/>
-      <w:tblCellMar>
-        <w:top w:w="0" w:type="dxa"/>
-        <w:left w:w="108" w:type="dxa"/>
-        <w:bottom w:w="0" w:type="dxa"/>
-        <w:right w:w="108" w:type="dxa"/>
-      </w:tblCellMar>
-    </w:tblPr>
-  </w:style>
-  <w:style w:type="numbering" w:default="1" w:styleId="NoList">
-    <w:name w:val="No List"/>
-    <w:uiPriority w:val="99"/>
-    <w:semiHidden/>
-    <w:unhideWhenUsed/>
-  </w:style>
-  <w:style w:type="table" w:customStyle="1" w:styleId="QUY">
-    <w:name w:val="QUY"/>
-    <w:basedOn w:val="TableProfessional"/>
-    <w:uiPriority w:val="99"/>
-    <w:rsid w:val="007E3DDC"/>
-    <w:pPr>
-      <w:spacing w:after="0" w:line="240" w:lineRule="auto"/>
-    </w:pPr>
+    <w:rsid w:val="00011BD8"/>
     <w:rPr>
-      <w:rFonts w:ascii="Calibri" w:eastAsia="SimSun" w:hAnsi="Calibri" w:cs="Times New Roman"/>
-      <w:sz w:val="20"/>
-      <w:szCs w:val="20"/>
-      <w:lang w:eastAsia="zh-CN"/>
-    </w:rPr>
-    <w:tblPr>
-      <w:tblInd w:w="0" w:type="dxa"/>
-      <w:tblBorders>
-        <w:top w:val="single" w:sz="6" w:space="0" w:color="000000"/>
-        <w:left w:val="single" w:sz="6" w:space="0" w:color="000000"/>
-        <w:bottom w:val="single" w:sz="6" w:space="0" w:color="000000"/>
-        <w:right w:val="single" w:sz="6" w:space="0" w:color="000000"/>
-        <w:insideH w:val="single" w:sz="6" w:space="0" w:color="000000"/>
-        <w:insideV w:val="single" w:sz="6" w:space="0" w:color="000000"/>
-      </w:tblBorders>
-      <w:tblCellMar>
-        <w:top w:w="0" w:type="dxa"/>
-        <w:left w:w="108" w:type="dxa"/>
-        <w:bottom w:w="0" w:type="dxa"/>
-        <w:right w:w="108" w:type="dxa"/>
-      </w:tblCellMar>
-    </w:tblPr>
-    <w:tcPr>
-      <w:shd w:val="clear" w:color="auto" w:fill="auto"/>
-    </w:tcPr>
-    <w:tblStylePr w:type="firstRow">
-      <w:rPr>
-        <w:b/>
-        <w:bCs/>
-        <w:color w:val="auto"/>
-      </w:rPr>
-      <w:tblPr/>
-      <w:tcPr>
-        <w:tcBorders>
-          <w:tl2br w:val="none" w:sz="0" w:space="0" w:color="auto"/>
-          <w:tr2bl w:val="none" w:sz="0" w:space="0" w:color="auto"/>
-        </w:tcBorders>
-        <w:shd w:val="solid" w:color="000000" w:fill="FFFFFF"/>
-      </w:tcPr>
-    </w:tblStylePr>
-  </w:style>
-  <w:style w:type="table" w:styleId="TableProfessional">
-    <w:name w:val="Table Professional"/>
-    <w:basedOn w:val="TableNormal"/>
-    <w:uiPriority w:val="99"/>
-    <w:semiHidden/>
-    <w:unhideWhenUsed/>
-    <w:rsid w:val="007E3DDC"/>
-    <w:tblPr>
-      <w:tblInd w:w="0" w:type="dxa"/>
-      <w:tblBorders>
-        <w:top w:val="single" w:sz="6" w:space="0" w:color="000000"/>
-        <w:left w:val="single" w:sz="6" w:space="0" w:color="000000"/>
-        <w:bottom w:val="single" w:sz="6" w:space="0" w:color="000000"/>
-        <w:right w:val="single" w:sz="6" w:space="0" w:color="000000"/>
-        <w:insideH w:val="single" w:sz="6" w:space="0" w:color="000000"/>
-        <w:insideV w:val="single" w:sz="6" w:space="0" w:color="000000"/>
-      </w:tblBorders>
-      <w:tblCellMar>
-        <w:top w:w="0" w:type="dxa"/>
-        <w:left w:w="108" w:type="dxa"/>
-        <w:bottom w:w="0" w:type="dxa"/>
-        <w:right w:w="108" w:type="dxa"/>
-      </w:tblCellMar>
-    </w:tblPr>
-    <w:tcPr>
-      <w:shd w:val="clear" w:color="auto" w:fill="auto"/>
-    </w:tcPr>
-    <w:tblStylePr w:type="firstRow">
-      <w:rPr>
-        <w:b/>
-        <w:bCs/>
-        <w:color w:val="auto"/>
-      </w:rPr>
-      <w:tblPr/>
-      <w:tcPr>
-        <w:tcBorders>
-          <w:tl2br w:val="none" w:sz="0" w:space="0" w:color="auto"/>
-          <w:tr2bl w:val="none" w:sz="0" w:space="0" w:color="auto"/>
-        </w:tcBorders>
-        <w:shd w:val="solid" w:color="000000" w:fill="FFFFFF"/>
-      </w:tcPr>
-    </w:tblStylePr>
-  </w:style>
-  <w:style w:type="paragraph" w:styleId="ListParagraph">
-    <w:name w:val="List Paragraph"/>
-    <w:basedOn w:val="Normal"/>
-    <w:link w:val="ListParagraphChar"/>
-    <w:uiPriority w:val="34"/>
-    <w:qFormat/>
-    <w:rsid w:val="00BC7F2F"/>
-    <w:pPr>
-      <w:numPr>
-        <w:numId w:val="1"/>
-      </w:numPr>
-      <w:contextualSpacing/>
-    </w:pPr>
-    <w:rPr>
-      <w:rFonts w:asciiTheme="majorHAnsi" w:hAnsiTheme="majorHAnsi"/>
-      <w:sz w:val="24"/>
-      <w:lang w:val="en-US"/>
-    </w:rPr>
-  </w:style>
-  <w:style w:type="character" w:customStyle="1" w:styleId="ListParagraphChar">
-    <w:name w:val="List Paragraph Char"/>
-    <w:basedOn w:val="DefaultParagraphFont"/>
-    <w:link w:val="ListParagraph"/>
-    <w:uiPriority w:val="34"/>
-    <w:rsid w:val="00BC7F2F"/>
-    <w:rPr>
-      <w:rFonts w:asciiTheme="majorHAnsi" w:hAnsiTheme="majorHAnsi"/>
-      <w:sz w:val="24"/>
-      <w:lang w:val="en-US"/>
-    </w:rPr>
-  </w:style>
-  <w:style w:type="paragraph" w:styleId="BalloonText">
-    <w:name w:val="Balloon Text"/>
-    <w:basedOn w:val="Normal"/>
-    <w:link w:val="BalloonTextChar"/>
-    <w:uiPriority w:val="99"/>
-    <w:semiHidden/>
-    <w:unhideWhenUsed/>
-    <w:rsid w:val="006434ED"/>
-    <w:pPr>
-      <w:spacing w:after="0" w:line="240" w:lineRule="auto"/>
-    </w:pPr>
-    <w:rPr>
-      <w:rFonts w:ascii="Tahoma" w:hAnsi="Tahoma" w:cs="Tahoma"/>
       <w:sz w:val="16"/>
       <w:szCs w:val="16"/>
     </w:rPr>
   </w:style>
-  <w:style w:type="character" w:customStyle="1" w:styleId="BalloonTextChar">
-    <w:name w:val="Balloon Text Char"/>
-    <w:basedOn w:val="DefaultParagraphFont"/>
-    <w:link w:val="BalloonText"/>
+  <w:style w:type="paragraph" w:styleId="CommentText">
+    <w:name w:val="annotation text"/>
+    <w:basedOn w:val="Normal"/>
+    <w:link w:val="CommentTextChar"/>
     <w:uiPriority w:val="99"/>
     <w:semiHidden/>
-    <w:rsid w:val="006434ED"/>
+    <w:unhideWhenUsed/>
+    <w:rsid w:val="00011BD8"/>
+    <w:pPr>
+      <w:spacing w:line="240" w:lineRule="auto"/>
+    </w:pPr>
     <w:rPr>
-      <w:rFonts w:ascii="Tahoma" w:hAnsi="Tahoma" w:cs="Tahoma"/>
-      <w:sz w:val="16"/>
-      <w:szCs w:val="16"/>
+      <w:sz w:val="20"/>
+      <w:szCs w:val="20"/>
     </w:rPr>
   </w:style>
-  <w:style w:type="character" w:styleId="Hyperlink">
-    <w:name w:val="Hyperlink"/>
+  <w:style w:type="character" w:customStyle="1" w:styleId="CommentTextChar">
+    <w:name w:val="Comment Text Char"/>
     <w:basedOn w:val="DefaultParagraphFont"/>
+    <w:link w:val="CommentText"/>
     <w:uiPriority w:val="99"/>
-    <w:unhideWhenUsed/>
-    <w:rsid w:val="00A45034"/>
+    <w:semiHidden/>
+    <w:rsid w:val="00011BD8"/>
     <w:rPr>
-      <w:color w:val="0000FF" w:themeColor="hyperlink"/>
-      <w:u w:val="single"/>
+      <w:sz w:val="20"/>
+      <w:szCs w:val="20"/>
     </w:rPr>
   </w:style>
-  <w:style w:type="paragraph" w:styleId="HTMLPreformatted">
-    <w:name w:val="HTML Preformatted"/>
-    <w:basedOn w:val="Normal"/>
-    <w:link w:val="HTMLPreformattedChar"/>
+  <w:style w:type="paragraph" w:styleId="CommentSubject">
+    <w:name w:val="annotation subject"/>
+    <w:basedOn w:val="CommentText"/>
+    <w:next w:val="CommentText"/>
+    <w:link w:val="CommentSubjectChar"/>
     <w:uiPriority w:val="99"/>
+    <w:semiHidden/>
     <w:unhideWhenUsed/>
-    <w:rsid w:val="00C2429E"/>
-    <w:pPr>
-      <w:tabs>
-        <w:tab w:val="left" w:pos="916"/>
-        <w:tab w:val="left" w:pos="1832"/>
-        <w:tab w:val="left" w:pos="2748"/>
-        <w:tab w:val="left" w:pos="3664"/>
-        <w:tab w:val="left" w:pos="4580"/>
-        <w:tab w:val="left" w:pos="5496"/>
-        <w:tab w:val="left" w:pos="6412"/>
-        <w:tab w:val="left" w:pos="7328"/>
-        <w:tab w:val="left" w:pos="8244"/>
-        <w:tab w:val="left" w:pos="9160"/>
-        <w:tab w:val="left" w:pos="10076"/>
-        <w:tab w:val="left" w:pos="10992"/>
-        <w:tab w:val="left" w:pos="11908"/>
-        <w:tab w:val="left" w:pos="12824"/>
-        <w:tab w:val="left" w:pos="13740"/>
-        <w:tab w:val="left" w:pos="14656"/>
-      </w:tabs>
-      <w:spacing w:after="0" w:line="240" w:lineRule="auto"/>
-    </w:pPr>
+    <w:rsid w:val="00011BD8"/>
     <w:rPr>
-      <w:rFonts w:ascii="Courier New" w:eastAsia="Times New Roman" w:hAnsi="Courier New" w:cs="Courier New"/>
+      <w:b/>
+      <w:bCs/>
+    </w:rPr>
+  </w:style>
+  <w:style w:type="character" w:customStyle="1" w:styleId="CommentSubjectChar">
+    <w:name w:val="Comment Subject Char"/>
+    <w:basedOn w:val="CommentTextChar"/>
+    <w:link w:val="CommentSubject"/>
+    <w:uiPriority w:val="99"/>
+    <w:semiHidden/>
+    <w:rsid w:val="00011BD8"/>
+    <w:rPr>
+      <w:b/>
+      <w:bCs/>
       <w:sz w:val="20"/>
       <w:szCs w:val="20"/>
-      <w:lang w:eastAsia="vi-VN"/>
     </w:rPr>
-  </w:style>
-  <w:style w:type="character" w:customStyle="1" w:styleId="HTMLPreformattedChar">
-    <w:name w:val="HTML Preformatted Char"/>
-    <w:basedOn w:val="DefaultParagraphFont"/>
-    <w:link w:val="HTMLPreformatted"/>
-    <w:uiPriority w:val="99"/>
-    <w:rsid w:val="00C2429E"/>
-    <w:rPr>
-      <w:rFonts w:ascii="Courier New" w:eastAsia="Times New Roman" w:hAnsi="Courier New" w:cs="Courier New"/>
-      <w:sz w:val="20"/>
-      <w:szCs w:val="20"/>
-      <w:lang w:eastAsia="vi-VN"/>
-    </w:rPr>
-  </w:style>
-  <w:style w:type="table" w:styleId="LightShading">
-    <w:name w:val="Light Shading"/>
-    <w:basedOn w:val="TableNormal"/>
-    <w:uiPriority w:val="60"/>
-    <w:unhideWhenUsed/>
-    <w:rsid w:val="001D40E1"/>
-    <w:pPr>
-      <w:spacing w:after="0" w:line="240" w:lineRule="auto"/>
-      <w:jc w:val="both"/>
-    </w:pPr>
-    <w:rPr>
-      <w:rFonts w:ascii="Times New Roman" w:hAnsi="Times New Roman"/>
-      <w:color w:val="000000" w:themeColor="text1" w:themeShade="BF"/>
-      <w:sz w:val="28"/>
-      <w:lang w:val="en-US"/>
-    </w:rPr>
-    <w:tblPr>
-      <w:tblStyleRowBandSize w:val="1"/>
-      <w:tblStyleColBandSize w:val="1"/>
-      <w:tblInd w:w="0" w:type="dxa"/>
-      <w:tblBorders>
-        <w:top w:val="single" w:sz="8" w:space="0" w:color="000000" w:themeColor="text1"/>
-        <w:bottom w:val="single" w:sz="8" w:space="0" w:color="000000" w:themeColor="text1"/>
-      </w:tblBorders>
-      <w:tblCellMar>
-        <w:top w:w="0" w:type="dxa"/>
-        <w:left w:w="108" w:type="dxa"/>
-        <w:bottom w:w="0" w:type="dxa"/>
-        <w:right w:w="108" w:type="dxa"/>
-      </w:tblCellMar>
-    </w:tblPr>
-    <w:tblStylePr w:type="firstRow">
-      <w:pPr>
-        <w:spacing w:before="0" w:after="0" w:line="240" w:lineRule="auto"/>
-      </w:pPr>
-      <w:rPr>
-        <w:b/>
-        <w:bCs/>
-      </w:rPr>
-      <w:tblPr/>
-      <w:tcPr>
-        <w:tcBorders>
-          <w:top w:val="single" w:sz="8" w:space="0" w:color="000000" w:themeColor="text1"/>
-          <w:left w:val="nil"/>
-          <w:bottom w:val="single" w:sz="8" w:space="0" w:color="000000" w:themeColor="text1"/>
-          <w:right w:val="nil"/>
-          <w:insideH w:val="nil"/>
-          <w:insideV w:val="nil"/>
-        </w:tcBorders>
-      </w:tcPr>
-    </w:tblStylePr>
-    <w:tblStylePr w:type="lastRow">
-      <w:pPr>
-        <w:spacing w:before="0" w:after="0" w:line="240" w:lineRule="auto"/>
-      </w:pPr>
-      <w:rPr>
-        <w:b/>
-        <w:bCs/>
-      </w:rPr>
-      <w:tblPr/>
-      <w:tcPr>
-        <w:tcBorders>
-          <w:top w:val="single" w:sz="8" w:space="0" w:color="000000" w:themeColor="text1"/>
-          <w:left w:val="nil"/>
-          <w:bottom w:val="single" w:sz="8" w:space="0" w:color="000000" w:themeColor="text1"/>
-          <w:right w:val="nil"/>
-          <w:insideH w:val="nil"/>
-          <w:insideV w:val="nil"/>
-        </w:tcBorders>
-      </w:tcPr>
-    </w:tblStylePr>
-    <w:tblStylePr w:type="firstCol">
-      <w:rPr>
-        <w:b/>
-        <w:bCs/>
-      </w:rPr>
-    </w:tblStylePr>
-    <w:tblStylePr w:type="lastCol">
-      <w:rPr>
-        <w:b/>
-        <w:bCs/>
-      </w:rPr>
-    </w:tblStylePr>
-    <w:tblStylePr w:type="band1Vert">
-      <w:tblPr/>
-      <w:tcPr>
-        <w:tcBorders>
-          <w:left w:val="nil"/>
-          <w:right w:val="nil"/>
-          <w:insideH w:val="nil"/>
-          <w:insideV w:val="nil"/>
-        </w:tcBorders>
-        <w:shd w:val="clear" w:color="auto" w:fill="C0C0C0" w:themeFill="text1" w:themeFillTint="3F"/>
-      </w:tcPr>
-    </w:tblStylePr>
-    <w:tblStylePr w:type="band1Horz">
-      <w:tblPr/>
-      <w:tcPr>
-        <w:tcBorders>
-          <w:left w:val="nil"/>
-          <w:right w:val="nil"/>
-          <w:insideH w:val="nil"/>
-          <w:insideV w:val="nil"/>
-        </w:tcBorders>
-        <w:shd w:val="clear" w:color="auto" w:fill="C0C0C0" w:themeFill="text1" w:themeFillTint="3F"/>
-      </w:tcPr>
-    </w:tblStylePr>
-  </w:style>
-  <w:style w:type="table" w:styleId="TableGrid">
-    <w:name w:val="Table Grid"/>
-    <w:basedOn w:val="TableNormal"/>
-    <w:uiPriority w:val="59"/>
-    <w:rsid w:val="00C33C33"/>
-    <w:pPr>
-      <w:spacing w:after="0" w:line="240" w:lineRule="auto"/>
-    </w:pPr>
-    <w:rPr>
-      <w:lang w:val="en-US"/>
-    </w:rPr>
-    <w:tblPr>
-      <w:tblInd w:w="0" w:type="dxa"/>
-      <w:tblBorders>
-        <w:top w:val="single" w:sz="4" w:space="0" w:color="auto"/>
-        <w:left w:val="single" w:sz="4" w:space="0" w:color="auto"/>
-        <w:bottom w:val="single" w:sz="4" w:space="0" w:color="auto"/>
-        <w:right w:val="single" w:sz="4" w:space="0" w:color="auto"/>
-        <w:insideH w:val="single" w:sz="4" w:space="0" w:color="auto"/>
-        <w:insideV w:val="single" w:sz="4" w:space="0" w:color="auto"/>
-      </w:tblBorders>
-      <w:tblCellMar>
-        <w:top w:w="0" w:type="dxa"/>
-        <w:left w:w="108" w:type="dxa"/>
-        <w:bottom w:w="0" w:type="dxa"/>
-        <w:right w:w="108" w:type="dxa"/>
-      </w:tblCellMar>
-    </w:tblPr>
   </w:style>
 </w:styles>
 </file>
@@ -12981,7 +13001,7 @@
 </file>
 
 <file path=customXml/itemProps1.xml><?xml version="1.0" encoding="utf-8"?>
-<ds:datastoreItem xmlns:ds="http://schemas.openxmlformats.org/officeDocument/2006/customXml" ds:itemID="{4A971161-E8FC-4A35-80BC-CFA13A37FEE8}">
+<ds:datastoreItem xmlns:ds="http://schemas.openxmlformats.org/officeDocument/2006/customXml" ds:itemID="{DB1A1183-0D29-4027-A6CA-8BC80685157B}">
   <ds:schemaRefs>
     <ds:schemaRef ds:uri="http://schemas.openxmlformats.org/officeDocument/2006/bibliography"/>
   </ds:schemaRefs>

</xml_diff>

<commit_message>
[Document] Update report 3 after review
</commit_message>
<xml_diff>
--- a/docs/Reports/tmp/Report3_Quy.docx
+++ b/docs/Reports/tmp/Report3_Quy.docx
@@ -1,6 +1,6 @@
 
 <file path=word/document.xml><?xml version="1.0" encoding="utf-8"?>
-<w:document xmlns:wpc="http://schemas.microsoft.com/office/word/2010/wordprocessingCanvas" xmlns:mc="http://schemas.openxmlformats.org/markup-compatibility/2006" xmlns:o="urn:schemas-microsoft-com:office:office" xmlns:r="http://schemas.openxmlformats.org/officeDocument/2006/relationships" xmlns:m="http://schemas.openxmlformats.org/officeDocument/2006/math" xmlns:v="urn:schemas-microsoft-com:vml" xmlns:wp14="http://schemas.microsoft.com/office/word/2010/wordprocessingDrawing" xmlns:wp="http://schemas.openxmlformats.org/drawingml/2006/wordprocessingDrawing" xmlns:w10="urn:schemas-microsoft-com:office:word" xmlns:w="http://schemas.openxmlformats.org/wordprocessingml/2006/main" xmlns:w14="http://schemas.microsoft.com/office/word/2010/wordml" xmlns:w15="http://schemas.microsoft.com/office/word/2012/wordml" xmlns:wpg="http://schemas.microsoft.com/office/word/2010/wordprocessingGroup" xmlns:wpi="http://schemas.microsoft.com/office/word/2010/wordprocessingInk" xmlns:wne="http://schemas.microsoft.com/office/word/2006/wordml" xmlns:wps="http://schemas.microsoft.com/office/word/2010/wordprocessingShape" mc:Ignorable="w14 w15 wp14">
+<w:document xmlns:wpc="http://schemas.microsoft.com/office/word/2010/wordprocessingCanvas" xmlns:mc="http://schemas.openxmlformats.org/markup-compatibility/2006" xmlns:o="urn:schemas-microsoft-com:office:office" xmlns:r="http://schemas.openxmlformats.org/officeDocument/2006/relationships" xmlns:m="http://schemas.openxmlformats.org/officeDocument/2006/math" xmlns:v="urn:schemas-microsoft-com:vml" xmlns:wp14="http://schemas.microsoft.com/office/word/2010/wordprocessingDrawing" xmlns:wp="http://schemas.openxmlformats.org/drawingml/2006/wordprocessingDrawing" xmlns:w10="urn:schemas-microsoft-com:office:word" xmlns:w="http://schemas.openxmlformats.org/wordprocessingml/2006/main" xmlns:w14="http://schemas.microsoft.com/office/word/2010/wordml" xmlns:wpg="http://schemas.microsoft.com/office/word/2010/wordprocessingGroup" xmlns:wpi="http://schemas.microsoft.com/office/word/2010/wordprocessingInk" xmlns:wne="http://schemas.microsoft.com/office/word/2006/wordml" xmlns:wps="http://schemas.microsoft.com/office/word/2010/wordprocessingShape" mc:Ignorable="w14 wp14">
   <w:body>
     <w:p>
       <w:pPr>
@@ -30,7 +30,7 @@
       <w:r>
         <w:rPr>
           <w:noProof/>
-          <w:lang w:val="en-US"/>
+          <w:lang w:eastAsia="vi-VN"/>
         </w:rPr>
         <w:drawing>
           <wp:inline distT="0" distB="0" distL="0" distR="0" wp14:anchorId="110A970E" wp14:editId="5E51A2B1">
@@ -48,7 +48,7 @@
                     <pic:cNvPicPr/>
                   </pic:nvPicPr>
                   <pic:blipFill>
-                    <a:blip r:embed="rId6"/>
+                    <a:blip r:embed="rId7"/>
                     <a:stretch>
                       <a:fillRect/>
                     </a:stretch>
@@ -1063,7 +1063,12 @@
                   <w:r>
                     <w:rPr>
                       <w:szCs w:val="24"/>
-                      <w:highlight w:val="yellow"/>
+                    </w:rPr>
+                    <w:t xml:space="preserve">required </w:t>
+                  </w:r>
+                  <w:r>
+                    <w:rPr>
+                      <w:szCs w:val="24"/>
                     </w:rPr>
                     <w:t>length 8</w:t>
                   </w:r>
@@ -1115,12 +1120,23 @@
                     <w:rPr>
                       <w:szCs w:val="24"/>
                     </w:rPr>
-                    <w:t xml:space="preserve">, required, </w:t>
-                  </w:r>
-                  <w:r>
-                    <w:rPr>
-                      <w:szCs w:val="24"/>
-                      <w:highlight w:val="yellow"/>
+                    <w:t>, required,</w:t>
+                  </w:r>
+                  <w:r>
+                    <w:rPr>
+                      <w:szCs w:val="24"/>
+                    </w:rPr>
+                    <w:t xml:space="preserve"> required</w:t>
+                  </w:r>
+                  <w:r>
+                    <w:rPr>
+                      <w:szCs w:val="24"/>
+                    </w:rPr>
+                    <w:t xml:space="preserve"> </w:t>
+                  </w:r>
+                  <w:r>
+                    <w:rPr>
+                      <w:szCs w:val="24"/>
                     </w:rPr>
                     <w:t>length 8</w:t>
                   </w:r>
@@ -2392,7 +2408,14 @@
                 <w:szCs w:val="24"/>
                 <w:highlight w:val="yellow"/>
               </w:rPr>
-              <w:t xml:space="preserve">An UUID have to start with 0000 in head and have to have 8 </w:t>
+              <w:t>A valid UUID must have 8 characters and start with “0000”</w:t>
+            </w:r>
+            <w:r>
+              <w:rPr>
+                <w:szCs w:val="24"/>
+                <w:highlight w:val="yellow"/>
+              </w:rPr>
+              <w:t xml:space="preserve"> </w:t>
             </w:r>
             <w:commentRangeStart w:id="1"/>
             <w:r>
@@ -2569,7 +2592,7 @@
       <w:r>
         <w:rPr>
           <w:noProof/>
-          <w:lang w:val="en-US"/>
+          <w:lang w:eastAsia="vi-VN"/>
         </w:rPr>
         <w:drawing>
           <wp:inline distT="0" distB="0" distL="0" distR="0" wp14:anchorId="7CDB3963" wp14:editId="01358A0C">
@@ -3986,7 +4009,23 @@
                       <w:highlight w:val="yellow"/>
                       <w:lang w:val="en-US"/>
                     </w:rPr>
-                    <w:t>nofity</w:t>
+                    <w:t>n</w:t>
+                  </w:r>
+                  <w:r>
+                    <w:rPr>
+                      <w:szCs w:val="24"/>
+                      <w:highlight w:val="yellow"/>
+                      <w:lang w:val="en-US"/>
+                    </w:rPr>
+                    <w:t>otif</w:t>
+                  </w:r>
+                  <w:r>
+                    <w:rPr>
+                      <w:szCs w:val="24"/>
+                      <w:highlight w:val="yellow"/>
+                      <w:lang w:val="en-US"/>
+                    </w:rPr>
+                    <w:t>y</w:t>
                   </w:r>
                   <w:commentRangeEnd w:id="2"/>
                   <w:r>
@@ -4973,7 +5012,7 @@
       <w:r>
         <w:rPr>
           <w:noProof/>
-          <w:lang w:val="en-US"/>
+          <w:lang w:eastAsia="vi-VN"/>
         </w:rPr>
         <w:drawing>
           <wp:inline distT="0" distB="0" distL="0" distR="0" wp14:anchorId="7DFDA43B" wp14:editId="06925C48">
@@ -6229,10 +6268,9 @@
                   <w:r>
                     <w:rPr>
                       <w:szCs w:val="24"/>
-                      <w:highlight w:val="yellow"/>
-                      <w:lang w:val="en-US"/>
-                    </w:rPr>
-                    <w:t>nofity</w:t>
+                      <w:lang w:val="en-US"/>
+                    </w:rPr>
+                    <w:t>notify</w:t>
                   </w:r>
                   <w:r>
                     <w:rPr>
@@ -6442,27 +6480,14 @@
                   <w:r>
                     <w:rPr>
                       <w:szCs w:val="24"/>
-                      <w:highlight w:val="yellow"/>
-                    </w:rPr>
-                    <w:t xml:space="preserve">Staff does not accept delete </w:t>
-                  </w:r>
-                  <w:commentRangeStart w:id="3"/>
-                  <w:r>
-                    <w:rPr>
-                      <w:szCs w:val="24"/>
-                      <w:highlight w:val="yellow"/>
-                    </w:rPr>
-                    <w:t>device</w:t>
-                  </w:r>
-                  <w:commentRangeEnd w:id="3"/>
-                  <w:r>
-                    <w:rPr>
-                      <w:rStyle w:val="CommentReference"/>
-                      <w:rFonts w:asciiTheme="minorHAnsi" w:hAnsiTheme="minorHAnsi"/>
-                      <w:color w:val="auto"/>
-                      <w:lang w:val="vi-VN"/>
-                    </w:rPr>
-                    <w:commentReference w:id="3"/>
+                    </w:rPr>
+                    <w:t>Staff sends cancel command</w:t>
+                  </w:r>
+                  <w:r>
+                    <w:rPr>
+                      <w:szCs w:val="24"/>
+                    </w:rPr>
+                    <w:t>.</w:t>
                   </w:r>
                 </w:p>
               </w:tc>
@@ -6795,7 +6820,7 @@
               </w:rPr>
               <w:t>Business Rules:</w:t>
             </w:r>
-            <w:commentRangeStart w:id="4"/>
+            <w:commentRangeStart w:id="3"/>
           </w:p>
           <w:p>
             <w:pPr>
@@ -6834,14 +6859,14 @@
               </w:rPr>
               <w:t xml:space="preserve"> in the system.</w:t>
             </w:r>
-            <w:commentRangeEnd w:id="4"/>
+            <w:commentRangeEnd w:id="3"/>
             <w:r>
               <w:rPr>
                 <w:rStyle w:val="CommentReference"/>
                 <w:rFonts w:asciiTheme="minorHAnsi" w:hAnsiTheme="minorHAnsi"/>
                 <w:lang w:val="vi-VN"/>
               </w:rPr>
-              <w:commentReference w:id="4"/>
+              <w:commentReference w:id="3"/>
             </w:r>
           </w:p>
           <w:p>
@@ -6855,14 +6880,38 @@
               <w:spacing w:after="160" w:line="259" w:lineRule="auto"/>
               <w:jc w:val="both"/>
               <w:rPr>
-                <w:szCs w:val="24"/>
-              </w:rPr>
-            </w:pPr>
-            <w:r>
-              <w:rPr>
-                <w:szCs w:val="24"/>
+                <w:b/>
+                <w:szCs w:val="24"/>
+                <w:highlight w:val="yellow"/>
+              </w:rPr>
+            </w:pPr>
+            <w:r>
+              <w:rPr>
+                <w:szCs w:val="24"/>
+                <w:highlight w:val="yellow"/>
               </w:rPr>
               <w:lastRenderedPageBreak/>
+              <w:t>Device have to exist in system.</w:t>
+            </w:r>
+          </w:p>
+          <w:p>
+            <w:pPr>
+              <w:pStyle w:val="ListParagraph"/>
+              <w:keepNext/>
+              <w:numPr>
+                <w:ilvl w:val="0"/>
+                <w:numId w:val="4"/>
+              </w:numPr>
+              <w:spacing w:after="160" w:line="259" w:lineRule="auto"/>
+              <w:jc w:val="both"/>
+              <w:rPr>
+                <w:szCs w:val="24"/>
+              </w:rPr>
+            </w:pPr>
+            <w:r>
+              <w:rPr>
+                <w:szCs w:val="24"/>
+              </w:rPr>
               <w:t>Remove device in system</w:t>
             </w:r>
             <w:r>
@@ -7951,7 +8000,7 @@
                       <w:szCs w:val="24"/>
                       <w:lang w:val="en-US"/>
                     </w:rPr>
-                    <w:t xml:space="preserve">Scheduler tracking time of smartphone, if satisfying with preconditions, Scheduler get number </w:t>
+                    <w:t xml:space="preserve">Scheduler tracking time of smartphone, if satisfying with </w:t>
                   </w:r>
                   <w:r>
                     <w:rPr>
@@ -7959,7 +8008,7 @@
                       <w:lang w:val="en-US"/>
                     </w:rPr>
                     <w:lastRenderedPageBreak/>
-                    <w:t>of step from wristband.</w:t>
+                    <w:t>preconditions, Scheduler get number of step from wristband.</w:t>
                   </w:r>
                 </w:p>
               </w:tc>
@@ -8019,7 +8068,6 @@
                       <w:szCs w:val="24"/>
                       <w:lang w:val="en-US"/>
                     </w:rPr>
-                    <w:lastRenderedPageBreak/>
                     <w:t>from</w:t>
                   </w:r>
                   <w:r>
@@ -8601,6 +8649,8 @@
                 <w:szCs w:val="24"/>
               </w:rPr>
             </w:pPr>
+            <w:bookmarkStart w:id="4" w:name="_GoBack"/>
+            <w:bookmarkEnd w:id="4"/>
           </w:p>
           <w:p>
             <w:pPr>
@@ -8741,46 +8791,6 @@
                 <w:szCs w:val="24"/>
               </w:rPr>
               <w:t>.</w:t>
-            </w:r>
-          </w:p>
-          <w:p>
-            <w:pPr>
-              <w:pStyle w:val="ListParagraph"/>
-              <w:keepNext/>
-              <w:numPr>
-                <w:ilvl w:val="0"/>
-                <w:numId w:val="4"/>
-              </w:numPr>
-              <w:spacing w:before="120" w:after="120" w:line="240" w:lineRule="exact"/>
-              <w:jc w:val="both"/>
-              <w:rPr>
-                <w:szCs w:val="24"/>
-                <w:highlight w:val="yellow"/>
-              </w:rPr>
-            </w:pPr>
-            <w:commentRangeStart w:id="5"/>
-            <w:r>
-              <w:rPr>
-                <w:szCs w:val="24"/>
-                <w:highlight w:val="yellow"/>
-              </w:rPr>
-              <w:t>If</w:t>
-            </w:r>
-            <w:commentRangeEnd w:id="5"/>
-            <w:r>
-              <w:rPr>
-                <w:rStyle w:val="CommentReference"/>
-                <w:rFonts w:asciiTheme="minorHAnsi" w:hAnsiTheme="minorHAnsi"/>
-                <w:lang w:val="vi-VN"/>
-              </w:rPr>
-              <w:commentReference w:id="5"/>
-            </w:r>
-            <w:r>
-              <w:rPr>
-                <w:szCs w:val="24"/>
-                <w:highlight w:val="yellow"/>
-              </w:rPr>
-              <w:t xml:space="preserve"> wristband disconnect with android application, system does not get number of step.</w:t>
             </w:r>
           </w:p>
           <w:p>
@@ -10413,7 +10423,7 @@
 </file>
 
 <file path=word/comments.xml><?xml version="1.0" encoding="utf-8"?>
-<w:comments xmlns:wpc="http://schemas.microsoft.com/office/word/2010/wordprocessingCanvas" xmlns:mc="http://schemas.openxmlformats.org/markup-compatibility/2006" xmlns:o="urn:schemas-microsoft-com:office:office" xmlns:r="http://schemas.openxmlformats.org/officeDocument/2006/relationships" xmlns:m="http://schemas.openxmlformats.org/officeDocument/2006/math" xmlns:v="urn:schemas-microsoft-com:vml" xmlns:wp14="http://schemas.microsoft.com/office/word/2010/wordprocessingDrawing" xmlns:wp="http://schemas.openxmlformats.org/drawingml/2006/wordprocessingDrawing" xmlns:w10="urn:schemas-microsoft-com:office:word" xmlns:w="http://schemas.openxmlformats.org/wordprocessingml/2006/main" xmlns:w14="http://schemas.microsoft.com/office/word/2010/wordml" xmlns:w15="http://schemas.microsoft.com/office/word/2012/wordml" xmlns:wpg="http://schemas.microsoft.com/office/word/2010/wordprocessingGroup" xmlns:wpi="http://schemas.microsoft.com/office/word/2010/wordprocessingInk" xmlns:wne="http://schemas.microsoft.com/office/word/2006/wordml" xmlns:wps="http://schemas.microsoft.com/office/word/2010/wordprocessingShape" mc:Ignorable="w14 w15 wp14">
+<w:comments xmlns:wpc="http://schemas.microsoft.com/office/word/2010/wordprocessingCanvas" xmlns:mc="http://schemas.openxmlformats.org/markup-compatibility/2006" xmlns:o="urn:schemas-microsoft-com:office:office" xmlns:r="http://schemas.openxmlformats.org/officeDocument/2006/relationships" xmlns:m="http://schemas.openxmlformats.org/officeDocument/2006/math" xmlns:v="urn:schemas-microsoft-com:vml" xmlns:wp14="http://schemas.microsoft.com/office/word/2010/wordprocessingDrawing" xmlns:wp="http://schemas.openxmlformats.org/drawingml/2006/wordprocessingDrawing" xmlns:w10="urn:schemas-microsoft-com:office:word" xmlns:w="http://schemas.openxmlformats.org/wordprocessingml/2006/main" xmlns:w14="http://schemas.microsoft.com/office/word/2010/wordml" xmlns:wpg="http://schemas.microsoft.com/office/word/2010/wordprocessingGroup" xmlns:wpi="http://schemas.microsoft.com/office/word/2010/wordprocessingInk" xmlns:wne="http://schemas.microsoft.com/office/word/2006/wordml" xmlns:wps="http://schemas.microsoft.com/office/word/2010/wordprocessingShape" mc:Ignorable="w14 wp14">
   <w:comment w:id="0" w:author="dangquantran" w:date="2015-10-04T11:56:00Z" w:initials="d">
     <w:p>
       <w:pPr>
@@ -10493,6 +10503,9 @@
     <w:p>
       <w:pPr>
         <w:pStyle w:val="CommentText"/>
+        <w:rPr>
+          <w:lang w:val="fr-FR"/>
+        </w:rPr>
       </w:pPr>
       <w:r>
         <w:rPr>
@@ -10502,56 +10515,10 @@
       </w:r>
       <w:r>
         <w:rPr>
-          <w:szCs w:val="24"/>
-        </w:rPr>
-        <w:t>Staff send cancel command.</w:t>
-      </w:r>
-    </w:p>
-  </w:comment>
-  <w:comment w:id="4" w:author="dangquantran" w:date="2015-10-04T12:05:00Z" w:initials="d">
-    <w:p>
-      <w:pPr>
-        <w:pStyle w:val="CommentText"/>
-        <w:rPr>
-          <w:lang w:val="en-US"/>
-        </w:rPr>
-      </w:pPr>
-      <w:r>
-        <w:rPr>
-          <w:rStyle w:val="CommentReference"/>
-        </w:rPr>
-        <w:annotationRef/>
-      </w:r>
-      <w:r>
-        <w:rPr>
-          <w:lang w:val="en-US"/>
+          <w:lang w:val="fr-FR"/>
         </w:rPr>
         <w:t>Nên rang buộc device UUID đã tồn tại ở mục Pre-condition.</w:t>
       </w:r>
-    </w:p>
-  </w:comment>
-  <w:comment w:id="5" w:author="dangquantran" w:date="2015-10-04T12:09:00Z" w:initials="d">
-    <w:p>
-      <w:pPr>
-        <w:pStyle w:val="CommentText"/>
-        <w:rPr>
-          <w:lang w:val="en-US"/>
-        </w:rPr>
-      </w:pPr>
-      <w:r>
-        <w:rPr>
-          <w:rStyle w:val="CommentReference"/>
-        </w:rPr>
-        <w:annotationRef/>
-      </w:r>
-      <w:r>
-        <w:rPr>
-          <w:lang w:val="en-US"/>
-        </w:rPr>
-        <w:t>Điều kiện trong Pre-condition thì nên viết thành Exception.</w:t>
-      </w:r>
-      <w:bookmarkStart w:id="6" w:name="_GoBack"/>
-      <w:bookmarkEnd w:id="6"/>
     </w:p>
   </w:comment>
 </w:comments>
@@ -10569,8 +10536,8 @@
 </file>
 
 <file path=word/numbering.xml><?xml version="1.0" encoding="utf-8"?>
-<w:numbering xmlns:wpc="http://schemas.microsoft.com/office/word/2010/wordprocessingCanvas" xmlns:mc="http://schemas.openxmlformats.org/markup-compatibility/2006" xmlns:o="urn:schemas-microsoft-com:office:office" xmlns:r="http://schemas.openxmlformats.org/officeDocument/2006/relationships" xmlns:m="http://schemas.openxmlformats.org/officeDocument/2006/math" xmlns:v="urn:schemas-microsoft-com:vml" xmlns:wp14="http://schemas.microsoft.com/office/word/2010/wordprocessingDrawing" xmlns:wp="http://schemas.openxmlformats.org/drawingml/2006/wordprocessingDrawing" xmlns:w10="urn:schemas-microsoft-com:office:word" xmlns:w="http://schemas.openxmlformats.org/wordprocessingml/2006/main" xmlns:w14="http://schemas.microsoft.com/office/word/2010/wordml" xmlns:w15="http://schemas.microsoft.com/office/word/2012/wordml" xmlns:wpg="http://schemas.microsoft.com/office/word/2010/wordprocessingGroup" xmlns:wpi="http://schemas.microsoft.com/office/word/2010/wordprocessingInk" xmlns:wne="http://schemas.microsoft.com/office/word/2006/wordml" xmlns:wps="http://schemas.microsoft.com/office/word/2010/wordprocessingShape" mc:Ignorable="w14 w15 wp14">
-  <w:abstractNum w:abstractNumId="0" w15:restartNumberingAfterBreak="0">
+<w:numbering xmlns:wpc="http://schemas.microsoft.com/office/word/2010/wordprocessingCanvas" xmlns:mc="http://schemas.openxmlformats.org/markup-compatibility/2006" xmlns:o="urn:schemas-microsoft-com:office:office" xmlns:r="http://schemas.openxmlformats.org/officeDocument/2006/relationships" xmlns:m="http://schemas.openxmlformats.org/officeDocument/2006/math" xmlns:v="urn:schemas-microsoft-com:vml" xmlns:wp14="http://schemas.microsoft.com/office/word/2010/wordprocessingDrawing" xmlns:wp="http://schemas.openxmlformats.org/drawingml/2006/wordprocessingDrawing" xmlns:w10="urn:schemas-microsoft-com:office:word" xmlns:w="http://schemas.openxmlformats.org/wordprocessingml/2006/main" xmlns:w14="http://schemas.microsoft.com/office/word/2010/wordml" xmlns:wpg="http://schemas.microsoft.com/office/word/2010/wordprocessingGroup" xmlns:wpi="http://schemas.microsoft.com/office/word/2010/wordprocessingInk" xmlns:wne="http://schemas.microsoft.com/office/word/2006/wordml" xmlns:wps="http://schemas.microsoft.com/office/word/2010/wordprocessingShape" mc:Ignorable="w14 wp14">
+  <w:abstractNum w:abstractNumId="0">
     <w:nsid w:val="00835AC4"/>
     <w:multiLevelType w:val="hybridMultilevel"/>
     <w:tmpl w:val="C090C592"/>
@@ -10693,7 +10660,7 @@
       </w:rPr>
     </w:lvl>
   </w:abstractNum>
-  <w:abstractNum w:abstractNumId="1" w15:restartNumberingAfterBreak="0">
+  <w:abstractNum w:abstractNumId="1">
     <w:nsid w:val="0475265C"/>
     <w:multiLevelType w:val="multilevel"/>
     <w:tmpl w:val="937CA8BE"/>
@@ -10806,7 +10773,7 @@
       </w:rPr>
     </w:lvl>
   </w:abstractNum>
-  <w:abstractNum w:abstractNumId="2" w15:restartNumberingAfterBreak="0">
+  <w:abstractNum w:abstractNumId="2">
     <w:nsid w:val="0A614CCC"/>
     <w:multiLevelType w:val="hybridMultilevel"/>
     <w:tmpl w:val="CE180AB8"/>
@@ -10919,7 +10886,7 @@
       </w:rPr>
     </w:lvl>
   </w:abstractNum>
-  <w:abstractNum w:abstractNumId="3" w15:restartNumberingAfterBreak="0">
+  <w:abstractNum w:abstractNumId="3">
     <w:nsid w:val="0AA87BD0"/>
     <w:multiLevelType w:val="hybridMultilevel"/>
     <w:tmpl w:val="120463FA"/>
@@ -11043,7 +11010,7 @@
       </w:rPr>
     </w:lvl>
   </w:abstractNum>
-  <w:abstractNum w:abstractNumId="4" w15:restartNumberingAfterBreak="0">
+  <w:abstractNum w:abstractNumId="4">
     <w:nsid w:val="1C826C27"/>
     <w:multiLevelType w:val="hybridMultilevel"/>
     <w:tmpl w:val="A3301342"/>
@@ -11155,7 +11122,7 @@
       </w:rPr>
     </w:lvl>
   </w:abstractNum>
-  <w:abstractNum w:abstractNumId="5" w15:restartNumberingAfterBreak="0">
+  <w:abstractNum w:abstractNumId="5">
     <w:nsid w:val="3FE909F0"/>
     <w:multiLevelType w:val="hybridMultilevel"/>
     <w:tmpl w:val="765E8BD6"/>
@@ -11267,7 +11234,7 @@
       </w:rPr>
     </w:lvl>
   </w:abstractNum>
-  <w:abstractNum w:abstractNumId="6" w15:restartNumberingAfterBreak="0">
+  <w:abstractNum w:abstractNumId="6">
     <w:nsid w:val="438A4CC2"/>
     <w:multiLevelType w:val="hybridMultilevel"/>
     <w:tmpl w:val="26889826"/>
@@ -11390,7 +11357,7 @@
       </w:rPr>
     </w:lvl>
   </w:abstractNum>
-  <w:abstractNum w:abstractNumId="7" w15:restartNumberingAfterBreak="0">
+  <w:abstractNum w:abstractNumId="7">
     <w:nsid w:val="50730463"/>
     <w:multiLevelType w:val="hybridMultilevel"/>
     <w:tmpl w:val="861683C4"/>
@@ -11513,7 +11480,7 @@
       </w:rPr>
     </w:lvl>
   </w:abstractNum>
-  <w:abstractNum w:abstractNumId="8" w15:restartNumberingAfterBreak="0">
+  <w:abstractNum w:abstractNumId="8">
     <w:nsid w:val="546B4497"/>
     <w:multiLevelType w:val="hybridMultilevel"/>
     <w:tmpl w:val="027CC58A"/>
@@ -11636,7 +11603,7 @@
       </w:rPr>
     </w:lvl>
   </w:abstractNum>
-  <w:abstractNum w:abstractNumId="9" w15:restartNumberingAfterBreak="0">
+  <w:abstractNum w:abstractNumId="9">
     <w:nsid w:val="681250C6"/>
     <w:multiLevelType w:val="hybridMultilevel"/>
     <w:tmpl w:val="1FF2D94A"/>
@@ -11749,7 +11716,7 @@
       </w:rPr>
     </w:lvl>
   </w:abstractNum>
-  <w:abstractNum w:abstractNumId="10" w15:restartNumberingAfterBreak="0">
+  <w:abstractNum w:abstractNumId="10">
     <w:nsid w:val="71186923"/>
     <w:multiLevelType w:val="hybridMultilevel"/>
     <w:tmpl w:val="8794DDDA"/>
@@ -11907,7 +11874,7 @@
 </file>
 
 <file path=word/styles.xml><?xml version="1.0" encoding="utf-8"?>
-<w:styles xmlns:mc="http://schemas.openxmlformats.org/markup-compatibility/2006" xmlns:r="http://schemas.openxmlformats.org/officeDocument/2006/relationships" xmlns:w="http://schemas.openxmlformats.org/wordprocessingml/2006/main" xmlns:w14="http://schemas.microsoft.com/office/word/2010/wordml" xmlns:w15="http://schemas.microsoft.com/office/word/2012/wordml" mc:Ignorable="w14 w15">
+<w:styles xmlns:mc="http://schemas.openxmlformats.org/markup-compatibility/2006" xmlns:r="http://schemas.openxmlformats.org/officeDocument/2006/relationships" xmlns:w="http://schemas.openxmlformats.org/wordprocessingml/2006/main" xmlns:w14="http://schemas.microsoft.com/office/word/2010/wordml" mc:Ignorable="w14">
   <w:docDefaults>
     <w:rPrDefault>
       <w:rPr>
@@ -11923,378 +11890,144 @@
       </w:pPr>
     </w:pPrDefault>
   </w:docDefaults>
-  <w:latentStyles w:defLockedState="0" w:defUIPriority="99" w:defSemiHidden="0" w:defUnhideWhenUsed="0" w:defQFormat="0" w:count="371">
-    <w:lsdException w:name="Normal" w:uiPriority="0" w:qFormat="1"/>
-    <w:lsdException w:name="heading 1" w:uiPriority="9" w:qFormat="1"/>
-    <w:lsdException w:name="heading 2" w:semiHidden="1" w:uiPriority="9" w:unhideWhenUsed="1" w:qFormat="1"/>
-    <w:lsdException w:name="heading 3" w:semiHidden="1" w:uiPriority="9" w:unhideWhenUsed="1" w:qFormat="1"/>
-    <w:lsdException w:name="heading 4" w:semiHidden="1" w:uiPriority="9" w:unhideWhenUsed="1" w:qFormat="1"/>
-    <w:lsdException w:name="heading 5" w:semiHidden="1" w:uiPriority="9" w:unhideWhenUsed="1" w:qFormat="1"/>
-    <w:lsdException w:name="heading 6" w:semiHidden="1" w:uiPriority="9" w:unhideWhenUsed="1" w:qFormat="1"/>
-    <w:lsdException w:name="heading 7" w:semiHidden="1" w:uiPriority="9" w:unhideWhenUsed="1" w:qFormat="1"/>
-    <w:lsdException w:name="heading 8" w:semiHidden="1" w:uiPriority="9" w:unhideWhenUsed="1" w:qFormat="1"/>
-    <w:lsdException w:name="heading 9" w:semiHidden="1" w:uiPriority="9" w:unhideWhenUsed="1" w:qFormat="1"/>
-    <w:lsdException w:name="index 1" w:semiHidden="1" w:unhideWhenUsed="1"/>
-    <w:lsdException w:name="index 2" w:semiHidden="1" w:unhideWhenUsed="1"/>
-    <w:lsdException w:name="index 3" w:semiHidden="1" w:unhideWhenUsed="1"/>
-    <w:lsdException w:name="index 4" w:semiHidden="1" w:unhideWhenUsed="1"/>
-    <w:lsdException w:name="index 5" w:semiHidden="1" w:unhideWhenUsed="1"/>
-    <w:lsdException w:name="index 6" w:semiHidden="1" w:unhideWhenUsed="1"/>
-    <w:lsdException w:name="index 7" w:semiHidden="1" w:unhideWhenUsed="1"/>
-    <w:lsdException w:name="index 8" w:semiHidden="1" w:unhideWhenUsed="1"/>
-    <w:lsdException w:name="index 9" w:semiHidden="1" w:unhideWhenUsed="1"/>
-    <w:lsdException w:name="toc 1" w:semiHidden="1" w:uiPriority="39" w:unhideWhenUsed="1"/>
-    <w:lsdException w:name="toc 2" w:semiHidden="1" w:uiPriority="39" w:unhideWhenUsed="1"/>
-    <w:lsdException w:name="toc 3" w:semiHidden="1" w:uiPriority="39" w:unhideWhenUsed="1"/>
-    <w:lsdException w:name="toc 4" w:semiHidden="1" w:uiPriority="39" w:unhideWhenUsed="1"/>
-    <w:lsdException w:name="toc 5" w:semiHidden="1" w:uiPriority="39" w:unhideWhenUsed="1"/>
-    <w:lsdException w:name="toc 6" w:semiHidden="1" w:uiPriority="39" w:unhideWhenUsed="1"/>
-    <w:lsdException w:name="toc 7" w:semiHidden="1" w:uiPriority="39" w:unhideWhenUsed="1"/>
-    <w:lsdException w:name="toc 8" w:semiHidden="1" w:uiPriority="39" w:unhideWhenUsed="1"/>
-    <w:lsdException w:name="toc 9" w:semiHidden="1" w:uiPriority="39" w:unhideWhenUsed="1"/>
-    <w:lsdException w:name="Normal Indent" w:semiHidden="1" w:unhideWhenUsed="1"/>
-    <w:lsdException w:name="footnote text" w:semiHidden="1" w:unhideWhenUsed="1"/>
-    <w:lsdException w:name="annotation text" w:semiHidden="1" w:unhideWhenUsed="1"/>
-    <w:lsdException w:name="header" w:semiHidden="1" w:unhideWhenUsed="1"/>
-    <w:lsdException w:name="footer" w:semiHidden="1" w:unhideWhenUsed="1"/>
-    <w:lsdException w:name="index heading" w:semiHidden="1" w:unhideWhenUsed="1"/>
-    <w:lsdException w:name="caption" w:semiHidden="1" w:uiPriority="35" w:unhideWhenUsed="1" w:qFormat="1"/>
-    <w:lsdException w:name="table of figures" w:semiHidden="1" w:unhideWhenUsed="1"/>
-    <w:lsdException w:name="envelope address" w:semiHidden="1" w:unhideWhenUsed="1"/>
-    <w:lsdException w:name="envelope return" w:semiHidden="1" w:unhideWhenUsed="1"/>
-    <w:lsdException w:name="footnote reference" w:semiHidden="1" w:unhideWhenUsed="1"/>
-    <w:lsdException w:name="annotation reference" w:semiHidden="1" w:unhideWhenUsed="1"/>
-    <w:lsdException w:name="line number" w:semiHidden="1" w:unhideWhenUsed="1"/>
-    <w:lsdException w:name="page number" w:semiHidden="1" w:unhideWhenUsed="1"/>
-    <w:lsdException w:name="endnote reference" w:semiHidden="1" w:unhideWhenUsed="1"/>
-    <w:lsdException w:name="endnote text" w:semiHidden="1" w:unhideWhenUsed="1"/>
-    <w:lsdException w:name="table of authorities" w:semiHidden="1" w:unhideWhenUsed="1"/>
-    <w:lsdException w:name="macro" w:semiHidden="1" w:unhideWhenUsed="1"/>
-    <w:lsdException w:name="toa heading" w:semiHidden="1" w:unhideWhenUsed="1"/>
-    <w:lsdException w:name="List" w:semiHidden="1" w:unhideWhenUsed="1"/>
-    <w:lsdException w:name="List Bullet" w:semiHidden="1" w:unhideWhenUsed="1"/>
-    <w:lsdException w:name="List Number" w:semiHidden="1" w:unhideWhenUsed="1"/>
-    <w:lsdException w:name="List 2" w:semiHidden="1" w:unhideWhenUsed="1"/>
-    <w:lsdException w:name="List 3" w:semiHidden="1" w:unhideWhenUsed="1"/>
-    <w:lsdException w:name="List 4" w:semiHidden="1" w:unhideWhenUsed="1"/>
-    <w:lsdException w:name="List 5" w:semiHidden="1" w:unhideWhenUsed="1"/>
-    <w:lsdException w:name="List Bullet 2" w:semiHidden="1" w:unhideWhenUsed="1"/>
-    <w:lsdException w:name="List Bullet 3" w:semiHidden="1" w:unhideWhenUsed="1"/>
-    <w:lsdException w:name="List Bullet 4" w:semiHidden="1" w:unhideWhenUsed="1"/>
-    <w:lsdException w:name="List Bullet 5" w:semiHidden="1" w:unhideWhenUsed="1"/>
-    <w:lsdException w:name="List Number 2" w:semiHidden="1" w:unhideWhenUsed="1"/>
-    <w:lsdException w:name="List Number 3" w:semiHidden="1" w:unhideWhenUsed="1"/>
-    <w:lsdException w:name="List Number 4" w:semiHidden="1" w:unhideWhenUsed="1"/>
-    <w:lsdException w:name="List Number 5" w:semiHidden="1" w:unhideWhenUsed="1"/>
-    <w:lsdException w:name="Title" w:uiPriority="10" w:qFormat="1"/>
-    <w:lsdException w:name="Closing" w:semiHidden="1" w:unhideWhenUsed="1"/>
-    <w:lsdException w:name="Signature" w:semiHidden="1" w:unhideWhenUsed="1"/>
-    <w:lsdException w:name="Default Paragraph Font" w:semiHidden="1" w:uiPriority="1" w:unhideWhenUsed="1"/>
-    <w:lsdException w:name="Body Text" w:semiHidden="1" w:unhideWhenUsed="1"/>
-    <w:lsdException w:name="Body Text Indent" w:semiHidden="1" w:unhideWhenUsed="1"/>
-    <w:lsdException w:name="List Continue" w:semiHidden="1" w:unhideWhenUsed="1"/>
-    <w:lsdException w:name="List Continue 2" w:semiHidden="1" w:unhideWhenUsed="1"/>
-    <w:lsdException w:name="List Continue 3" w:semiHidden="1" w:unhideWhenUsed="1"/>
-    <w:lsdException w:name="List Continue 4" w:semiHidden="1" w:unhideWhenUsed="1"/>
-    <w:lsdException w:name="List Continue 5" w:semiHidden="1" w:unhideWhenUsed="1"/>
-    <w:lsdException w:name="Message Header" w:semiHidden="1" w:unhideWhenUsed="1"/>
-    <w:lsdException w:name="Subtitle" w:uiPriority="11" w:qFormat="1"/>
-    <w:lsdException w:name="Salutation" w:semiHidden="1" w:unhideWhenUsed="1"/>
-    <w:lsdException w:name="Date" w:semiHidden="1" w:unhideWhenUsed="1"/>
-    <w:lsdException w:name="Body Text First Indent" w:semiHidden="1" w:unhideWhenUsed="1"/>
-    <w:lsdException w:name="Body Text First Indent 2" w:semiHidden="1" w:unhideWhenUsed="1"/>
-    <w:lsdException w:name="Note Heading" w:semiHidden="1" w:unhideWhenUsed="1"/>
-    <w:lsdException w:name="Body Text 2" w:semiHidden="1" w:unhideWhenUsed="1"/>
-    <w:lsdException w:name="Body Text 3" w:semiHidden="1" w:unhideWhenUsed="1"/>
-    <w:lsdException w:name="Body Text Indent 2" w:semiHidden="1" w:unhideWhenUsed="1"/>
-    <w:lsdException w:name="Body Text Indent 3" w:semiHidden="1" w:unhideWhenUsed="1"/>
-    <w:lsdException w:name="Block Text" w:semiHidden="1" w:unhideWhenUsed="1"/>
-    <w:lsdException w:name="Hyperlink" w:semiHidden="1" w:unhideWhenUsed="1"/>
-    <w:lsdException w:name="FollowedHyperlink" w:semiHidden="1" w:unhideWhenUsed="1"/>
-    <w:lsdException w:name="Strong" w:uiPriority="22" w:qFormat="1"/>
-    <w:lsdException w:name="Emphasis" w:uiPriority="20" w:qFormat="1"/>
-    <w:lsdException w:name="Document Map" w:semiHidden="1" w:unhideWhenUsed="1"/>
-    <w:lsdException w:name="Plain Text" w:semiHidden="1" w:unhideWhenUsed="1"/>
-    <w:lsdException w:name="E-mail Signature" w:semiHidden="1" w:unhideWhenUsed="1"/>
-    <w:lsdException w:name="HTML Top of Form" w:semiHidden="1" w:unhideWhenUsed="1"/>
-    <w:lsdException w:name="HTML Bottom of Form" w:semiHidden="1" w:unhideWhenUsed="1"/>
-    <w:lsdException w:name="Normal (Web)" w:semiHidden="1" w:unhideWhenUsed="1"/>
-    <w:lsdException w:name="HTML Acronym" w:semiHidden="1" w:unhideWhenUsed="1"/>
-    <w:lsdException w:name="HTML Address" w:semiHidden="1" w:unhideWhenUsed="1"/>
-    <w:lsdException w:name="HTML Cite" w:semiHidden="1" w:unhideWhenUsed="1"/>
-    <w:lsdException w:name="HTML Code" w:semiHidden="1" w:unhideWhenUsed="1"/>
-    <w:lsdException w:name="HTML Definition" w:semiHidden="1" w:unhideWhenUsed="1"/>
-    <w:lsdException w:name="HTML Keyboard" w:semiHidden="1" w:unhideWhenUsed="1"/>
-    <w:lsdException w:name="HTML Preformatted" w:semiHidden="1" w:unhideWhenUsed="1"/>
-    <w:lsdException w:name="HTML Sample" w:semiHidden="1" w:unhideWhenUsed="1"/>
-    <w:lsdException w:name="HTML Typewriter" w:semiHidden="1" w:unhideWhenUsed="1"/>
-    <w:lsdException w:name="HTML Variable" w:semiHidden="1" w:unhideWhenUsed="1"/>
-    <w:lsdException w:name="Normal Table" w:semiHidden="1" w:unhideWhenUsed="1"/>
-    <w:lsdException w:name="annotation subject" w:semiHidden="1" w:unhideWhenUsed="1"/>
-    <w:lsdException w:name="No List" w:semiHidden="1" w:unhideWhenUsed="1"/>
-    <w:lsdException w:name="Outline List 1" w:semiHidden="1" w:unhideWhenUsed="1"/>
-    <w:lsdException w:name="Outline List 2" w:semiHidden="1" w:unhideWhenUsed="1"/>
-    <w:lsdException w:name="Outline List 3" w:semiHidden="1" w:unhideWhenUsed="1"/>
-    <w:lsdException w:name="Table Simple 1" w:semiHidden="1" w:unhideWhenUsed="1"/>
-    <w:lsdException w:name="Table Simple 2" w:semiHidden="1" w:unhideWhenUsed="1"/>
-    <w:lsdException w:name="Table Simple 3" w:semiHidden="1" w:unhideWhenUsed="1"/>
-    <w:lsdException w:name="Table Classic 1" w:semiHidden="1" w:unhideWhenUsed="1"/>
-    <w:lsdException w:name="Table Classic 2" w:semiHidden="1" w:unhideWhenUsed="1"/>
-    <w:lsdException w:name="Table Classic 3" w:semiHidden="1" w:unhideWhenUsed="1"/>
-    <w:lsdException w:name="Table Classic 4" w:semiHidden="1" w:unhideWhenUsed="1"/>
-    <w:lsdException w:name="Table Colorful 1" w:semiHidden="1" w:unhideWhenUsed="1"/>
-    <w:lsdException w:name="Table Colorful 2" w:semiHidden="1" w:unhideWhenUsed="1"/>
-    <w:lsdException w:name="Table Colorful 3" w:semiHidden="1" w:unhideWhenUsed="1"/>
-    <w:lsdException w:name="Table Columns 1" w:semiHidden="1" w:unhideWhenUsed="1"/>
-    <w:lsdException w:name="Table Columns 2" w:semiHidden="1" w:unhideWhenUsed="1"/>
-    <w:lsdException w:name="Table Columns 3" w:semiHidden="1" w:unhideWhenUsed="1"/>
-    <w:lsdException w:name="Table Columns 4" w:semiHidden="1" w:unhideWhenUsed="1"/>
-    <w:lsdException w:name="Table Columns 5" w:semiHidden="1" w:unhideWhenUsed="1"/>
-    <w:lsdException w:name="Table Grid 1" w:semiHidden="1" w:unhideWhenUsed="1"/>
-    <w:lsdException w:name="Table Grid 2" w:semiHidden="1" w:unhideWhenUsed="1"/>
-    <w:lsdException w:name="Table Grid 3" w:semiHidden="1" w:unhideWhenUsed="1"/>
-    <w:lsdException w:name="Table Grid 4" w:semiHidden="1" w:unhideWhenUsed="1"/>
-    <w:lsdException w:name="Table Grid 5" w:semiHidden="1" w:unhideWhenUsed="1"/>
-    <w:lsdException w:name="Table Grid 6" w:semiHidden="1" w:unhideWhenUsed="1"/>
-    <w:lsdException w:name="Table Grid 7" w:semiHidden="1" w:unhideWhenUsed="1"/>
-    <w:lsdException w:name="Table Grid 8" w:semiHidden="1" w:unhideWhenUsed="1"/>
-    <w:lsdException w:name="Table List 1" w:semiHidden="1" w:unhideWhenUsed="1"/>
-    <w:lsdException w:name="Table List 2" w:semiHidden="1" w:unhideWhenUsed="1"/>
-    <w:lsdException w:name="Table List 3" w:semiHidden="1" w:unhideWhenUsed="1"/>
-    <w:lsdException w:name="Table List 4" w:semiHidden="1" w:unhideWhenUsed="1"/>
-    <w:lsdException w:name="Table List 5" w:semiHidden="1" w:unhideWhenUsed="1"/>
-    <w:lsdException w:name="Table List 6" w:semiHidden="1" w:unhideWhenUsed="1"/>
-    <w:lsdException w:name="Table List 7" w:semiHidden="1" w:unhideWhenUsed="1"/>
-    <w:lsdException w:name="Table List 8" w:semiHidden="1" w:unhideWhenUsed="1"/>
-    <w:lsdException w:name="Table 3D effects 1" w:semiHidden="1" w:unhideWhenUsed="1"/>
-    <w:lsdException w:name="Table 3D effects 2" w:semiHidden="1" w:unhideWhenUsed="1"/>
-    <w:lsdException w:name="Table 3D effects 3" w:semiHidden="1" w:unhideWhenUsed="1"/>
-    <w:lsdException w:name="Table Contemporary" w:semiHidden="1" w:unhideWhenUsed="1"/>
-    <w:lsdException w:name="Table Elegant" w:semiHidden="1" w:unhideWhenUsed="1"/>
-    <w:lsdException w:name="Table Professional" w:semiHidden="1" w:unhideWhenUsed="1"/>
-    <w:lsdException w:name="Table Subtle 1" w:semiHidden="1" w:unhideWhenUsed="1"/>
-    <w:lsdException w:name="Table Subtle 2" w:semiHidden="1" w:unhideWhenUsed="1"/>
-    <w:lsdException w:name="Table Web 1" w:semiHidden="1" w:unhideWhenUsed="1"/>
-    <w:lsdException w:name="Table Web 2" w:semiHidden="1" w:unhideWhenUsed="1"/>
-    <w:lsdException w:name="Table Web 3" w:semiHidden="1" w:unhideWhenUsed="1"/>
-    <w:lsdException w:name="Balloon Text" w:semiHidden="1" w:unhideWhenUsed="1"/>
-    <w:lsdException w:name="Table Grid" w:uiPriority="59"/>
-    <w:lsdException w:name="Table Theme" w:semiHidden="1" w:unhideWhenUsed="1"/>
-    <w:lsdException w:name="Placeholder Text" w:semiHidden="1"/>
-    <w:lsdException w:name="No Spacing" w:uiPriority="1" w:qFormat="1"/>
-    <w:lsdException w:name="Light Shading" w:uiPriority="60"/>
-    <w:lsdException w:name="Light List" w:uiPriority="61"/>
-    <w:lsdException w:name="Light Grid" w:uiPriority="62"/>
-    <w:lsdException w:name="Medium Shading 1" w:uiPriority="63"/>
-    <w:lsdException w:name="Medium Shading 2" w:uiPriority="64"/>
-    <w:lsdException w:name="Medium List 1" w:uiPriority="65"/>
-    <w:lsdException w:name="Medium List 2" w:uiPriority="66"/>
-    <w:lsdException w:name="Medium Grid 1" w:uiPriority="67"/>
-    <w:lsdException w:name="Medium Grid 2" w:uiPriority="68"/>
-    <w:lsdException w:name="Medium Grid 3" w:uiPriority="69"/>
-    <w:lsdException w:name="Dark List" w:uiPriority="70"/>
-    <w:lsdException w:name="Colorful Shading" w:uiPriority="71"/>
-    <w:lsdException w:name="Colorful List" w:uiPriority="72"/>
-    <w:lsdException w:name="Colorful Grid" w:uiPriority="73"/>
-    <w:lsdException w:name="Light Shading Accent 1" w:uiPriority="60"/>
-    <w:lsdException w:name="Light List Accent 1" w:uiPriority="61"/>
-    <w:lsdException w:name="Light Grid Accent 1" w:uiPriority="62"/>
-    <w:lsdException w:name="Medium Shading 1 Accent 1" w:uiPriority="63"/>
-    <w:lsdException w:name="Medium Shading 2 Accent 1" w:uiPriority="64"/>
-    <w:lsdException w:name="Medium List 1 Accent 1" w:uiPriority="65"/>
-    <w:lsdException w:name="Revision" w:semiHidden="1"/>
-    <w:lsdException w:name="List Paragraph" w:uiPriority="34" w:qFormat="1"/>
-    <w:lsdException w:name="Quote" w:uiPriority="29" w:qFormat="1"/>
-    <w:lsdException w:name="Intense Quote" w:uiPriority="30" w:qFormat="1"/>
-    <w:lsdException w:name="Medium List 2 Accent 1" w:uiPriority="66"/>
-    <w:lsdException w:name="Medium Grid 1 Accent 1" w:uiPriority="67"/>
-    <w:lsdException w:name="Medium Grid 2 Accent 1" w:uiPriority="68"/>
-    <w:lsdException w:name="Medium Grid 3 Accent 1" w:uiPriority="69"/>
-    <w:lsdException w:name="Dark List Accent 1" w:uiPriority="70"/>
-    <w:lsdException w:name="Colorful Shading Accent 1" w:uiPriority="71"/>
-    <w:lsdException w:name="Colorful List Accent 1" w:uiPriority="72"/>
-    <w:lsdException w:name="Colorful Grid Accent 1" w:uiPriority="73"/>
-    <w:lsdException w:name="Light Shading Accent 2" w:uiPriority="60"/>
-    <w:lsdException w:name="Light List Accent 2" w:uiPriority="61"/>
-    <w:lsdException w:name="Light Grid Accent 2" w:uiPriority="62"/>
-    <w:lsdException w:name="Medium Shading 1 Accent 2" w:uiPriority="63"/>
-    <w:lsdException w:name="Medium Shading 2 Accent 2" w:uiPriority="64"/>
-    <w:lsdException w:name="Medium List 1 Accent 2" w:uiPriority="65"/>
-    <w:lsdException w:name="Medium List 2 Accent 2" w:uiPriority="66"/>
-    <w:lsdException w:name="Medium Grid 1 Accent 2" w:uiPriority="67"/>
-    <w:lsdException w:name="Medium Grid 2 Accent 2" w:uiPriority="68"/>
-    <w:lsdException w:name="Medium Grid 3 Accent 2" w:uiPriority="69"/>
-    <w:lsdException w:name="Dark List Accent 2" w:uiPriority="70"/>
-    <w:lsdException w:name="Colorful Shading Accent 2" w:uiPriority="71"/>
-    <w:lsdException w:name="Colorful List Accent 2" w:uiPriority="72"/>
-    <w:lsdException w:name="Colorful Grid Accent 2" w:uiPriority="73"/>
-    <w:lsdException w:name="Light Shading Accent 3" w:uiPriority="60"/>
-    <w:lsdException w:name="Light List Accent 3" w:uiPriority="61"/>
-    <w:lsdException w:name="Light Grid Accent 3" w:uiPriority="62"/>
-    <w:lsdException w:name="Medium Shading 1 Accent 3" w:uiPriority="63"/>
-    <w:lsdException w:name="Medium Shading 2 Accent 3" w:uiPriority="64"/>
-    <w:lsdException w:name="Medium List 1 Accent 3" w:uiPriority="65"/>
-    <w:lsdException w:name="Medium List 2 Accent 3" w:uiPriority="66"/>
-    <w:lsdException w:name="Medium Grid 1 Accent 3" w:uiPriority="67"/>
-    <w:lsdException w:name="Medium Grid 2 Accent 3" w:uiPriority="68"/>
-    <w:lsdException w:name="Medium Grid 3 Accent 3" w:uiPriority="69"/>
-    <w:lsdException w:name="Dark List Accent 3" w:uiPriority="70"/>
-    <w:lsdException w:name="Colorful Shading Accent 3" w:uiPriority="71"/>
-    <w:lsdException w:name="Colorful List Accent 3" w:uiPriority="72"/>
-    <w:lsdException w:name="Colorful Grid Accent 3" w:uiPriority="73"/>
-    <w:lsdException w:name="Light Shading Accent 4" w:uiPriority="60"/>
-    <w:lsdException w:name="Light List Accent 4" w:uiPriority="61"/>
-    <w:lsdException w:name="Light Grid Accent 4" w:uiPriority="62"/>
-    <w:lsdException w:name="Medium Shading 1 Accent 4" w:uiPriority="63"/>
-    <w:lsdException w:name="Medium Shading 2 Accent 4" w:uiPriority="64"/>
-    <w:lsdException w:name="Medium List 1 Accent 4" w:uiPriority="65"/>
-    <w:lsdException w:name="Medium List 2 Accent 4" w:uiPriority="66"/>
-    <w:lsdException w:name="Medium Grid 1 Accent 4" w:uiPriority="67"/>
-    <w:lsdException w:name="Medium Grid 2 Accent 4" w:uiPriority="68"/>
-    <w:lsdException w:name="Medium Grid 3 Accent 4" w:uiPriority="69"/>
-    <w:lsdException w:name="Dark List Accent 4" w:uiPriority="70"/>
-    <w:lsdException w:name="Colorful Shading Accent 4" w:uiPriority="71"/>
-    <w:lsdException w:name="Colorful List Accent 4" w:uiPriority="72"/>
-    <w:lsdException w:name="Colorful Grid Accent 4" w:uiPriority="73"/>
-    <w:lsdException w:name="Light Shading Accent 5" w:uiPriority="60"/>
-    <w:lsdException w:name="Light List Accent 5" w:uiPriority="61"/>
-    <w:lsdException w:name="Light Grid Accent 5" w:uiPriority="62"/>
-    <w:lsdException w:name="Medium Shading 1 Accent 5" w:uiPriority="63"/>
-    <w:lsdException w:name="Medium Shading 2 Accent 5" w:uiPriority="64"/>
-    <w:lsdException w:name="Medium List 1 Accent 5" w:uiPriority="65"/>
-    <w:lsdException w:name="Medium List 2 Accent 5" w:uiPriority="66"/>
-    <w:lsdException w:name="Medium Grid 1 Accent 5" w:uiPriority="67"/>
-    <w:lsdException w:name="Medium Grid 2 Accent 5" w:uiPriority="68"/>
-    <w:lsdException w:name="Medium Grid 3 Accent 5" w:uiPriority="69"/>
-    <w:lsdException w:name="Dark List Accent 5" w:uiPriority="70"/>
-    <w:lsdException w:name="Colorful Shading Accent 5" w:uiPriority="71"/>
-    <w:lsdException w:name="Colorful List Accent 5" w:uiPriority="72"/>
-    <w:lsdException w:name="Colorful Grid Accent 5" w:uiPriority="73"/>
-    <w:lsdException w:name="Light Shading Accent 6" w:uiPriority="60"/>
-    <w:lsdException w:name="Light List Accent 6" w:uiPriority="61"/>
-    <w:lsdException w:name="Light Grid Accent 6" w:uiPriority="62"/>
-    <w:lsdException w:name="Medium Shading 1 Accent 6" w:uiPriority="63"/>
-    <w:lsdException w:name="Medium Shading 2 Accent 6" w:uiPriority="64"/>
-    <w:lsdException w:name="Medium List 1 Accent 6" w:uiPriority="65"/>
-    <w:lsdException w:name="Medium List 2 Accent 6" w:uiPriority="66"/>
-    <w:lsdException w:name="Medium Grid 1 Accent 6" w:uiPriority="67"/>
-    <w:lsdException w:name="Medium Grid 2 Accent 6" w:uiPriority="68"/>
-    <w:lsdException w:name="Medium Grid 3 Accent 6" w:uiPriority="69"/>
-    <w:lsdException w:name="Dark List Accent 6" w:uiPriority="70"/>
-    <w:lsdException w:name="Colorful Shading Accent 6" w:uiPriority="71"/>
-    <w:lsdException w:name="Colorful List Accent 6" w:uiPriority="72"/>
-    <w:lsdException w:name="Colorful Grid Accent 6" w:uiPriority="73"/>
-    <w:lsdException w:name="Subtle Emphasis" w:uiPriority="19" w:qFormat="1"/>
-    <w:lsdException w:name="Intense Emphasis" w:uiPriority="21" w:qFormat="1"/>
-    <w:lsdException w:name="Subtle Reference" w:uiPriority="31" w:qFormat="1"/>
-    <w:lsdException w:name="Intense Reference" w:uiPriority="32" w:qFormat="1"/>
-    <w:lsdException w:name="Book Title" w:uiPriority="33" w:qFormat="1"/>
-    <w:lsdException w:name="Bibliography" w:semiHidden="1" w:uiPriority="37" w:unhideWhenUsed="1"/>
-    <w:lsdException w:name="TOC Heading" w:semiHidden="1" w:uiPriority="39" w:unhideWhenUsed="1" w:qFormat="1"/>
-    <w:lsdException w:name="Plain Table 1" w:uiPriority="41"/>
-    <w:lsdException w:name="Plain Table 2" w:uiPriority="42"/>
-    <w:lsdException w:name="Plain Table 3" w:uiPriority="43"/>
-    <w:lsdException w:name="Plain Table 4" w:uiPriority="44"/>
-    <w:lsdException w:name="Plain Table 5" w:uiPriority="45"/>
-    <w:lsdException w:name="Grid Table Light" w:uiPriority="40"/>
-    <w:lsdException w:name="Grid Table 1 Light" w:uiPriority="46"/>
-    <w:lsdException w:name="Grid Table 2" w:uiPriority="47"/>
-    <w:lsdException w:name="Grid Table 3" w:uiPriority="48"/>
-    <w:lsdException w:name="Grid Table 4" w:uiPriority="49"/>
-    <w:lsdException w:name="Grid Table 5 Dark" w:uiPriority="50"/>
-    <w:lsdException w:name="Grid Table 6 Colorful" w:uiPriority="51"/>
-    <w:lsdException w:name="Grid Table 7 Colorful" w:uiPriority="52"/>
-    <w:lsdException w:name="Grid Table 1 Light Accent 1" w:uiPriority="46"/>
-    <w:lsdException w:name="Grid Table 2 Accent 1" w:uiPriority="47"/>
-    <w:lsdException w:name="Grid Table 3 Accent 1" w:uiPriority="48"/>
-    <w:lsdException w:name="Grid Table 4 Accent 1" w:uiPriority="49"/>
-    <w:lsdException w:name="Grid Table 5 Dark Accent 1" w:uiPriority="50"/>
-    <w:lsdException w:name="Grid Table 6 Colorful Accent 1" w:uiPriority="51"/>
-    <w:lsdException w:name="Grid Table 7 Colorful Accent 1" w:uiPriority="52"/>
-    <w:lsdException w:name="Grid Table 1 Light Accent 2" w:uiPriority="46"/>
-    <w:lsdException w:name="Grid Table 2 Accent 2" w:uiPriority="47"/>
-    <w:lsdException w:name="Grid Table 3 Accent 2" w:uiPriority="48"/>
-    <w:lsdException w:name="Grid Table 4 Accent 2" w:uiPriority="49"/>
-    <w:lsdException w:name="Grid Table 5 Dark Accent 2" w:uiPriority="50"/>
-    <w:lsdException w:name="Grid Table 6 Colorful Accent 2" w:uiPriority="51"/>
-    <w:lsdException w:name="Grid Table 7 Colorful Accent 2" w:uiPriority="52"/>
-    <w:lsdException w:name="Grid Table 1 Light Accent 3" w:uiPriority="46"/>
-    <w:lsdException w:name="Grid Table 2 Accent 3" w:uiPriority="47"/>
-    <w:lsdException w:name="Grid Table 3 Accent 3" w:uiPriority="48"/>
-    <w:lsdException w:name="Grid Table 4 Accent 3" w:uiPriority="49"/>
-    <w:lsdException w:name="Grid Table 5 Dark Accent 3" w:uiPriority="50"/>
-    <w:lsdException w:name="Grid Table 6 Colorful Accent 3" w:uiPriority="51"/>
-    <w:lsdException w:name="Grid Table 7 Colorful Accent 3" w:uiPriority="52"/>
-    <w:lsdException w:name="Grid Table 1 Light Accent 4" w:uiPriority="46"/>
-    <w:lsdException w:name="Grid Table 2 Accent 4" w:uiPriority="47"/>
-    <w:lsdException w:name="Grid Table 3 Accent 4" w:uiPriority="48"/>
-    <w:lsdException w:name="Grid Table 4 Accent 4" w:uiPriority="49"/>
-    <w:lsdException w:name="Grid Table 5 Dark Accent 4" w:uiPriority="50"/>
-    <w:lsdException w:name="Grid Table 6 Colorful Accent 4" w:uiPriority="51"/>
-    <w:lsdException w:name="Grid Table 7 Colorful Accent 4" w:uiPriority="52"/>
-    <w:lsdException w:name="Grid Table 1 Light Accent 5" w:uiPriority="46"/>
-    <w:lsdException w:name="Grid Table 2 Accent 5" w:uiPriority="47"/>
-    <w:lsdException w:name="Grid Table 3 Accent 5" w:uiPriority="48"/>
-    <w:lsdException w:name="Grid Table 4 Accent 5" w:uiPriority="49"/>
-    <w:lsdException w:name="Grid Table 5 Dark Accent 5" w:uiPriority="50"/>
-    <w:lsdException w:name="Grid Table 6 Colorful Accent 5" w:uiPriority="51"/>
-    <w:lsdException w:name="Grid Table 7 Colorful Accent 5" w:uiPriority="52"/>
-    <w:lsdException w:name="Grid Table 1 Light Accent 6" w:uiPriority="46"/>
-    <w:lsdException w:name="Grid Table 2 Accent 6" w:uiPriority="47"/>
-    <w:lsdException w:name="Grid Table 3 Accent 6" w:uiPriority="48"/>
-    <w:lsdException w:name="Grid Table 4 Accent 6" w:uiPriority="49"/>
-    <w:lsdException w:name="Grid Table 5 Dark Accent 6" w:uiPriority="50"/>
-    <w:lsdException w:name="Grid Table 6 Colorful Accent 6" w:uiPriority="51"/>
-    <w:lsdException w:name="Grid Table 7 Colorful Accent 6" w:uiPriority="52"/>
-    <w:lsdException w:name="List Table 1 Light" w:uiPriority="46"/>
-    <w:lsdException w:name="List Table 2" w:uiPriority="47"/>
-    <w:lsdException w:name="List Table 3" w:uiPriority="48"/>
-    <w:lsdException w:name="List Table 4" w:uiPriority="49"/>
-    <w:lsdException w:name="List Table 5 Dark" w:uiPriority="50"/>
-    <w:lsdException w:name="List Table 6 Colorful" w:uiPriority="51"/>
-    <w:lsdException w:name="List Table 7 Colorful" w:uiPriority="52"/>
-    <w:lsdException w:name="List Table 1 Light Accent 1" w:uiPriority="46"/>
-    <w:lsdException w:name="List Table 2 Accent 1" w:uiPriority="47"/>
-    <w:lsdException w:name="List Table 3 Accent 1" w:uiPriority="48"/>
-    <w:lsdException w:name="List Table 4 Accent 1" w:uiPriority="49"/>
-    <w:lsdException w:name="List Table 5 Dark Accent 1" w:uiPriority="50"/>
-    <w:lsdException w:name="List Table 6 Colorful Accent 1" w:uiPriority="51"/>
-    <w:lsdException w:name="List Table 7 Colorful Accent 1" w:uiPriority="52"/>
-    <w:lsdException w:name="List Table 1 Light Accent 2" w:uiPriority="46"/>
-    <w:lsdException w:name="List Table 2 Accent 2" w:uiPriority="47"/>
-    <w:lsdException w:name="List Table 3 Accent 2" w:uiPriority="48"/>
-    <w:lsdException w:name="List Table 4 Accent 2" w:uiPriority="49"/>
-    <w:lsdException w:name="List Table 5 Dark Accent 2" w:uiPriority="50"/>
-    <w:lsdException w:name="List Table 6 Colorful Accent 2" w:uiPriority="51"/>
-    <w:lsdException w:name="List Table 7 Colorful Accent 2" w:uiPriority="52"/>
-    <w:lsdException w:name="List Table 1 Light Accent 3" w:uiPriority="46"/>
-    <w:lsdException w:name="List Table 2 Accent 3" w:uiPriority="47"/>
-    <w:lsdException w:name="List Table 3 Accent 3" w:uiPriority="48"/>
-    <w:lsdException w:name="List Table 4 Accent 3" w:uiPriority="49"/>
-    <w:lsdException w:name="List Table 5 Dark Accent 3" w:uiPriority="50"/>
-    <w:lsdException w:name="List Table 6 Colorful Accent 3" w:uiPriority="51"/>
-    <w:lsdException w:name="List Table 7 Colorful Accent 3" w:uiPriority="52"/>
-    <w:lsdException w:name="List Table 1 Light Accent 4" w:uiPriority="46"/>
-    <w:lsdException w:name="List Table 2 Accent 4" w:uiPriority="47"/>
-    <w:lsdException w:name="List Table 3 Accent 4" w:uiPriority="48"/>
-    <w:lsdException w:name="List Table 4 Accent 4" w:uiPriority="49"/>
-    <w:lsdException w:name="List Table 5 Dark Accent 4" w:uiPriority="50"/>
-    <w:lsdException w:name="List Table 6 Colorful Accent 4" w:uiPriority="51"/>
-    <w:lsdException w:name="List Table 7 Colorful Accent 4" w:uiPriority="52"/>
-    <w:lsdException w:name="List Table 1 Light Accent 5" w:uiPriority="46"/>
-    <w:lsdException w:name="List Table 2 Accent 5" w:uiPriority="47"/>
-    <w:lsdException w:name="List Table 3 Accent 5" w:uiPriority="48"/>
-    <w:lsdException w:name="List Table 4 Accent 5" w:uiPriority="49"/>
-    <w:lsdException w:name="List Table 5 Dark Accent 5" w:uiPriority="50"/>
-    <w:lsdException w:name="List Table 6 Colorful Accent 5" w:uiPriority="51"/>
-    <w:lsdException w:name="List Table 7 Colorful Accent 5" w:uiPriority="52"/>
-    <w:lsdException w:name="List Table 1 Light Accent 6" w:uiPriority="46"/>
-    <w:lsdException w:name="List Table 2 Accent 6" w:uiPriority="47"/>
-    <w:lsdException w:name="List Table 3 Accent 6" w:uiPriority="48"/>
-    <w:lsdException w:name="List Table 4 Accent 6" w:uiPriority="49"/>
-    <w:lsdException w:name="List Table 5 Dark Accent 6" w:uiPriority="50"/>
-    <w:lsdException w:name="List Table 6 Colorful Accent 6" w:uiPriority="51"/>
-    <w:lsdException w:name="List Table 7 Colorful Accent 6" w:uiPriority="52"/>
+  <w:latentStyles w:defLockedState="0" w:defUIPriority="99" w:defSemiHidden="1" w:defUnhideWhenUsed="1" w:defQFormat="0" w:count="267">
+    <w:lsdException w:name="Normal" w:semiHidden="0" w:uiPriority="0" w:unhideWhenUsed="0" w:qFormat="1"/>
+    <w:lsdException w:name="heading 1" w:semiHidden="0" w:uiPriority="9" w:unhideWhenUsed="0" w:qFormat="1"/>
+    <w:lsdException w:name="heading 2" w:uiPriority="9" w:qFormat="1"/>
+    <w:lsdException w:name="heading 3" w:uiPriority="9" w:qFormat="1"/>
+    <w:lsdException w:name="heading 4" w:uiPriority="9" w:qFormat="1"/>
+    <w:lsdException w:name="heading 5" w:uiPriority="9" w:qFormat="1"/>
+    <w:lsdException w:name="heading 6" w:uiPriority="9" w:qFormat="1"/>
+    <w:lsdException w:name="heading 7" w:uiPriority="9" w:qFormat="1"/>
+    <w:lsdException w:name="heading 8" w:uiPriority="9" w:qFormat="1"/>
+    <w:lsdException w:name="heading 9" w:uiPriority="9" w:qFormat="1"/>
+    <w:lsdException w:name="toc 1" w:uiPriority="39"/>
+    <w:lsdException w:name="toc 2" w:uiPriority="39"/>
+    <w:lsdException w:name="toc 3" w:uiPriority="39"/>
+    <w:lsdException w:name="toc 4" w:uiPriority="39"/>
+    <w:lsdException w:name="toc 5" w:uiPriority="39"/>
+    <w:lsdException w:name="toc 6" w:uiPriority="39"/>
+    <w:lsdException w:name="toc 7" w:uiPriority="39"/>
+    <w:lsdException w:name="toc 8" w:uiPriority="39"/>
+    <w:lsdException w:name="toc 9" w:uiPriority="39"/>
+    <w:lsdException w:name="caption" w:uiPriority="35" w:qFormat="1"/>
+    <w:lsdException w:name="Title" w:semiHidden="0" w:uiPriority="10" w:unhideWhenUsed="0" w:qFormat="1"/>
+    <w:lsdException w:name="Default Paragraph Font" w:uiPriority="1"/>
+    <w:lsdException w:name="Subtitle" w:semiHidden="0" w:uiPriority="11" w:unhideWhenUsed="0" w:qFormat="1"/>
+    <w:lsdException w:name="Strong" w:semiHidden="0" w:uiPriority="22" w:unhideWhenUsed="0" w:qFormat="1"/>
+    <w:lsdException w:name="Emphasis" w:semiHidden="0" w:uiPriority="20" w:unhideWhenUsed="0" w:qFormat="1"/>
+    <w:lsdException w:name="Table Grid" w:semiHidden="0" w:uiPriority="59" w:unhideWhenUsed="0"/>
+    <w:lsdException w:name="Placeholder Text" w:unhideWhenUsed="0"/>
+    <w:lsdException w:name="No Spacing" w:semiHidden="0" w:uiPriority="1" w:unhideWhenUsed="0" w:qFormat="1"/>
+    <w:lsdException w:name="Light Shading" w:semiHidden="0" w:uiPriority="60" w:unhideWhenUsed="0"/>
+    <w:lsdException w:name="Light List" w:semiHidden="0" w:uiPriority="61" w:unhideWhenUsed="0"/>
+    <w:lsdException w:name="Light Grid" w:semiHidden="0" w:uiPriority="62" w:unhideWhenUsed="0"/>
+    <w:lsdException w:name="Medium Shading 1" w:semiHidden="0" w:uiPriority="63" w:unhideWhenUsed="0"/>
+    <w:lsdException w:name="Medium Shading 2" w:semiHidden="0" w:uiPriority="64" w:unhideWhenUsed="0"/>
+    <w:lsdException w:name="Medium List 1" w:semiHidden="0" w:uiPriority="65" w:unhideWhenUsed="0"/>
+    <w:lsdException w:name="Medium List 2" w:semiHidden="0" w:uiPriority="66" w:unhideWhenUsed="0"/>
+    <w:lsdException w:name="Medium Grid 1" w:semiHidden="0" w:uiPriority="67" w:unhideWhenUsed="0"/>
+    <w:lsdException w:name="Medium Grid 2" w:semiHidden="0" w:uiPriority="68" w:unhideWhenUsed="0"/>
+    <w:lsdException w:name="Medium Grid 3" w:semiHidden="0" w:uiPriority="69" w:unhideWhenUsed="0"/>
+    <w:lsdException w:name="Dark List" w:semiHidden="0" w:uiPriority="70" w:unhideWhenUsed="0"/>
+    <w:lsdException w:name="Colorful Shading" w:semiHidden="0" w:uiPriority="71" w:unhideWhenUsed="0"/>
+    <w:lsdException w:name="Colorful List" w:semiHidden="0" w:uiPriority="72" w:unhideWhenUsed="0"/>
+    <w:lsdException w:name="Colorful Grid" w:semiHidden="0" w:uiPriority="73" w:unhideWhenUsed="0"/>
+    <w:lsdException w:name="Light Shading Accent 1" w:semiHidden="0" w:uiPriority="60" w:unhideWhenUsed="0"/>
+    <w:lsdException w:name="Light List Accent 1" w:semiHidden="0" w:uiPriority="61" w:unhideWhenUsed="0"/>
+    <w:lsdException w:name="Light Grid Accent 1" w:semiHidden="0" w:uiPriority="62" w:unhideWhenUsed="0"/>
+    <w:lsdException w:name="Medium Shading 1 Accent 1" w:semiHidden="0" w:uiPriority="63" w:unhideWhenUsed="0"/>
+    <w:lsdException w:name="Medium Shading 2 Accent 1" w:semiHidden="0" w:uiPriority="64" w:unhideWhenUsed="0"/>
+    <w:lsdException w:name="Medium List 1 Accent 1" w:semiHidden="0" w:uiPriority="65" w:unhideWhenUsed="0"/>
+    <w:lsdException w:name="Revision" w:unhideWhenUsed="0"/>
+    <w:lsdException w:name="List Paragraph" w:semiHidden="0" w:uiPriority="34" w:unhideWhenUsed="0" w:qFormat="1"/>
+    <w:lsdException w:name="Quote" w:semiHidden="0" w:uiPriority="29" w:unhideWhenUsed="0" w:qFormat="1"/>
+    <w:lsdException w:name="Intense Quote" w:semiHidden="0" w:uiPriority="30" w:unhideWhenUsed="0" w:qFormat="1"/>
+    <w:lsdException w:name="Medium List 2 Accent 1" w:semiHidden="0" w:uiPriority="66" w:unhideWhenUsed="0"/>
+    <w:lsdException w:name="Medium Grid 1 Accent 1" w:semiHidden="0" w:uiPriority="67" w:unhideWhenUsed="0"/>
+    <w:lsdException w:name="Medium Grid 2 Accent 1" w:semiHidden="0" w:uiPriority="68" w:unhideWhenUsed="0"/>
+    <w:lsdException w:name="Medium Grid 3 Accent 1" w:semiHidden="0" w:uiPriority="69" w:unhideWhenUsed="0"/>
+    <w:lsdException w:name="Dark List Accent 1" w:semiHidden="0" w:uiPriority="70" w:unhideWhenUsed="0"/>
+    <w:lsdException w:name="Colorful Shading Accent 1" w:semiHidden="0" w:uiPriority="71" w:unhideWhenUsed="0"/>
+    <w:lsdException w:name="Colorful List Accent 1" w:semiHidden="0" w:uiPriority="72" w:unhideWhenUsed="0"/>
+    <w:lsdException w:name="Colorful Grid Accent 1" w:semiHidden="0" w:uiPriority="73" w:unhideWhenUsed="0"/>
+    <w:lsdException w:name="Light Shading Accent 2" w:semiHidden="0" w:uiPriority="60" w:unhideWhenUsed="0"/>
+    <w:lsdException w:name="Light List Accent 2" w:semiHidden="0" w:uiPriority="61" w:unhideWhenUsed="0"/>
+    <w:lsdException w:name="Light Grid Accent 2" w:semiHidden="0" w:uiPriority="62" w:unhideWhenUsed="0"/>
+    <w:lsdException w:name="Medium Shading 1 Accent 2" w:semiHidden="0" w:uiPriority="63" w:unhideWhenUsed="0"/>
+    <w:lsdException w:name="Medium Shading 2 Accent 2" w:semiHidden="0" w:uiPriority="64" w:unhideWhenUsed="0"/>
+    <w:lsdException w:name="Medium List 1 Accent 2" w:semiHidden="0" w:uiPriority="65" w:unhideWhenUsed="0"/>
+    <w:lsdException w:name="Medium List 2 Accent 2" w:semiHidden="0" w:uiPriority="66" w:unhideWhenUsed="0"/>
+    <w:lsdException w:name="Medium Grid 1 Accent 2" w:semiHidden="0" w:uiPriority="67" w:unhideWhenUsed="0"/>
+    <w:lsdException w:name="Medium Grid 2 Accent 2" w:semiHidden="0" w:uiPriority="68" w:unhideWhenUsed="0"/>
+    <w:lsdException w:name="Medium Grid 3 Accent 2" w:semiHidden="0" w:uiPriority="69" w:unhideWhenUsed="0"/>
+    <w:lsdException w:name="Dark List Accent 2" w:semiHidden="0" w:uiPriority="70" w:unhideWhenUsed="0"/>
+    <w:lsdException w:name="Colorful Shading Accent 2" w:semiHidden="0" w:uiPriority="71" w:unhideWhenUsed="0"/>
+    <w:lsdException w:name="Colorful List Accent 2" w:semiHidden="0" w:uiPriority="72" w:unhideWhenUsed="0"/>
+    <w:lsdException w:name="Colorful Grid Accent 2" w:semiHidden="0" w:uiPriority="73" w:unhideWhenUsed="0"/>
+    <w:lsdException w:name="Light Shading Accent 3" w:semiHidden="0" w:uiPriority="60" w:unhideWhenUsed="0"/>
+    <w:lsdException w:name="Light List Accent 3" w:semiHidden="0" w:uiPriority="61" w:unhideWhenUsed="0"/>
+    <w:lsdException w:name="Light Grid Accent 3" w:semiHidden="0" w:uiPriority="62" w:unhideWhenUsed="0"/>
+    <w:lsdException w:name="Medium Shading 1 Accent 3" w:semiHidden="0" w:uiPriority="63" w:unhideWhenUsed="0"/>
+    <w:lsdException w:name="Medium Shading 2 Accent 3" w:semiHidden="0" w:uiPriority="64" w:unhideWhenUsed="0"/>
+    <w:lsdException w:name="Medium List 1 Accent 3" w:semiHidden="0" w:uiPriority="65" w:unhideWhenUsed="0"/>
+    <w:lsdException w:name="Medium List 2 Accent 3" w:semiHidden="0" w:uiPriority="66" w:unhideWhenUsed="0"/>
+    <w:lsdException w:name="Medium Grid 1 Accent 3" w:semiHidden="0" w:uiPriority="67" w:unhideWhenUsed="0"/>
+    <w:lsdException w:name="Medium Grid 2 Accent 3" w:semiHidden="0" w:uiPriority="68" w:unhideWhenUsed="0"/>
+    <w:lsdException w:name="Medium Grid 3 Accent 3" w:semiHidden="0" w:uiPriority="69" w:unhideWhenUsed="0"/>
+    <w:lsdException w:name="Dark List Accent 3" w:semiHidden="0" w:uiPriority="70" w:unhideWhenUsed="0"/>
+    <w:lsdException w:name="Colorful Shading Accent 3" w:semiHidden="0" w:uiPriority="71" w:unhideWhenUsed="0"/>
+    <w:lsdException w:name="Colorful List Accent 3" w:semiHidden="0" w:uiPriority="72" w:unhideWhenUsed="0"/>
+    <w:lsdException w:name="Colorful Grid Accent 3" w:semiHidden="0" w:uiPriority="73" w:unhideWhenUsed="0"/>
+    <w:lsdException w:name="Light Shading Accent 4" w:semiHidden="0" w:uiPriority="60" w:unhideWhenUsed="0"/>
+    <w:lsdException w:name="Light List Accent 4" w:semiHidden="0" w:uiPriority="61" w:unhideWhenUsed="0"/>
+    <w:lsdException w:name="Light Grid Accent 4" w:semiHidden="0" w:uiPriority="62" w:unhideWhenUsed="0"/>
+    <w:lsdException w:name="Medium Shading 1 Accent 4" w:semiHidden="0" w:uiPriority="63" w:unhideWhenUsed="0"/>
+    <w:lsdException w:name="Medium Shading 2 Accent 4" w:semiHidden="0" w:uiPriority="64" w:unhideWhenUsed="0"/>
+    <w:lsdException w:name="Medium List 1 Accent 4" w:semiHidden="0" w:uiPriority="65" w:unhideWhenUsed="0"/>
+    <w:lsdException w:name="Medium List 2 Accent 4" w:semiHidden="0" w:uiPriority="66" w:unhideWhenUsed="0"/>
+    <w:lsdException w:name="Medium Grid 1 Accent 4" w:semiHidden="0" w:uiPriority="67" w:unhideWhenUsed="0"/>
+    <w:lsdException w:name="Medium Grid 2 Accent 4" w:semiHidden="0" w:uiPriority="68" w:unhideWhenUsed="0"/>
+    <w:lsdException w:name="Medium Grid 3 Accent 4" w:semiHidden="0" w:uiPriority="69" w:unhideWhenUsed="0"/>
+    <w:lsdException w:name="Dark List Accent 4" w:semiHidden="0" w:uiPriority="70" w:unhideWhenUsed="0"/>
+    <w:lsdException w:name="Colorful Shading Accent 4" w:semiHidden="0" w:uiPriority="71" w:unhideWhenUsed="0"/>
+    <w:lsdException w:name="Colorful List Accent 4" w:semiHidden="0" w:uiPriority="72" w:unhideWhenUsed="0"/>
+    <w:lsdException w:name="Colorful Grid Accent 4" w:semiHidden="0" w:uiPriority="73" w:unhideWhenUsed="0"/>
+    <w:lsdException w:name="Light Shading Accent 5" w:semiHidden="0" w:uiPriority="60" w:unhideWhenUsed="0"/>
+    <w:lsdException w:name="Light List Accent 5" w:semiHidden="0" w:uiPriority="61" w:unhideWhenUsed="0"/>
+    <w:lsdException w:name="Light Grid Accent 5" w:semiHidden="0" w:uiPriority="62" w:unhideWhenUsed="0"/>
+    <w:lsdException w:name="Medium Shading 1 Accent 5" w:semiHidden="0" w:uiPriority="63" w:unhideWhenUsed="0"/>
+    <w:lsdException w:name="Medium Shading 2 Accent 5" w:semiHidden="0" w:uiPriority="64" w:unhideWhenUsed="0"/>
+    <w:lsdException w:name="Medium List 1 Accent 5" w:semiHidden="0" w:uiPriority="65" w:unhideWhenUsed="0"/>
+    <w:lsdException w:name="Medium List 2 Accent 5" w:semiHidden="0" w:uiPriority="66" w:unhideWhenUsed="0"/>
+    <w:lsdException w:name="Medium Grid 1 Accent 5" w:semiHidden="0" w:uiPriority="67" w:unhideWhenUsed="0"/>
+    <w:lsdException w:name="Medium Grid 2 Accent 5" w:semiHidden="0" w:uiPriority="68" w:unhideWhenUsed="0"/>
+    <w:lsdException w:name="Medium Grid 3 Accent 5" w:semiHidden="0" w:uiPriority="69" w:unhideWhenUsed="0"/>
+    <w:lsdException w:name="Dark List Accent 5" w:semiHidden="0" w:uiPriority="70" w:unhideWhenUsed="0"/>
+    <w:lsdException w:name="Colorful Shading Accent 5" w:semiHidden="0" w:uiPriority="71" w:unhideWhenUsed="0"/>
+    <w:lsdException w:name="Colorful List Accent 5" w:semiHidden="0" w:uiPriority="72" w:unhideWhenUsed="0"/>
+    <w:lsdException w:name="Colorful Grid Accent 5" w:semiHidden="0" w:uiPriority="73" w:unhideWhenUsed="0"/>
+    <w:lsdException w:name="Light Shading Accent 6" w:semiHidden="0" w:uiPriority="60" w:unhideWhenUsed="0"/>
+    <w:lsdException w:name="Light List Accent 6" w:semiHidden="0" w:uiPriority="61" w:unhideWhenUsed="0"/>
+    <w:lsdException w:name="Light Grid Accent 6" w:semiHidden="0" w:uiPriority="62" w:unhideWhenUsed="0"/>
+    <w:lsdException w:name="Medium Shading 1 Accent 6" w:semiHidden="0" w:uiPriority="63" w:unhideWhenUsed="0"/>
+    <w:lsdException w:name="Medium Shading 2 Accent 6" w:semiHidden="0" w:uiPriority="64" w:unhideWhenUsed="0"/>
+    <w:lsdException w:name="Medium List 1 Accent 6" w:semiHidden="0" w:uiPriority="65" w:unhideWhenUsed="0"/>
+    <w:lsdException w:name="Medium List 2 Accent 6" w:semiHidden="0" w:uiPriority="66" w:unhideWhenUsed="0"/>
+    <w:lsdException w:name="Medium Grid 1 Accent 6" w:semiHidden="0" w:uiPriority="67" w:unhideWhenUsed="0"/>
+    <w:lsdException w:name="Medium Grid 2 Accent 6" w:semiHidden="0" w:uiPriority="68" w:unhideWhenUsed="0"/>
+    <w:lsdException w:name="Medium Grid 3 Accent 6" w:semiHidden="0" w:uiPriority="69" w:unhideWhenUsed="0"/>
+    <w:lsdException w:name="Dark List Accent 6" w:semiHidden="0" w:uiPriority="70" w:unhideWhenUsed="0"/>
+    <w:lsdException w:name="Colorful Shading Accent 6" w:semiHidden="0" w:uiPriority="71" w:unhideWhenUsed="0"/>
+    <w:lsdException w:name="Colorful List Accent 6" w:semiHidden="0" w:uiPriority="72" w:unhideWhenUsed="0"/>
+    <w:lsdException w:name="Colorful Grid Accent 6" w:semiHidden="0" w:uiPriority="73" w:unhideWhenUsed="0"/>
+    <w:lsdException w:name="Subtle Emphasis" w:semiHidden="0" w:uiPriority="19" w:unhideWhenUsed="0" w:qFormat="1"/>
+    <w:lsdException w:name="Intense Emphasis" w:semiHidden="0" w:uiPriority="21" w:unhideWhenUsed="0" w:qFormat="1"/>
+    <w:lsdException w:name="Subtle Reference" w:semiHidden="0" w:uiPriority="31" w:unhideWhenUsed="0" w:qFormat="1"/>
+    <w:lsdException w:name="Intense Reference" w:semiHidden="0" w:uiPriority="32" w:unhideWhenUsed="0" w:qFormat="1"/>
+    <w:lsdException w:name="Book Title" w:semiHidden="0" w:uiPriority="33" w:unhideWhenUsed="0" w:qFormat="1"/>
+    <w:lsdException w:name="Bibliography" w:uiPriority="37"/>
+    <w:lsdException w:name="TOC Heading" w:uiPriority="39" w:qFormat="1"/>
   </w:latentStyles>
   <w:style w:type="paragraph" w:default="1" w:styleId="Normal">
     <w:name w:val="Normal"/>
@@ -12341,7 +12074,23 @@
       <w:szCs w:val="20"/>
       <w:lang w:val="en-US" w:eastAsia="zh-CN"/>
     </w:rPr>
-    <w:tblPr/>
+    <w:tblPr>
+      <w:tblInd w:w="0" w:type="dxa"/>
+      <w:tblBorders>
+        <w:top w:val="single" w:sz="6" w:space="0" w:color="000000"/>
+        <w:left w:val="single" w:sz="6" w:space="0" w:color="000000"/>
+        <w:bottom w:val="single" w:sz="6" w:space="0" w:color="000000"/>
+        <w:right w:val="single" w:sz="6" w:space="0" w:color="000000"/>
+        <w:insideH w:val="single" w:sz="6" w:space="0" w:color="000000"/>
+        <w:insideV w:val="single" w:sz="6" w:space="0" w:color="000000"/>
+      </w:tblBorders>
+      <w:tblCellMar>
+        <w:top w:w="0" w:type="dxa"/>
+        <w:left w:w="108" w:type="dxa"/>
+        <w:bottom w:w="0" w:type="dxa"/>
+        <w:right w:w="108" w:type="dxa"/>
+      </w:tblCellMar>
+    </w:tblPr>
     <w:tcPr>
       <w:shd w:val="clear" w:color="auto" w:fill="auto"/>
     </w:tcPr>
@@ -12369,6 +12118,7 @@
     <w:unhideWhenUsed/>
     <w:rsid w:val="007E3DDC"/>
     <w:tblPr>
+      <w:tblInd w:w="0" w:type="dxa"/>
       <w:tblBorders>
         <w:top w:val="single" w:sz="6" w:space="0" w:color="000000"/>
         <w:left w:val="single" w:sz="6" w:space="0" w:color="000000"/>
@@ -12377,6 +12127,12 @@
         <w:insideH w:val="single" w:sz="6" w:space="0" w:color="000000"/>
         <w:insideV w:val="single" w:sz="6" w:space="0" w:color="000000"/>
       </w:tblBorders>
+      <w:tblCellMar>
+        <w:top w:w="0" w:type="dxa"/>
+        <w:left w:w="108" w:type="dxa"/>
+        <w:bottom w:w="0" w:type="dxa"/>
+        <w:right w:w="108" w:type="dxa"/>
+      </w:tblCellMar>
     </w:tblPr>
     <w:tcPr>
       <w:shd w:val="clear" w:color="auto" w:fill="auto"/>
@@ -12536,10 +12292,17 @@
     <w:tblPr>
       <w:tblStyleRowBandSize w:val="1"/>
       <w:tblStyleColBandSize w:val="1"/>
+      <w:tblInd w:w="0" w:type="dxa"/>
       <w:tblBorders>
         <w:top w:val="single" w:sz="8" w:space="0" w:color="000000" w:themeColor="text1"/>
         <w:bottom w:val="single" w:sz="8" w:space="0" w:color="000000" w:themeColor="text1"/>
       </w:tblBorders>
+      <w:tblCellMar>
+        <w:top w:w="0" w:type="dxa"/>
+        <w:left w:w="108" w:type="dxa"/>
+        <w:bottom w:w="0" w:type="dxa"/>
+        <w:right w:w="108" w:type="dxa"/>
+      </w:tblCellMar>
     </w:tblPr>
     <w:tblStylePr w:type="firstRow">
       <w:pPr>
@@ -12630,6 +12393,7 @@
       <w:lang w:val="en-US"/>
     </w:rPr>
     <w:tblPr>
+      <w:tblInd w:w="0" w:type="dxa"/>
       <w:tblBorders>
         <w:top w:val="single" w:sz="4" w:space="0" w:color="auto"/>
         <w:left w:val="single" w:sz="4" w:space="0" w:color="auto"/>
@@ -12638,6 +12402,620 @@
         <w:insideH w:val="single" w:sz="4" w:space="0" w:color="auto"/>
         <w:insideV w:val="single" w:sz="4" w:space="0" w:color="auto"/>
       </w:tblBorders>
+      <w:tblCellMar>
+        <w:top w:w="0" w:type="dxa"/>
+        <w:left w:w="108" w:type="dxa"/>
+        <w:bottom w:w="0" w:type="dxa"/>
+        <w:right w:w="108" w:type="dxa"/>
+      </w:tblCellMar>
+    </w:tblPr>
+  </w:style>
+  <w:style w:type="character" w:styleId="CommentReference">
+    <w:name w:val="annotation reference"/>
+    <w:basedOn w:val="DefaultParagraphFont"/>
+    <w:uiPriority w:val="99"/>
+    <w:semiHidden/>
+    <w:unhideWhenUsed/>
+    <w:rsid w:val="00011BD8"/>
+    <w:rPr>
+      <w:sz w:val="16"/>
+      <w:szCs w:val="16"/>
+    </w:rPr>
+  </w:style>
+  <w:style w:type="paragraph" w:styleId="CommentText">
+    <w:name w:val="annotation text"/>
+    <w:basedOn w:val="Normal"/>
+    <w:link w:val="CommentTextChar"/>
+    <w:uiPriority w:val="99"/>
+    <w:semiHidden/>
+    <w:unhideWhenUsed/>
+    <w:rsid w:val="00011BD8"/>
+    <w:pPr>
+      <w:spacing w:line="240" w:lineRule="auto"/>
+    </w:pPr>
+    <w:rPr>
+      <w:sz w:val="20"/>
+      <w:szCs w:val="20"/>
+    </w:rPr>
+  </w:style>
+  <w:style w:type="character" w:customStyle="1" w:styleId="CommentTextChar">
+    <w:name w:val="Comment Text Char"/>
+    <w:basedOn w:val="DefaultParagraphFont"/>
+    <w:link w:val="CommentText"/>
+    <w:uiPriority w:val="99"/>
+    <w:semiHidden/>
+    <w:rsid w:val="00011BD8"/>
+    <w:rPr>
+      <w:sz w:val="20"/>
+      <w:szCs w:val="20"/>
+    </w:rPr>
+  </w:style>
+  <w:style w:type="paragraph" w:styleId="CommentSubject">
+    <w:name w:val="annotation subject"/>
+    <w:basedOn w:val="CommentText"/>
+    <w:next w:val="CommentText"/>
+    <w:link w:val="CommentSubjectChar"/>
+    <w:uiPriority w:val="99"/>
+    <w:semiHidden/>
+    <w:unhideWhenUsed/>
+    <w:rsid w:val="00011BD8"/>
+    <w:rPr>
+      <w:b/>
+      <w:bCs/>
+    </w:rPr>
+  </w:style>
+  <w:style w:type="character" w:customStyle="1" w:styleId="CommentSubjectChar">
+    <w:name w:val="Comment Subject Char"/>
+    <w:basedOn w:val="CommentTextChar"/>
+    <w:link w:val="CommentSubject"/>
+    <w:uiPriority w:val="99"/>
+    <w:semiHidden/>
+    <w:rsid w:val="00011BD8"/>
+    <w:rPr>
+      <w:b/>
+      <w:bCs/>
+      <w:sz w:val="20"/>
+      <w:szCs w:val="20"/>
+    </w:rPr>
+  </w:style>
+</w:styles>
+</file>
+
+<file path=word/stylesWithEffects.xml><?xml version="1.0" encoding="utf-8"?>
+<w:styles xmlns:wpc="http://schemas.microsoft.com/office/word/2010/wordprocessingCanvas" xmlns:mc="http://schemas.openxmlformats.org/markup-compatibility/2006" xmlns:o="urn:schemas-microsoft-com:office:office" xmlns:r="http://schemas.openxmlformats.org/officeDocument/2006/relationships" xmlns:m="http://schemas.openxmlformats.org/officeDocument/2006/math" xmlns:v="urn:schemas-microsoft-com:vml" xmlns:wp14="http://schemas.microsoft.com/office/word/2010/wordprocessingDrawing" xmlns:wp="http://schemas.openxmlformats.org/drawingml/2006/wordprocessingDrawing" xmlns:w10="urn:schemas-microsoft-com:office:word" xmlns:w="http://schemas.openxmlformats.org/wordprocessingml/2006/main" xmlns:w14="http://schemas.microsoft.com/office/word/2010/wordml" xmlns:wpg="http://schemas.microsoft.com/office/word/2010/wordprocessingGroup" xmlns:wpi="http://schemas.microsoft.com/office/word/2010/wordprocessingInk" xmlns:wne="http://schemas.microsoft.com/office/word/2006/wordml" xmlns:wps="http://schemas.microsoft.com/office/word/2010/wordprocessingShape" mc:Ignorable="w14 wp14">
+  <w:docDefaults>
+    <w:rPrDefault>
+      <w:rPr>
+        <w:rFonts w:asciiTheme="minorHAnsi" w:eastAsiaTheme="minorHAnsi" w:hAnsiTheme="minorHAnsi" w:cstheme="minorBidi"/>
+        <w:sz w:val="22"/>
+        <w:szCs w:val="22"/>
+        <w:lang w:val="vi-VN" w:eastAsia="en-US" w:bidi="ar-SA"/>
+      </w:rPr>
+    </w:rPrDefault>
+    <w:pPrDefault>
+      <w:pPr>
+        <w:spacing w:after="200" w:line="276" w:lineRule="auto"/>
+      </w:pPr>
+    </w:pPrDefault>
+  </w:docDefaults>
+  <w:latentStyles w:defLockedState="0" w:defUIPriority="99" w:defSemiHidden="1" w:defUnhideWhenUsed="1" w:defQFormat="0" w:count="267">
+    <w:lsdException w:name="Normal" w:semiHidden="0" w:uiPriority="0" w:unhideWhenUsed="0" w:qFormat="1"/>
+    <w:lsdException w:name="heading 1" w:semiHidden="0" w:uiPriority="9" w:unhideWhenUsed="0" w:qFormat="1"/>
+    <w:lsdException w:name="heading 2" w:uiPriority="9" w:qFormat="1"/>
+    <w:lsdException w:name="heading 3" w:uiPriority="9" w:qFormat="1"/>
+    <w:lsdException w:name="heading 4" w:uiPriority="9" w:qFormat="1"/>
+    <w:lsdException w:name="heading 5" w:uiPriority="9" w:qFormat="1"/>
+    <w:lsdException w:name="heading 6" w:uiPriority="9" w:qFormat="1"/>
+    <w:lsdException w:name="heading 7" w:uiPriority="9" w:qFormat="1"/>
+    <w:lsdException w:name="heading 8" w:uiPriority="9" w:qFormat="1"/>
+    <w:lsdException w:name="heading 9" w:uiPriority="9" w:qFormat="1"/>
+    <w:lsdException w:name="toc 1" w:uiPriority="39"/>
+    <w:lsdException w:name="toc 2" w:uiPriority="39"/>
+    <w:lsdException w:name="toc 3" w:uiPriority="39"/>
+    <w:lsdException w:name="toc 4" w:uiPriority="39"/>
+    <w:lsdException w:name="toc 5" w:uiPriority="39"/>
+    <w:lsdException w:name="toc 6" w:uiPriority="39"/>
+    <w:lsdException w:name="toc 7" w:uiPriority="39"/>
+    <w:lsdException w:name="toc 8" w:uiPriority="39"/>
+    <w:lsdException w:name="toc 9" w:uiPriority="39"/>
+    <w:lsdException w:name="caption" w:uiPriority="35" w:qFormat="1"/>
+    <w:lsdException w:name="Title" w:semiHidden="0" w:uiPriority="10" w:unhideWhenUsed="0" w:qFormat="1"/>
+    <w:lsdException w:name="Default Paragraph Font" w:uiPriority="1"/>
+    <w:lsdException w:name="Subtitle" w:semiHidden="0" w:uiPriority="11" w:unhideWhenUsed="0" w:qFormat="1"/>
+    <w:lsdException w:name="Strong" w:semiHidden="0" w:uiPriority="22" w:unhideWhenUsed="0" w:qFormat="1"/>
+    <w:lsdException w:name="Emphasis" w:semiHidden="0" w:uiPriority="20" w:unhideWhenUsed="0" w:qFormat="1"/>
+    <w:lsdException w:name="Table Grid" w:semiHidden="0" w:uiPriority="59" w:unhideWhenUsed="0"/>
+    <w:lsdException w:name="Placeholder Text" w:unhideWhenUsed="0"/>
+    <w:lsdException w:name="No Spacing" w:semiHidden="0" w:uiPriority="1" w:unhideWhenUsed="0" w:qFormat="1"/>
+    <w:lsdException w:name="Light Shading" w:semiHidden="0" w:uiPriority="60" w:unhideWhenUsed="0"/>
+    <w:lsdException w:name="Light List" w:semiHidden="0" w:uiPriority="61" w:unhideWhenUsed="0"/>
+    <w:lsdException w:name="Light Grid" w:semiHidden="0" w:uiPriority="62" w:unhideWhenUsed="0"/>
+    <w:lsdException w:name="Medium Shading 1" w:semiHidden="0" w:uiPriority="63" w:unhideWhenUsed="0"/>
+    <w:lsdException w:name="Medium Shading 2" w:semiHidden="0" w:uiPriority="64" w:unhideWhenUsed="0"/>
+    <w:lsdException w:name="Medium List 1" w:semiHidden="0" w:uiPriority="65" w:unhideWhenUsed="0"/>
+    <w:lsdException w:name="Medium List 2" w:semiHidden="0" w:uiPriority="66" w:unhideWhenUsed="0"/>
+    <w:lsdException w:name="Medium Grid 1" w:semiHidden="0" w:uiPriority="67" w:unhideWhenUsed="0"/>
+    <w:lsdException w:name="Medium Grid 2" w:semiHidden="0" w:uiPriority="68" w:unhideWhenUsed="0"/>
+    <w:lsdException w:name="Medium Grid 3" w:semiHidden="0" w:uiPriority="69" w:unhideWhenUsed="0"/>
+    <w:lsdException w:name="Dark List" w:semiHidden="0" w:uiPriority="70" w:unhideWhenUsed="0"/>
+    <w:lsdException w:name="Colorful Shading" w:semiHidden="0" w:uiPriority="71" w:unhideWhenUsed="0"/>
+    <w:lsdException w:name="Colorful List" w:semiHidden="0" w:uiPriority="72" w:unhideWhenUsed="0"/>
+    <w:lsdException w:name="Colorful Grid" w:semiHidden="0" w:uiPriority="73" w:unhideWhenUsed="0"/>
+    <w:lsdException w:name="Light Shading Accent 1" w:semiHidden="0" w:uiPriority="60" w:unhideWhenUsed="0"/>
+    <w:lsdException w:name="Light List Accent 1" w:semiHidden="0" w:uiPriority="61" w:unhideWhenUsed="0"/>
+    <w:lsdException w:name="Light Grid Accent 1" w:semiHidden="0" w:uiPriority="62" w:unhideWhenUsed="0"/>
+    <w:lsdException w:name="Medium Shading 1 Accent 1" w:semiHidden="0" w:uiPriority="63" w:unhideWhenUsed="0"/>
+    <w:lsdException w:name="Medium Shading 2 Accent 1" w:semiHidden="0" w:uiPriority="64" w:unhideWhenUsed="0"/>
+    <w:lsdException w:name="Medium List 1 Accent 1" w:semiHidden="0" w:uiPriority="65" w:unhideWhenUsed="0"/>
+    <w:lsdException w:name="Revision" w:unhideWhenUsed="0"/>
+    <w:lsdException w:name="List Paragraph" w:semiHidden="0" w:uiPriority="34" w:unhideWhenUsed="0" w:qFormat="1"/>
+    <w:lsdException w:name="Quote" w:semiHidden="0" w:uiPriority="29" w:unhideWhenUsed="0" w:qFormat="1"/>
+    <w:lsdException w:name="Intense Quote" w:semiHidden="0" w:uiPriority="30" w:unhideWhenUsed="0" w:qFormat="1"/>
+    <w:lsdException w:name="Medium List 2 Accent 1" w:semiHidden="0" w:uiPriority="66" w:unhideWhenUsed="0"/>
+    <w:lsdException w:name="Medium Grid 1 Accent 1" w:semiHidden="0" w:uiPriority="67" w:unhideWhenUsed="0"/>
+    <w:lsdException w:name="Medium Grid 2 Accent 1" w:semiHidden="0" w:uiPriority="68" w:unhideWhenUsed="0"/>
+    <w:lsdException w:name="Medium Grid 3 Accent 1" w:semiHidden="0" w:uiPriority="69" w:unhideWhenUsed="0"/>
+    <w:lsdException w:name="Dark List Accent 1" w:semiHidden="0" w:uiPriority="70" w:unhideWhenUsed="0"/>
+    <w:lsdException w:name="Colorful Shading Accent 1" w:semiHidden="0" w:uiPriority="71" w:unhideWhenUsed="0"/>
+    <w:lsdException w:name="Colorful List Accent 1" w:semiHidden="0" w:uiPriority="72" w:unhideWhenUsed="0"/>
+    <w:lsdException w:name="Colorful Grid Accent 1" w:semiHidden="0" w:uiPriority="73" w:unhideWhenUsed="0"/>
+    <w:lsdException w:name="Light Shading Accent 2" w:semiHidden="0" w:uiPriority="60" w:unhideWhenUsed="0"/>
+    <w:lsdException w:name="Light List Accent 2" w:semiHidden="0" w:uiPriority="61" w:unhideWhenUsed="0"/>
+    <w:lsdException w:name="Light Grid Accent 2" w:semiHidden="0" w:uiPriority="62" w:unhideWhenUsed="0"/>
+    <w:lsdException w:name="Medium Shading 1 Accent 2" w:semiHidden="0" w:uiPriority="63" w:unhideWhenUsed="0"/>
+    <w:lsdException w:name="Medium Shading 2 Accent 2" w:semiHidden="0" w:uiPriority="64" w:unhideWhenUsed="0"/>
+    <w:lsdException w:name="Medium List 1 Accent 2" w:semiHidden="0" w:uiPriority="65" w:unhideWhenUsed="0"/>
+    <w:lsdException w:name="Medium List 2 Accent 2" w:semiHidden="0" w:uiPriority="66" w:unhideWhenUsed="0"/>
+    <w:lsdException w:name="Medium Grid 1 Accent 2" w:semiHidden="0" w:uiPriority="67" w:unhideWhenUsed="0"/>
+    <w:lsdException w:name="Medium Grid 2 Accent 2" w:semiHidden="0" w:uiPriority="68" w:unhideWhenUsed="0"/>
+    <w:lsdException w:name="Medium Grid 3 Accent 2" w:semiHidden="0" w:uiPriority="69" w:unhideWhenUsed="0"/>
+    <w:lsdException w:name="Dark List Accent 2" w:semiHidden="0" w:uiPriority="70" w:unhideWhenUsed="0"/>
+    <w:lsdException w:name="Colorful Shading Accent 2" w:semiHidden="0" w:uiPriority="71" w:unhideWhenUsed="0"/>
+    <w:lsdException w:name="Colorful List Accent 2" w:semiHidden="0" w:uiPriority="72" w:unhideWhenUsed="0"/>
+    <w:lsdException w:name="Colorful Grid Accent 2" w:semiHidden="0" w:uiPriority="73" w:unhideWhenUsed="0"/>
+    <w:lsdException w:name="Light Shading Accent 3" w:semiHidden="0" w:uiPriority="60" w:unhideWhenUsed="0"/>
+    <w:lsdException w:name="Light List Accent 3" w:semiHidden="0" w:uiPriority="61" w:unhideWhenUsed="0"/>
+    <w:lsdException w:name="Light Grid Accent 3" w:semiHidden="0" w:uiPriority="62" w:unhideWhenUsed="0"/>
+    <w:lsdException w:name="Medium Shading 1 Accent 3" w:semiHidden="0" w:uiPriority="63" w:unhideWhenUsed="0"/>
+    <w:lsdException w:name="Medium Shading 2 Accent 3" w:semiHidden="0" w:uiPriority="64" w:unhideWhenUsed="0"/>
+    <w:lsdException w:name="Medium List 1 Accent 3" w:semiHidden="0" w:uiPriority="65" w:unhideWhenUsed="0"/>
+    <w:lsdException w:name="Medium List 2 Accent 3" w:semiHidden="0" w:uiPriority="66" w:unhideWhenUsed="0"/>
+    <w:lsdException w:name="Medium Grid 1 Accent 3" w:semiHidden="0" w:uiPriority="67" w:unhideWhenUsed="0"/>
+    <w:lsdException w:name="Medium Grid 2 Accent 3" w:semiHidden="0" w:uiPriority="68" w:unhideWhenUsed="0"/>
+    <w:lsdException w:name="Medium Grid 3 Accent 3" w:semiHidden="0" w:uiPriority="69" w:unhideWhenUsed="0"/>
+    <w:lsdException w:name="Dark List Accent 3" w:semiHidden="0" w:uiPriority="70" w:unhideWhenUsed="0"/>
+    <w:lsdException w:name="Colorful Shading Accent 3" w:semiHidden="0" w:uiPriority="71" w:unhideWhenUsed="0"/>
+    <w:lsdException w:name="Colorful List Accent 3" w:semiHidden="0" w:uiPriority="72" w:unhideWhenUsed="0"/>
+    <w:lsdException w:name="Colorful Grid Accent 3" w:semiHidden="0" w:uiPriority="73" w:unhideWhenUsed="0"/>
+    <w:lsdException w:name="Light Shading Accent 4" w:semiHidden="0" w:uiPriority="60" w:unhideWhenUsed="0"/>
+    <w:lsdException w:name="Light List Accent 4" w:semiHidden="0" w:uiPriority="61" w:unhideWhenUsed="0"/>
+    <w:lsdException w:name="Light Grid Accent 4" w:semiHidden="0" w:uiPriority="62" w:unhideWhenUsed="0"/>
+    <w:lsdException w:name="Medium Shading 1 Accent 4" w:semiHidden="0" w:uiPriority="63" w:unhideWhenUsed="0"/>
+    <w:lsdException w:name="Medium Shading 2 Accent 4" w:semiHidden="0" w:uiPriority="64" w:unhideWhenUsed="0"/>
+    <w:lsdException w:name="Medium List 1 Accent 4" w:semiHidden="0" w:uiPriority="65" w:unhideWhenUsed="0"/>
+    <w:lsdException w:name="Medium List 2 Accent 4" w:semiHidden="0" w:uiPriority="66" w:unhideWhenUsed="0"/>
+    <w:lsdException w:name="Medium Grid 1 Accent 4" w:semiHidden="0" w:uiPriority="67" w:unhideWhenUsed="0"/>
+    <w:lsdException w:name="Medium Grid 2 Accent 4" w:semiHidden="0" w:uiPriority="68" w:unhideWhenUsed="0"/>
+    <w:lsdException w:name="Medium Grid 3 Accent 4" w:semiHidden="0" w:uiPriority="69" w:unhideWhenUsed="0"/>
+    <w:lsdException w:name="Dark List Accent 4" w:semiHidden="0" w:uiPriority="70" w:unhideWhenUsed="0"/>
+    <w:lsdException w:name="Colorful Shading Accent 4" w:semiHidden="0" w:uiPriority="71" w:unhideWhenUsed="0"/>
+    <w:lsdException w:name="Colorful List Accent 4" w:semiHidden="0" w:uiPriority="72" w:unhideWhenUsed="0"/>
+    <w:lsdException w:name="Colorful Grid Accent 4" w:semiHidden="0" w:uiPriority="73" w:unhideWhenUsed="0"/>
+    <w:lsdException w:name="Light Shading Accent 5" w:semiHidden="0" w:uiPriority="60" w:unhideWhenUsed="0"/>
+    <w:lsdException w:name="Light List Accent 5" w:semiHidden="0" w:uiPriority="61" w:unhideWhenUsed="0"/>
+    <w:lsdException w:name="Light Grid Accent 5" w:semiHidden="0" w:uiPriority="62" w:unhideWhenUsed="0"/>
+    <w:lsdException w:name="Medium Shading 1 Accent 5" w:semiHidden="0" w:uiPriority="63" w:unhideWhenUsed="0"/>
+    <w:lsdException w:name="Medium Shading 2 Accent 5" w:semiHidden="0" w:uiPriority="64" w:unhideWhenUsed="0"/>
+    <w:lsdException w:name="Medium List 1 Accent 5" w:semiHidden="0" w:uiPriority="65" w:unhideWhenUsed="0"/>
+    <w:lsdException w:name="Medium List 2 Accent 5" w:semiHidden="0" w:uiPriority="66" w:unhideWhenUsed="0"/>
+    <w:lsdException w:name="Medium Grid 1 Accent 5" w:semiHidden="0" w:uiPriority="67" w:unhideWhenUsed="0"/>
+    <w:lsdException w:name="Medium Grid 2 Accent 5" w:semiHidden="0" w:uiPriority="68" w:unhideWhenUsed="0"/>
+    <w:lsdException w:name="Medium Grid 3 Accent 5" w:semiHidden="0" w:uiPriority="69" w:unhideWhenUsed="0"/>
+    <w:lsdException w:name="Dark List Accent 5" w:semiHidden="0" w:uiPriority="70" w:unhideWhenUsed="0"/>
+    <w:lsdException w:name="Colorful Shading Accent 5" w:semiHidden="0" w:uiPriority="71" w:unhideWhenUsed="0"/>
+    <w:lsdException w:name="Colorful List Accent 5" w:semiHidden="0" w:uiPriority="72" w:unhideWhenUsed="0"/>
+    <w:lsdException w:name="Colorful Grid Accent 5" w:semiHidden="0" w:uiPriority="73" w:unhideWhenUsed="0"/>
+    <w:lsdException w:name="Light Shading Accent 6" w:semiHidden="0" w:uiPriority="60" w:unhideWhenUsed="0"/>
+    <w:lsdException w:name="Light List Accent 6" w:semiHidden="0" w:uiPriority="61" w:unhideWhenUsed="0"/>
+    <w:lsdException w:name="Light Grid Accent 6" w:semiHidden="0" w:uiPriority="62" w:unhideWhenUsed="0"/>
+    <w:lsdException w:name="Medium Shading 1 Accent 6" w:semiHidden="0" w:uiPriority="63" w:unhideWhenUsed="0"/>
+    <w:lsdException w:name="Medium Shading 2 Accent 6" w:semiHidden="0" w:uiPriority="64" w:unhideWhenUsed="0"/>
+    <w:lsdException w:name="Medium List 1 Accent 6" w:semiHidden="0" w:uiPriority="65" w:unhideWhenUsed="0"/>
+    <w:lsdException w:name="Medium List 2 Accent 6" w:semiHidden="0" w:uiPriority="66" w:unhideWhenUsed="0"/>
+    <w:lsdException w:name="Medium Grid 1 Accent 6" w:semiHidden="0" w:uiPriority="67" w:unhideWhenUsed="0"/>
+    <w:lsdException w:name="Medium Grid 2 Accent 6" w:semiHidden="0" w:uiPriority="68" w:unhideWhenUsed="0"/>
+    <w:lsdException w:name="Medium Grid 3 Accent 6" w:semiHidden="0" w:uiPriority="69" w:unhideWhenUsed="0"/>
+    <w:lsdException w:name="Dark List Accent 6" w:semiHidden="0" w:uiPriority="70" w:unhideWhenUsed="0"/>
+    <w:lsdException w:name="Colorful Shading Accent 6" w:semiHidden="0" w:uiPriority="71" w:unhideWhenUsed="0"/>
+    <w:lsdException w:name="Colorful List Accent 6" w:semiHidden="0" w:uiPriority="72" w:unhideWhenUsed="0"/>
+    <w:lsdException w:name="Colorful Grid Accent 6" w:semiHidden="0" w:uiPriority="73" w:unhideWhenUsed="0"/>
+    <w:lsdException w:name="Subtle Emphasis" w:semiHidden="0" w:uiPriority="19" w:unhideWhenUsed="0" w:qFormat="1"/>
+    <w:lsdException w:name="Intense Emphasis" w:semiHidden="0" w:uiPriority="21" w:unhideWhenUsed="0" w:qFormat="1"/>
+    <w:lsdException w:name="Subtle Reference" w:semiHidden="0" w:uiPriority="31" w:unhideWhenUsed="0" w:qFormat="1"/>
+    <w:lsdException w:name="Intense Reference" w:semiHidden="0" w:uiPriority="32" w:unhideWhenUsed="0" w:qFormat="1"/>
+    <w:lsdException w:name="Book Title" w:semiHidden="0" w:uiPriority="33" w:unhideWhenUsed="0" w:qFormat="1"/>
+    <w:lsdException w:name="Bibliography" w:uiPriority="37"/>
+    <w:lsdException w:name="TOC Heading" w:uiPriority="39" w:qFormat="1"/>
+  </w:latentStyles>
+  <w:style w:type="paragraph" w:default="1" w:styleId="Normal">
+    <w:name w:val="Normal"/>
+    <w:qFormat/>
+  </w:style>
+  <w:style w:type="character" w:default="1" w:styleId="DefaultParagraphFont">
+    <w:name w:val="Default Paragraph Font"/>
+    <w:uiPriority w:val="1"/>
+    <w:semiHidden/>
+    <w:unhideWhenUsed/>
+  </w:style>
+  <w:style w:type="table" w:default="1" w:styleId="TableNormal">
+    <w:name w:val="Normal Table"/>
+    <w:uiPriority w:val="99"/>
+    <w:semiHidden/>
+    <w:unhideWhenUsed/>
+    <w:tblPr>
+      <w:tblInd w:w="0" w:type="dxa"/>
+      <w:tblCellMar>
+        <w:top w:w="0" w:type="dxa"/>
+        <w:left w:w="108" w:type="dxa"/>
+        <w:bottom w:w="0" w:type="dxa"/>
+        <w:right w:w="108" w:type="dxa"/>
+      </w:tblCellMar>
+    </w:tblPr>
+  </w:style>
+  <w:style w:type="numbering" w:default="1" w:styleId="NoList">
+    <w:name w:val="No List"/>
+    <w:uiPriority w:val="99"/>
+    <w:semiHidden/>
+    <w:unhideWhenUsed/>
+  </w:style>
+  <w:style w:type="table" w:customStyle="1" w:styleId="QUY">
+    <w:name w:val="QUY"/>
+    <w:basedOn w:val="TableProfessional"/>
+    <w:uiPriority w:val="99"/>
+    <w:rsid w:val="007E3DDC"/>
+    <w:pPr>
+      <w:spacing w:after="0" w:line="240" w:lineRule="auto"/>
+    </w:pPr>
+    <w:rPr>
+      <w:rFonts w:ascii="Calibri" w:eastAsia="SimSun" w:hAnsi="Calibri" w:cs="Times New Roman"/>
+      <w:sz w:val="20"/>
+      <w:szCs w:val="20"/>
+      <w:lang w:val="en-US" w:eastAsia="zh-CN"/>
+    </w:rPr>
+    <w:tblPr>
+      <w:tblInd w:w="0" w:type="dxa"/>
+      <w:tblBorders>
+        <w:top w:val="single" w:sz="6" w:space="0" w:color="000000"/>
+        <w:left w:val="single" w:sz="6" w:space="0" w:color="000000"/>
+        <w:bottom w:val="single" w:sz="6" w:space="0" w:color="000000"/>
+        <w:right w:val="single" w:sz="6" w:space="0" w:color="000000"/>
+        <w:insideH w:val="single" w:sz="6" w:space="0" w:color="000000"/>
+        <w:insideV w:val="single" w:sz="6" w:space="0" w:color="000000"/>
+      </w:tblBorders>
+      <w:tblCellMar>
+        <w:top w:w="0" w:type="dxa"/>
+        <w:left w:w="108" w:type="dxa"/>
+        <w:bottom w:w="0" w:type="dxa"/>
+        <w:right w:w="108" w:type="dxa"/>
+      </w:tblCellMar>
+    </w:tblPr>
+    <w:tcPr>
+      <w:shd w:val="clear" w:color="auto" w:fill="auto"/>
+    </w:tcPr>
+    <w:tblStylePr w:type="firstRow">
+      <w:rPr>
+        <w:b/>
+        <w:bCs/>
+        <w:color w:val="auto"/>
+      </w:rPr>
+      <w:tblPr/>
+      <w:tcPr>
+        <w:tcBorders>
+          <w:tl2br w:val="none" w:sz="0" w:space="0" w:color="auto"/>
+          <w:tr2bl w:val="none" w:sz="0" w:space="0" w:color="auto"/>
+        </w:tcBorders>
+        <w:shd w:val="solid" w:color="000000" w:fill="FFFFFF"/>
+      </w:tcPr>
+    </w:tblStylePr>
+  </w:style>
+  <w:style w:type="table" w:styleId="TableProfessional">
+    <w:name w:val="Table Professional"/>
+    <w:basedOn w:val="TableNormal"/>
+    <w:uiPriority w:val="99"/>
+    <w:semiHidden/>
+    <w:unhideWhenUsed/>
+    <w:rsid w:val="007E3DDC"/>
+    <w:tblPr>
+      <w:tblInd w:w="0" w:type="dxa"/>
+      <w:tblBorders>
+        <w:top w:val="single" w:sz="6" w:space="0" w:color="000000"/>
+        <w:left w:val="single" w:sz="6" w:space="0" w:color="000000"/>
+        <w:bottom w:val="single" w:sz="6" w:space="0" w:color="000000"/>
+        <w:right w:val="single" w:sz="6" w:space="0" w:color="000000"/>
+        <w:insideH w:val="single" w:sz="6" w:space="0" w:color="000000"/>
+        <w:insideV w:val="single" w:sz="6" w:space="0" w:color="000000"/>
+      </w:tblBorders>
+      <w:tblCellMar>
+        <w:top w:w="0" w:type="dxa"/>
+        <w:left w:w="108" w:type="dxa"/>
+        <w:bottom w:w="0" w:type="dxa"/>
+        <w:right w:w="108" w:type="dxa"/>
+      </w:tblCellMar>
+    </w:tblPr>
+    <w:tcPr>
+      <w:shd w:val="clear" w:color="auto" w:fill="auto"/>
+    </w:tcPr>
+    <w:tblStylePr w:type="firstRow">
+      <w:rPr>
+        <w:b/>
+        <w:bCs/>
+        <w:color w:val="auto"/>
+      </w:rPr>
+      <w:tblPr/>
+      <w:tcPr>
+        <w:tcBorders>
+          <w:tl2br w:val="none" w:sz="0" w:space="0" w:color="auto"/>
+          <w:tr2bl w:val="none" w:sz="0" w:space="0" w:color="auto"/>
+        </w:tcBorders>
+        <w:shd w:val="solid" w:color="000000" w:fill="FFFFFF"/>
+      </w:tcPr>
+    </w:tblStylePr>
+  </w:style>
+  <w:style w:type="paragraph" w:styleId="ListParagraph">
+    <w:name w:val="List Paragraph"/>
+    <w:basedOn w:val="Normal"/>
+    <w:link w:val="ListParagraphChar"/>
+    <w:uiPriority w:val="34"/>
+    <w:qFormat/>
+    <w:rsid w:val="00BC7F2F"/>
+    <w:pPr>
+      <w:numPr>
+        <w:numId w:val="1"/>
+      </w:numPr>
+      <w:contextualSpacing/>
+    </w:pPr>
+    <w:rPr>
+      <w:rFonts w:asciiTheme="majorHAnsi" w:hAnsiTheme="majorHAnsi"/>
+      <w:sz w:val="24"/>
+      <w:lang w:val="en-US"/>
+    </w:rPr>
+  </w:style>
+  <w:style w:type="character" w:customStyle="1" w:styleId="ListParagraphChar">
+    <w:name w:val="List Paragraph Char"/>
+    <w:basedOn w:val="DefaultParagraphFont"/>
+    <w:link w:val="ListParagraph"/>
+    <w:uiPriority w:val="34"/>
+    <w:rsid w:val="00BC7F2F"/>
+    <w:rPr>
+      <w:rFonts w:asciiTheme="majorHAnsi" w:hAnsiTheme="majorHAnsi"/>
+      <w:sz w:val="24"/>
+      <w:lang w:val="en-US"/>
+    </w:rPr>
+  </w:style>
+  <w:style w:type="paragraph" w:styleId="BalloonText">
+    <w:name w:val="Balloon Text"/>
+    <w:basedOn w:val="Normal"/>
+    <w:link w:val="BalloonTextChar"/>
+    <w:uiPriority w:val="99"/>
+    <w:semiHidden/>
+    <w:unhideWhenUsed/>
+    <w:rsid w:val="006434ED"/>
+    <w:pPr>
+      <w:spacing w:after="0" w:line="240" w:lineRule="auto"/>
+    </w:pPr>
+    <w:rPr>
+      <w:rFonts w:ascii="Tahoma" w:hAnsi="Tahoma" w:cs="Tahoma"/>
+      <w:sz w:val="16"/>
+      <w:szCs w:val="16"/>
+    </w:rPr>
+  </w:style>
+  <w:style w:type="character" w:customStyle="1" w:styleId="BalloonTextChar">
+    <w:name w:val="Balloon Text Char"/>
+    <w:basedOn w:val="DefaultParagraphFont"/>
+    <w:link w:val="BalloonText"/>
+    <w:uiPriority w:val="99"/>
+    <w:semiHidden/>
+    <w:rsid w:val="006434ED"/>
+    <w:rPr>
+      <w:rFonts w:ascii="Tahoma" w:hAnsi="Tahoma" w:cs="Tahoma"/>
+      <w:sz w:val="16"/>
+      <w:szCs w:val="16"/>
+    </w:rPr>
+  </w:style>
+  <w:style w:type="character" w:styleId="Hyperlink">
+    <w:name w:val="Hyperlink"/>
+    <w:basedOn w:val="DefaultParagraphFont"/>
+    <w:uiPriority w:val="99"/>
+    <w:unhideWhenUsed/>
+    <w:rsid w:val="00A45034"/>
+    <w:rPr>
+      <w:color w:val="0000FF" w:themeColor="hyperlink"/>
+      <w:u w:val="single"/>
+    </w:rPr>
+  </w:style>
+  <w:style w:type="paragraph" w:styleId="HTMLPreformatted">
+    <w:name w:val="HTML Preformatted"/>
+    <w:basedOn w:val="Normal"/>
+    <w:link w:val="HTMLPreformattedChar"/>
+    <w:uiPriority w:val="99"/>
+    <w:unhideWhenUsed/>
+    <w:rsid w:val="00C2429E"/>
+    <w:pPr>
+      <w:tabs>
+        <w:tab w:val="left" w:pos="916"/>
+        <w:tab w:val="left" w:pos="1832"/>
+        <w:tab w:val="left" w:pos="2748"/>
+        <w:tab w:val="left" w:pos="3664"/>
+        <w:tab w:val="left" w:pos="4580"/>
+        <w:tab w:val="left" w:pos="5496"/>
+        <w:tab w:val="left" w:pos="6412"/>
+        <w:tab w:val="left" w:pos="7328"/>
+        <w:tab w:val="left" w:pos="8244"/>
+        <w:tab w:val="left" w:pos="9160"/>
+        <w:tab w:val="left" w:pos="10076"/>
+        <w:tab w:val="left" w:pos="10992"/>
+        <w:tab w:val="left" w:pos="11908"/>
+        <w:tab w:val="left" w:pos="12824"/>
+        <w:tab w:val="left" w:pos="13740"/>
+        <w:tab w:val="left" w:pos="14656"/>
+      </w:tabs>
+      <w:spacing w:after="0" w:line="240" w:lineRule="auto"/>
+    </w:pPr>
+    <w:rPr>
+      <w:rFonts w:ascii="Courier New" w:eastAsia="Times New Roman" w:hAnsi="Courier New" w:cs="Courier New"/>
+      <w:sz w:val="20"/>
+      <w:szCs w:val="20"/>
+      <w:lang w:eastAsia="vi-VN"/>
+    </w:rPr>
+  </w:style>
+  <w:style w:type="character" w:customStyle="1" w:styleId="HTMLPreformattedChar">
+    <w:name w:val="HTML Preformatted Char"/>
+    <w:basedOn w:val="DefaultParagraphFont"/>
+    <w:link w:val="HTMLPreformatted"/>
+    <w:uiPriority w:val="99"/>
+    <w:rsid w:val="00C2429E"/>
+    <w:rPr>
+      <w:rFonts w:ascii="Courier New" w:eastAsia="Times New Roman" w:hAnsi="Courier New" w:cs="Courier New"/>
+      <w:sz w:val="20"/>
+      <w:szCs w:val="20"/>
+      <w:lang w:eastAsia="vi-VN"/>
+    </w:rPr>
+  </w:style>
+  <w:style w:type="table" w:styleId="LightShading">
+    <w:name w:val="Light Shading"/>
+    <w:basedOn w:val="TableNormal"/>
+    <w:uiPriority w:val="60"/>
+    <w:unhideWhenUsed/>
+    <w:rsid w:val="001D40E1"/>
+    <w:pPr>
+      <w:spacing w:after="0" w:line="240" w:lineRule="auto"/>
+      <w:jc w:val="both"/>
+    </w:pPr>
+    <w:rPr>
+      <w:rFonts w:ascii="Times New Roman" w:hAnsi="Times New Roman"/>
+      <w:color w:val="000000" w:themeColor="text1" w:themeShade="BF"/>
+      <w:sz w:val="28"/>
+      <w:lang w:val="en-US"/>
+    </w:rPr>
+    <w:tblPr>
+      <w:tblStyleRowBandSize w:val="1"/>
+      <w:tblStyleColBandSize w:val="1"/>
+      <w:tblInd w:w="0" w:type="dxa"/>
+      <w:tblBorders>
+        <w:top w:val="single" w:sz="8" w:space="0" w:color="000000" w:themeColor="text1"/>
+        <w:bottom w:val="single" w:sz="8" w:space="0" w:color="000000" w:themeColor="text1"/>
+      </w:tblBorders>
+      <w:tblCellMar>
+        <w:top w:w="0" w:type="dxa"/>
+        <w:left w:w="108" w:type="dxa"/>
+        <w:bottom w:w="0" w:type="dxa"/>
+        <w:right w:w="108" w:type="dxa"/>
+      </w:tblCellMar>
+    </w:tblPr>
+    <w:tblStylePr w:type="firstRow">
+      <w:pPr>
+        <w:spacing w:before="0" w:after="0" w:line="240" w:lineRule="auto"/>
+      </w:pPr>
+      <w:rPr>
+        <w:b/>
+        <w:bCs/>
+      </w:rPr>
+      <w:tblPr/>
+      <w:tcPr>
+        <w:tcBorders>
+          <w:top w:val="single" w:sz="8" w:space="0" w:color="000000" w:themeColor="text1"/>
+          <w:left w:val="nil"/>
+          <w:bottom w:val="single" w:sz="8" w:space="0" w:color="000000" w:themeColor="text1"/>
+          <w:right w:val="nil"/>
+          <w:insideH w:val="nil"/>
+          <w:insideV w:val="nil"/>
+        </w:tcBorders>
+      </w:tcPr>
+    </w:tblStylePr>
+    <w:tblStylePr w:type="lastRow">
+      <w:pPr>
+        <w:spacing w:before="0" w:after="0" w:line="240" w:lineRule="auto"/>
+      </w:pPr>
+      <w:rPr>
+        <w:b/>
+        <w:bCs/>
+      </w:rPr>
+      <w:tblPr/>
+      <w:tcPr>
+        <w:tcBorders>
+          <w:top w:val="single" w:sz="8" w:space="0" w:color="000000" w:themeColor="text1"/>
+          <w:left w:val="nil"/>
+          <w:bottom w:val="single" w:sz="8" w:space="0" w:color="000000" w:themeColor="text1"/>
+          <w:right w:val="nil"/>
+          <w:insideH w:val="nil"/>
+          <w:insideV w:val="nil"/>
+        </w:tcBorders>
+      </w:tcPr>
+    </w:tblStylePr>
+    <w:tblStylePr w:type="firstCol">
+      <w:rPr>
+        <w:b/>
+        <w:bCs/>
+      </w:rPr>
+    </w:tblStylePr>
+    <w:tblStylePr w:type="lastCol">
+      <w:rPr>
+        <w:b/>
+        <w:bCs/>
+      </w:rPr>
+    </w:tblStylePr>
+    <w:tblStylePr w:type="band1Vert">
+      <w:tblPr/>
+      <w:tcPr>
+        <w:tcBorders>
+          <w:left w:val="nil"/>
+          <w:right w:val="nil"/>
+          <w:insideH w:val="nil"/>
+          <w:insideV w:val="nil"/>
+        </w:tcBorders>
+        <w:shd w:val="clear" w:color="auto" w:fill="C0C0C0" w:themeFill="text1" w:themeFillTint="3F"/>
+      </w:tcPr>
+    </w:tblStylePr>
+    <w:tblStylePr w:type="band1Horz">
+      <w:tblPr/>
+      <w:tcPr>
+        <w:tcBorders>
+          <w:left w:val="nil"/>
+          <w:right w:val="nil"/>
+          <w:insideH w:val="nil"/>
+          <w:insideV w:val="nil"/>
+        </w:tcBorders>
+        <w:shd w:val="clear" w:color="auto" w:fill="C0C0C0" w:themeFill="text1" w:themeFillTint="3F"/>
+      </w:tcPr>
+    </w:tblStylePr>
+  </w:style>
+  <w:style w:type="table" w:styleId="TableGrid">
+    <w:name w:val="Table Grid"/>
+    <w:basedOn w:val="TableNormal"/>
+    <w:uiPriority w:val="59"/>
+    <w:rsid w:val="00C33C33"/>
+    <w:pPr>
+      <w:spacing w:after="0" w:line="240" w:lineRule="auto"/>
+    </w:pPr>
+    <w:rPr>
+      <w:lang w:val="en-US"/>
+    </w:rPr>
+    <w:tblPr>
+      <w:tblInd w:w="0" w:type="dxa"/>
+      <w:tblBorders>
+        <w:top w:val="single" w:sz="4" w:space="0" w:color="auto"/>
+        <w:left w:val="single" w:sz="4" w:space="0" w:color="auto"/>
+        <w:bottom w:val="single" w:sz="4" w:space="0" w:color="auto"/>
+        <w:right w:val="single" w:sz="4" w:space="0" w:color="auto"/>
+        <w:insideH w:val="single" w:sz="4" w:space="0" w:color="auto"/>
+        <w:insideV w:val="single" w:sz="4" w:space="0" w:color="auto"/>
+      </w:tblBorders>
+      <w:tblCellMar>
+        <w:top w:w="0" w:type="dxa"/>
+        <w:left w:w="108" w:type="dxa"/>
+        <w:bottom w:w="0" w:type="dxa"/>
+        <w:right w:w="108" w:type="dxa"/>
+      </w:tblCellMar>
     </w:tblPr>
   </w:style>
   <w:style w:type="character" w:styleId="CommentReference">
@@ -13001,7 +13379,7 @@
 </file>
 
 <file path=customXml/itemProps1.xml><?xml version="1.0" encoding="utf-8"?>
-<ds:datastoreItem xmlns:ds="http://schemas.openxmlformats.org/officeDocument/2006/customXml" ds:itemID="{DB1A1183-0D29-4027-A6CA-8BC80685157B}">
+<ds:datastoreItem xmlns:ds="http://schemas.openxmlformats.org/officeDocument/2006/customXml" ds:itemID="{4D5DD7AB-3B30-4E1C-B7DB-848A82D9C8C4}">
   <ds:schemaRefs>
     <ds:schemaRef ds:uri="http://schemas.openxmlformats.org/officeDocument/2006/bibliography"/>
   </ds:schemaRefs>

</xml_diff>